<commit_message>
changes to page margins
</commit_message>
<xml_diff>
--- a/FEU1reporttemplate_projexam1.docx
+++ b/FEU1reporttemplate_projexam1.docx
@@ -1,6 +1,6 @@
 
 <file path=word/document.xml><?xml version="1.0" encoding="utf-8"?>
-<w:document xmlns:wpc="http://schemas.microsoft.com/office/word/2010/wordprocessingCanvas" xmlns:mc="http://schemas.openxmlformats.org/markup-compatibility/2006" xmlns:o="urn:schemas-microsoft-com:office:office" xmlns:r="http://schemas.openxmlformats.org/officeDocument/2006/relationships" xmlns:m="http://schemas.openxmlformats.org/officeDocument/2006/math" xmlns:v="urn:schemas-microsoft-com:vml" xmlns:wp14="http://schemas.microsoft.com/office/word/2010/wordprocessingDrawing" xmlns:wp="http://schemas.openxmlformats.org/drawingml/2006/wordprocessingDrawing" xmlns:w10="urn:schemas-microsoft-com:office:word" xmlns:w="http://schemas.openxmlformats.org/wordprocessingml/2006/main" xmlns:w14="http://schemas.microsoft.com/office/word/2010/wordml" xmlns:w15="http://schemas.microsoft.com/office/word/2012/wordml" xmlns:wpg="http://schemas.microsoft.com/office/word/2010/wordprocessingGroup" xmlns:wpi="http://schemas.microsoft.com/office/word/2010/wordprocessingInk" xmlns:wne="http://schemas.microsoft.com/office/word/2006/wordml" xmlns:wps="http://schemas.microsoft.com/office/word/2010/wordprocessingShape" mc:Ignorable="w14 w15 wp14">
+<w:document xmlns:wpc="http://schemas.microsoft.com/office/word/2010/wordprocessingCanvas" xmlns:cx="http://schemas.microsoft.com/office/drawing/2014/chartex" xmlns:cx1="http://schemas.microsoft.com/office/drawing/2015/9/8/chartex" xmlns:cx2="http://schemas.microsoft.com/office/drawing/2015/10/21/chartex" xmlns:cx3="http://schemas.microsoft.com/office/drawing/2016/5/9/chartex" xmlns:cx4="http://schemas.microsoft.com/office/drawing/2016/5/10/chartex" xmlns:cx5="http://schemas.microsoft.com/office/drawing/2016/5/11/chartex" xmlns:cx6="http://schemas.microsoft.com/office/drawing/2016/5/12/chartex" xmlns:cx7="http://schemas.microsoft.com/office/drawing/2016/5/13/chartex" xmlns:cx8="http://schemas.microsoft.com/office/drawing/2016/5/14/chartex" xmlns:mc="http://schemas.openxmlformats.org/markup-compatibility/2006" xmlns:aink="http://schemas.microsoft.com/office/drawing/2016/ink" xmlns:am3d="http://schemas.microsoft.com/office/drawing/2017/model3d" xmlns:o="urn:schemas-microsoft-com:office:office" xmlns:r="http://schemas.openxmlformats.org/officeDocument/2006/relationships" xmlns:m="http://schemas.openxmlformats.org/officeDocument/2006/math" xmlns:v="urn:schemas-microsoft-com:vml" xmlns:wp14="http://schemas.microsoft.com/office/word/2010/wordprocessingDrawing" xmlns:wp="http://schemas.openxmlformats.org/drawingml/2006/wordprocessingDrawing" xmlns:w10="urn:schemas-microsoft-com:office:word" xmlns:w="http://schemas.openxmlformats.org/wordprocessingml/2006/main" xmlns:w14="http://schemas.microsoft.com/office/word/2010/wordml" xmlns:w15="http://schemas.microsoft.com/office/word/2012/wordml" xmlns:w16cex="http://schemas.microsoft.com/office/word/2018/wordml/cex" xmlns:w16cid="http://schemas.microsoft.com/office/word/2016/wordml/cid" xmlns:w16="http://schemas.microsoft.com/office/word/2018/wordml" xmlns:w16sdtdh="http://schemas.microsoft.com/office/word/2020/wordml/sdtdatahash" xmlns:w16se="http://schemas.microsoft.com/office/word/2015/wordml/symex" xmlns:wpg="http://schemas.microsoft.com/office/word/2010/wordprocessingGroup" xmlns:wpi="http://schemas.microsoft.com/office/word/2010/wordprocessingInk" xmlns:wne="http://schemas.microsoft.com/office/word/2006/wordml" xmlns:wps="http://schemas.microsoft.com/office/word/2010/wordprocessingShape" mc:Ignorable="w14 w15 w16se w16cid w16 w16cex w16sdtdh wp14">
   <w:body>
     <w:p>
       <w:r>
@@ -9,7 +9,7 @@
           <w:lang w:val="en-US"/>
         </w:rPr>
         <w:drawing>
-          <wp:anchor distT="0" distB="0" distL="114300" distR="114300" simplePos="0" relativeHeight="251660288" behindDoc="1" locked="0" layoutInCell="1" allowOverlap="1">
+          <wp:anchor distT="0" distB="0" distL="114300" distR="114300" simplePos="0" relativeHeight="251660288" behindDoc="1" locked="0" layoutInCell="1" allowOverlap="1" wp14:anchorId="7AA778F2" wp14:editId="7AA778F3">
             <wp:simplePos x="0" y="0"/>
             <wp:positionH relativeFrom="margin">
               <wp:posOffset>-1060450</wp:posOffset>
@@ -83,7 +83,7 @@
     </w:p>
     <w:p>
       <w:pPr>
-        <w:pStyle w:val="Heading1"/>
+        <w:pStyle w:val="Overskrift1"/>
         <w:jc w:val="center"/>
         <w:rPr>
           <w:sz w:val="72"/>
@@ -104,8 +104,6 @@
         </w:rPr>
         <w:t xml:space="preserve"> Exam</w:t>
       </w:r>
-      <w:bookmarkStart w:id="0" w:name="_GoBack"/>
-      <w:bookmarkEnd w:id="0"/>
       <w:r>
         <w:rPr>
           <w:sz w:val="72"/>
@@ -146,7 +144,7 @@
           <w:sz w:val="56"/>
           <w:szCs w:val="56"/>
         </w:rPr>
-        <w:t>Student Name</w:t>
+        <w:t>Tommy Johnsen</w:t>
       </w:r>
     </w:p>
     <w:p>
@@ -178,7 +176,7 @@
           <w:lang w:val="en-US"/>
         </w:rPr>
         <w:drawing>
-          <wp:anchor distT="0" distB="0" distL="114300" distR="114300" simplePos="0" relativeHeight="251659264" behindDoc="1" locked="0" layoutInCell="1" allowOverlap="1">
+          <wp:anchor distT="0" distB="0" distL="114300" distR="114300" simplePos="0" relativeHeight="251659264" behindDoc="1" locked="0" layoutInCell="1" allowOverlap="1" wp14:anchorId="7AA778F4" wp14:editId="7AA778F5">
             <wp:simplePos x="0" y="0"/>
             <wp:positionH relativeFrom="column">
               <wp:posOffset>-914400</wp:posOffset>
@@ -238,6 +236,73 @@
     </w:p>
     <w:p>
       <w:pPr>
+        <w:spacing w:line="276" w:lineRule="auto"/>
+        <w:jc w:val="center"/>
+        <w:rPr>
+          <w:rFonts w:ascii="Helvetica Neue Thin" w:hAnsi="Helvetica Neue Thin"/>
+          <w:sz w:val="56"/>
+          <w:szCs w:val="56"/>
+        </w:rPr>
+      </w:pPr>
+    </w:p>
+    <w:p>
+      <w:pPr>
+        <w:spacing w:line="276" w:lineRule="auto"/>
+        <w:jc w:val="center"/>
+        <w:rPr>
+          <w:rFonts w:ascii="Helvetica Neue Thin" w:hAnsi="Helvetica Neue Thin"/>
+          <w:sz w:val="56"/>
+          <w:szCs w:val="56"/>
+        </w:rPr>
+      </w:pPr>
+    </w:p>
+    <w:p>
+      <w:pPr>
+        <w:jc w:val="center"/>
+        <w:rPr>
+          <w:rFonts w:ascii="Helvetica Neue Thin" w:hAnsi="Helvetica Neue Thin"/>
+          <w:b/>
+          <w:bCs/>
+          <w:noProof/>
+          <w:sz w:val="28"/>
+          <w:szCs w:val="28"/>
+          <w:u w:val="single"/>
+        </w:rPr>
+      </w:pPr>
+      <w:r>
+        <w:rPr>
+          <w:rFonts w:ascii="Helvetica Neue Thin" w:hAnsi="Helvetica Neue Thin"/>
+          <w:b/>
+          <w:bCs/>
+          <w:noProof/>
+          <w:sz w:val="28"/>
+          <w:szCs w:val="28"/>
+          <w:u w:val="single"/>
+        </w:rPr>
+        <w:t>Link to Netifly:</w:t>
+      </w:r>
+    </w:p>
+    <w:p>
+      <w:pPr>
+        <w:spacing w:line="276" w:lineRule="auto"/>
+        <w:jc w:val="center"/>
+        <w:rPr>
+          <w:rFonts w:ascii="Helvetica Neue Thin" w:hAnsi="Helvetica Neue Thin"/>
+          <w:sz w:val="40"/>
+          <w:szCs w:val="40"/>
+        </w:rPr>
+      </w:pPr>
+      <w:r>
+        <w:rPr>
+          <w:rFonts w:ascii="Helvetica Neue Thin" w:hAnsi="Helvetica Neue Thin"/>
+          <w:sz w:val="40"/>
+          <w:szCs w:val="40"/>
+        </w:rPr>
+        <w:t>https://passionate-photography.netlify.app/</w:t>
+      </w:r>
+    </w:p>
+    <w:p>
+      <w:pPr>
         <w:jc w:val="center"/>
         <w:rPr>
           <w:rFonts w:ascii="Helvetica Neue Thin" w:hAnsi="Helvetica Neue Thin"/>
@@ -281,16 +346,15 @@
     </w:p>
     <w:p>
       <w:pPr>
-        <w:pStyle w:val="Heading2"/>
-      </w:pPr>
-      <w:r>
-        <w:lastRenderedPageBreak/>
+        <w:pStyle w:val="Overskrift2"/>
+      </w:pPr>
+      <w:r>
         <w:t>Design</w:t>
       </w:r>
     </w:p>
     <w:p>
       <w:pPr>
-        <w:pStyle w:val="Heading3"/>
+        <w:pStyle w:val="Overskrift3"/>
         <w:rPr>
           <w:b/>
           <w:color w:val="auto"/>
@@ -316,7 +380,7 @@
     </w:p>
     <w:p>
       <w:pPr>
-        <w:pStyle w:val="Heading3"/>
+        <w:pStyle w:val="Overskrift3"/>
         <w:rPr>
           <w:b/>
           <w:color w:val="auto"/>
@@ -356,7 +420,7 @@
     </w:p>
     <w:p>
       <w:pPr>
-        <w:pStyle w:val="Heading3"/>
+        <w:pStyle w:val="Overskrift3"/>
         <w:rPr>
           <w:b/>
           <w:color w:val="auto"/>
@@ -389,7 +453,7 @@
     </w:p>
     <w:p>
       <w:pPr>
-        <w:pStyle w:val="Heading2"/>
+        <w:pStyle w:val="Overskrift2"/>
       </w:pPr>
       <w:r>
         <w:t>Technical</w:t>
@@ -397,7 +461,7 @@
     </w:p>
     <w:p>
       <w:pPr>
-        <w:pStyle w:val="Heading3"/>
+        <w:pStyle w:val="Overskrift3"/>
         <w:rPr>
           <w:b/>
           <w:color w:val="auto"/>
@@ -423,7 +487,7 @@
     </w:p>
     <w:p>
       <w:pPr>
-        <w:pStyle w:val="Heading3"/>
+        <w:pStyle w:val="Overskrift3"/>
         <w:rPr>
           <w:b/>
           <w:color w:val="auto"/>
@@ -449,7 +513,7 @@
     </w:p>
     <w:p>
       <w:pPr>
-        <w:pStyle w:val="Heading3"/>
+        <w:pStyle w:val="Overskrift3"/>
         <w:rPr>
           <w:b/>
           <w:color w:val="auto"/>
@@ -479,7 +543,7 @@
     </w:p>
     <w:p>
       <w:pPr>
-        <w:pStyle w:val="Heading2"/>
+        <w:pStyle w:val="Overskrift2"/>
       </w:pPr>
       <w:r>
         <w:t>WCAG guidelines, content management and SEO</w:t>
@@ -487,7 +551,7 @@
     </w:p>
     <w:p>
       <w:pPr>
-        <w:pStyle w:val="Heading3"/>
+        <w:pStyle w:val="Overskrift3"/>
         <w:rPr>
           <w:b/>
           <w:color w:val="auto"/>
@@ -513,7 +577,7 @@
     </w:p>
     <w:p>
       <w:pPr>
-        <w:pStyle w:val="Heading3"/>
+        <w:pStyle w:val="Overskrift3"/>
         <w:rPr>
           <w:b/>
           <w:color w:val="auto"/>
@@ -539,7 +603,7 @@
     </w:p>
     <w:p>
       <w:pPr>
-        <w:pStyle w:val="Heading3"/>
+        <w:pStyle w:val="Overskrift3"/>
         <w:rPr>
           <w:b/>
           <w:color w:val="auto"/>
@@ -645,6 +709,18 @@
     </w:p>
     <w:p>
       <w:pPr>
+        <w:pStyle w:val="Overskrift1"/>
+      </w:pPr>
+      <w:r>
+        <w:lastRenderedPageBreak/>
+        <w:t xml:space="preserve">4. </w:t>
+      </w:r>
+      <w:r>
+        <w:t>References</w:t>
+      </w:r>
+    </w:p>
+    <w:p>
+      <w:pPr>
         <w:rPr>
           <w:rFonts w:ascii="Helvetica Neue Thin" w:hAnsi="Helvetica Neue Thin"/>
           <w:noProof/>
@@ -657,6 +733,3743 @@
       <w:pPr>
         <w:rPr>
           <w:rFonts w:ascii="Helvetica Neue Thin" w:hAnsi="Helvetica Neue Thin"/>
+          <w:b/>
+          <w:bCs/>
+          <w:noProof/>
+        </w:rPr>
+      </w:pPr>
+      <w:r>
+        <w:rPr>
+          <w:rFonts w:ascii="Helvetica Neue Thin" w:hAnsi="Helvetica Neue Thin"/>
+          <w:b/>
+          <w:bCs/>
+          <w:noProof/>
+        </w:rPr>
+        <w:t>Stock photos from internet:</w:t>
+      </w:r>
+    </w:p>
+    <w:p>
+      <w:pPr>
+        <w:rPr>
+          <w:rFonts w:ascii="Helvetica Neue Thin" w:hAnsi="Helvetica Neue Thin"/>
+          <w:b/>
+          <w:bCs/>
+          <w:noProof/>
+        </w:rPr>
+      </w:pPr>
+    </w:p>
+    <w:p>
+      <w:pPr>
+        <w:pStyle w:val="Listeavsnitt"/>
+        <w:numPr>
+          <w:ilvl w:val="0"/>
+          <w:numId w:val="5"/>
+        </w:numPr>
+        <w:rPr>
+          <w:rStyle w:val="Hyperkobling"/>
+          <w:rFonts w:ascii="Helvetica Neue Thin" w:hAnsi="Helvetica Neue Thin"/>
+          <w:noProof/>
+          <w:color w:val="auto"/>
+          <w:sz w:val="24"/>
+          <w:szCs w:val="24"/>
+          <w:u w:val="none"/>
+          <w:lang w:val="en-US"/>
+        </w:rPr>
+      </w:pPr>
+      <w:r>
+        <w:rPr>
+          <w:rFonts w:ascii="Helvetica Neue Thin" w:hAnsi="Helvetica Neue Thin"/>
+          <w:noProof/>
+          <w:sz w:val="24"/>
+          <w:szCs w:val="24"/>
+          <w:lang w:val="en-ZA"/>
+        </w:rPr>
+        <w:t xml:space="preserve">Main </w:t>
+      </w:r>
+      <w:r>
+        <w:rPr>
+          <w:rFonts w:ascii="Helvetica Neue Thin" w:hAnsi="Helvetica Neue Thin"/>
+          <w:noProof/>
+          <w:sz w:val="24"/>
+          <w:szCs w:val="24"/>
+          <w:lang w:val="en-ZA"/>
+        </w:rPr>
+        <w:t>image on homepage</w:t>
+      </w:r>
+      <w:r>
+        <w:rPr>
+          <w:rFonts w:ascii="Helvetica Neue Thin" w:hAnsi="Helvetica Neue Thin"/>
+          <w:noProof/>
+          <w:sz w:val="24"/>
+          <w:szCs w:val="24"/>
+          <w:lang w:val="en-ZA"/>
+        </w:rPr>
+        <w:t xml:space="preserve">: photo </w:t>
+      </w:r>
+      <w:r>
+        <w:rPr>
+          <w:rFonts w:ascii="Helvetica Neue Thin" w:hAnsi="Helvetica Neue Thin"/>
+          <w:noProof/>
+          <w:sz w:val="24"/>
+          <w:szCs w:val="24"/>
+          <w:lang w:val="en-ZA"/>
+        </w:rPr>
+        <w:t xml:space="preserve">by </w:t>
+      </w:r>
+      <w:r>
+        <w:rPr>
+          <w:rFonts w:ascii="Helvetica Neue Thin" w:hAnsi="Helvetica Neue Thin"/>
+          <w:i/>
+          <w:iCs/>
+          <w:noProof/>
+          <w:sz w:val="24"/>
+          <w:szCs w:val="24"/>
+          <w:lang w:val="en-ZA"/>
+        </w:rPr>
+        <w:t>Rafael de Nadai</w:t>
+      </w:r>
+      <w:r>
+        <w:rPr>
+          <w:rFonts w:ascii="Helvetica Neue Thin" w:hAnsi="Helvetica Neue Thin"/>
+          <w:b/>
+          <w:bCs/>
+          <w:noProof/>
+          <w:sz w:val="24"/>
+          <w:szCs w:val="24"/>
+          <w:lang w:val="en-ZA"/>
+        </w:rPr>
+        <w:t xml:space="preserve"> </w:t>
+      </w:r>
+      <w:r>
+        <w:rPr>
+          <w:rFonts w:ascii="Helvetica Neue Thin" w:hAnsi="Helvetica Neue Thin"/>
+          <w:noProof/>
+          <w:sz w:val="24"/>
+          <w:szCs w:val="24"/>
+          <w:lang w:val="en-ZA"/>
+        </w:rPr>
+        <w:t>at</w:t>
+      </w:r>
+      <w:r>
+        <w:rPr>
+          <w:rFonts w:ascii="Helvetica Neue Thin" w:hAnsi="Helvetica Neue Thin"/>
+          <w:noProof/>
+          <w:sz w:val="24"/>
+          <w:szCs w:val="24"/>
+          <w:lang w:val="en-ZA"/>
+        </w:rPr>
+        <w:t xml:space="preserve"> </w:t>
+      </w:r>
+      <w:hyperlink r:id="rId10" w:history="1">
+        <w:r>
+          <w:rPr>
+            <w:rStyle w:val="Hyperkobling"/>
+            <w:rFonts w:ascii="Helvetica Neue Thin" w:hAnsi="Helvetica Neue Thin"/>
+            <w:noProof/>
+            <w:sz w:val="24"/>
+            <w:szCs w:val="24"/>
+            <w:lang w:val="en-ZA"/>
+          </w:rPr>
+          <w:t>www.unsplash.com</w:t>
+        </w:r>
+      </w:hyperlink>
+    </w:p>
+    <w:p>
+      <w:pPr>
+        <w:pStyle w:val="Listeavsnitt"/>
+        <w:ind w:left="1080"/>
+        <w:rPr>
+          <w:rFonts w:ascii="Helvetica Neue Thin" w:hAnsi="Helvetica Neue Thin"/>
+          <w:noProof/>
+          <w:sz w:val="24"/>
+          <w:szCs w:val="24"/>
+          <w:lang w:val="en-US"/>
+        </w:rPr>
+      </w:pPr>
+    </w:p>
+    <w:p>
+      <w:pPr>
+        <w:pStyle w:val="Listeavsnitt"/>
+        <w:numPr>
+          <w:ilvl w:val="0"/>
+          <w:numId w:val="5"/>
+        </w:numPr>
+        <w:rPr>
+          <w:rStyle w:val="Hyperkobling"/>
+          <w:rFonts w:ascii="Helvetica Neue Thin" w:hAnsi="Helvetica Neue Thin"/>
+          <w:noProof/>
+          <w:color w:val="auto"/>
+          <w:sz w:val="24"/>
+          <w:szCs w:val="24"/>
+          <w:u w:val="none"/>
+          <w:lang w:val="en-US"/>
+        </w:rPr>
+      </w:pPr>
+      <w:r>
+        <w:rPr>
+          <w:rFonts w:ascii="Helvetica Neue Thin" w:hAnsi="Helvetica Neue Thin"/>
+          <w:noProof/>
+          <w:sz w:val="24"/>
+          <w:szCs w:val="24"/>
+          <w:lang w:val="en-ZA"/>
+        </w:rPr>
+        <w:t xml:space="preserve">Blog post: </w:t>
+      </w:r>
+      <w:r>
+        <w:rPr>
+          <w:rFonts w:ascii="Helvetica Neue Thin" w:hAnsi="Helvetica Neue Thin"/>
+          <w:noProof/>
+          <w:sz w:val="24"/>
+          <w:szCs w:val="24"/>
+          <w:lang w:val="en-ZA"/>
+        </w:rPr>
+        <w:t>“</w:t>
+      </w:r>
+      <w:r>
+        <w:rPr>
+          <w:rFonts w:ascii="Helvetica Neue Thin" w:hAnsi="Helvetica Neue Thin"/>
+          <w:noProof/>
+          <w:sz w:val="24"/>
+          <w:szCs w:val="24"/>
+          <w:lang w:val="en-ZA"/>
+        </w:rPr>
+        <w:t xml:space="preserve">The </w:t>
+      </w:r>
+      <w:r>
+        <w:rPr>
+          <w:rFonts w:ascii="Helvetica Neue Thin" w:hAnsi="Helvetica Neue Thin"/>
+          <w:noProof/>
+          <w:sz w:val="24"/>
+          <w:szCs w:val="24"/>
+          <w:lang w:val="en-ZA"/>
+        </w:rPr>
+        <w:t>effect of point of view</w:t>
+      </w:r>
+      <w:r>
+        <w:rPr>
+          <w:rFonts w:ascii="Helvetica Neue Thin" w:hAnsi="Helvetica Neue Thin"/>
+          <w:noProof/>
+          <w:sz w:val="24"/>
+          <w:szCs w:val="24"/>
+          <w:lang w:val="en-ZA"/>
+        </w:rPr>
+        <w:t>”</w:t>
+      </w:r>
+      <w:r>
+        <w:rPr>
+          <w:rFonts w:ascii="Helvetica Neue Thin" w:hAnsi="Helvetica Neue Thin"/>
+          <w:noProof/>
+          <w:sz w:val="24"/>
+          <w:szCs w:val="24"/>
+          <w:lang w:val="en-ZA"/>
+        </w:rPr>
+        <w:t xml:space="preserve"> </w:t>
+      </w:r>
+      <w:r>
+        <w:rPr>
+          <w:rFonts w:ascii="Helvetica Neue Thin" w:hAnsi="Helvetica Neue Thin"/>
+          <w:noProof/>
+          <w:sz w:val="24"/>
+          <w:szCs w:val="24"/>
+          <w:lang w:val="en-ZA"/>
+        </w:rPr>
+        <w:t xml:space="preserve"> photo</w:t>
+      </w:r>
+      <w:r>
+        <w:rPr>
+          <w:rFonts w:ascii="Helvetica Neue Thin" w:hAnsi="Helvetica Neue Thin"/>
+          <w:noProof/>
+          <w:sz w:val="24"/>
+          <w:szCs w:val="24"/>
+          <w:lang w:val="en-ZA"/>
+        </w:rPr>
+        <w:t xml:space="preserve"> </w:t>
+      </w:r>
+      <w:r>
+        <w:rPr>
+          <w:rFonts w:ascii="Helvetica Neue Thin" w:hAnsi="Helvetica Neue Thin"/>
+          <w:noProof/>
+          <w:sz w:val="24"/>
+          <w:szCs w:val="24"/>
+          <w:lang w:val="en-ZA"/>
+        </w:rPr>
+        <w:t xml:space="preserve">by </w:t>
+      </w:r>
+      <w:r>
+        <w:rPr>
+          <w:rFonts w:ascii="Helvetica Neue Thin" w:hAnsi="Helvetica Neue Thin"/>
+          <w:i/>
+          <w:iCs/>
+          <w:noProof/>
+          <w:sz w:val="24"/>
+          <w:szCs w:val="24"/>
+          <w:lang w:val="en-ZA"/>
+        </w:rPr>
+        <w:t>Edan Cohen</w:t>
+      </w:r>
+      <w:r>
+        <w:rPr>
+          <w:rFonts w:ascii="Helvetica Neue Thin" w:hAnsi="Helvetica Neue Thin"/>
+          <w:b/>
+          <w:bCs/>
+          <w:noProof/>
+          <w:sz w:val="24"/>
+          <w:szCs w:val="24"/>
+          <w:lang w:val="en-ZA"/>
+        </w:rPr>
+        <w:t xml:space="preserve"> </w:t>
+      </w:r>
+      <w:r>
+        <w:rPr>
+          <w:rFonts w:ascii="Helvetica Neue Thin" w:hAnsi="Helvetica Neue Thin"/>
+          <w:noProof/>
+          <w:sz w:val="24"/>
+          <w:szCs w:val="24"/>
+          <w:lang w:val="en-ZA"/>
+        </w:rPr>
+        <w:t>at</w:t>
+      </w:r>
+      <w:r>
+        <w:rPr>
+          <w:rFonts w:ascii="Helvetica Neue Thin" w:hAnsi="Helvetica Neue Thin"/>
+          <w:noProof/>
+          <w:sz w:val="24"/>
+          <w:szCs w:val="24"/>
+          <w:lang w:val="en-ZA"/>
+        </w:rPr>
+        <w:t xml:space="preserve"> </w:t>
+      </w:r>
+      <w:hyperlink r:id="rId11" w:history="1">
+        <w:r>
+          <w:rPr>
+            <w:rStyle w:val="Hyperkobling"/>
+            <w:rFonts w:ascii="Helvetica Neue Thin" w:hAnsi="Helvetica Neue Thin"/>
+            <w:noProof/>
+            <w:sz w:val="24"/>
+            <w:szCs w:val="24"/>
+            <w:lang w:val="en-ZA"/>
+          </w:rPr>
+          <w:t>www.unsplash.com</w:t>
+        </w:r>
+      </w:hyperlink>
+    </w:p>
+    <w:p>
+      <w:pPr>
+        <w:pStyle w:val="Listeavsnitt"/>
+        <w:numPr>
+          <w:ilvl w:val="0"/>
+          <w:numId w:val="5"/>
+        </w:numPr>
+        <w:rPr>
+          <w:rStyle w:val="Hyperkobling"/>
+          <w:rFonts w:ascii="Helvetica Neue Thin" w:hAnsi="Helvetica Neue Thin"/>
+          <w:noProof/>
+          <w:color w:val="auto"/>
+          <w:sz w:val="24"/>
+          <w:szCs w:val="24"/>
+          <w:u w:val="none"/>
+          <w:lang w:val="en-US"/>
+        </w:rPr>
+      </w:pPr>
+      <w:r>
+        <w:rPr>
+          <w:rFonts w:ascii="Helvetica Neue Thin" w:hAnsi="Helvetica Neue Thin"/>
+          <w:noProof/>
+          <w:sz w:val="24"/>
+          <w:szCs w:val="24"/>
+          <w:lang w:val="en-US"/>
+        </w:rPr>
+        <w:t>Blog post: “</w:t>
+      </w:r>
+      <w:r>
+        <w:rPr>
+          <w:rFonts w:ascii="Helvetica Neue Thin" w:hAnsi="Helvetica Neue Thin"/>
+          <w:noProof/>
+          <w:sz w:val="24"/>
+          <w:szCs w:val="24"/>
+          <w:lang w:val="en-US"/>
+        </w:rPr>
+        <w:t>Silky wate</w:t>
+      </w:r>
+      <w:r>
+        <w:rPr>
+          <w:rFonts w:ascii="Helvetica Neue Thin" w:hAnsi="Helvetica Neue Thin"/>
+          <w:noProof/>
+          <w:sz w:val="24"/>
+          <w:szCs w:val="24"/>
+          <w:lang w:val="en-US"/>
+        </w:rPr>
+        <w:t xml:space="preserve">rs </w:t>
+      </w:r>
+      <w:r>
+        <w:rPr>
+          <w:rFonts w:ascii="Helvetica Neue Thin" w:hAnsi="Helvetica Neue Thin"/>
+          <w:noProof/>
+          <w:sz w:val="24"/>
+          <w:szCs w:val="24"/>
+          <w:lang w:val="en-US"/>
+        </w:rPr>
+        <w:t>with long exposure</w:t>
+      </w:r>
+      <w:r>
+        <w:rPr>
+          <w:rFonts w:ascii="Helvetica Neue Thin" w:hAnsi="Helvetica Neue Thin"/>
+          <w:noProof/>
+          <w:sz w:val="24"/>
+          <w:szCs w:val="24"/>
+          <w:lang w:val="en-US"/>
+        </w:rPr>
+        <w:t>”  photo</w:t>
+      </w:r>
+      <w:r>
+        <w:rPr>
+          <w:rFonts w:ascii="Helvetica Neue Thin" w:hAnsi="Helvetica Neue Thin"/>
+          <w:noProof/>
+          <w:sz w:val="24"/>
+          <w:szCs w:val="24"/>
+          <w:lang w:val="en-US"/>
+        </w:rPr>
+        <w:t xml:space="preserve"> </w:t>
+      </w:r>
+      <w:r>
+        <w:rPr>
+          <w:rFonts w:ascii="Helvetica Neue Thin" w:hAnsi="Helvetica Neue Thin"/>
+          <w:noProof/>
+          <w:sz w:val="24"/>
+          <w:szCs w:val="24"/>
+          <w:lang w:val="en-US"/>
+        </w:rPr>
+        <w:t xml:space="preserve">by </w:t>
+      </w:r>
+      <w:r>
+        <w:rPr>
+          <w:rFonts w:ascii="Helvetica Neue Thin" w:hAnsi="Helvetica Neue Thin"/>
+          <w:i/>
+          <w:iCs/>
+          <w:noProof/>
+          <w:sz w:val="24"/>
+          <w:szCs w:val="24"/>
+          <w:lang w:val="en-US"/>
+        </w:rPr>
+        <w:t>Rodrigo Soares</w:t>
+      </w:r>
+      <w:r>
+        <w:rPr>
+          <w:rFonts w:ascii="Helvetica Neue Thin" w:hAnsi="Helvetica Neue Thin"/>
+          <w:b/>
+          <w:bCs/>
+          <w:noProof/>
+          <w:sz w:val="24"/>
+          <w:szCs w:val="24"/>
+          <w:lang w:val="en-US"/>
+        </w:rPr>
+        <w:t xml:space="preserve"> </w:t>
+      </w:r>
+      <w:r>
+        <w:rPr>
+          <w:rFonts w:ascii="Helvetica Neue Thin" w:hAnsi="Helvetica Neue Thin"/>
+          <w:noProof/>
+          <w:sz w:val="24"/>
+          <w:szCs w:val="24"/>
+          <w:lang w:val="en-US"/>
+        </w:rPr>
+        <w:t xml:space="preserve">at </w:t>
+      </w:r>
+      <w:hyperlink r:id="rId12" w:history="1">
+        <w:r>
+          <w:rPr>
+            <w:rStyle w:val="Hyperkobling"/>
+            <w:rFonts w:ascii="Helvetica Neue Thin" w:hAnsi="Helvetica Neue Thin"/>
+            <w:noProof/>
+            <w:sz w:val="24"/>
+            <w:szCs w:val="24"/>
+            <w:lang w:val="en-US"/>
+          </w:rPr>
+          <w:t>www.unsplash.com</w:t>
+        </w:r>
+      </w:hyperlink>
+    </w:p>
+    <w:p>
+      <w:pPr>
+        <w:pStyle w:val="Listeavsnitt"/>
+        <w:numPr>
+          <w:ilvl w:val="0"/>
+          <w:numId w:val="5"/>
+        </w:numPr>
+        <w:rPr>
+          <w:rStyle w:val="Hyperkobling"/>
+          <w:rFonts w:ascii="Helvetica Neue Thin" w:hAnsi="Helvetica Neue Thin"/>
+          <w:noProof/>
+          <w:color w:val="auto"/>
+          <w:sz w:val="24"/>
+          <w:szCs w:val="24"/>
+          <w:u w:val="none"/>
+          <w:lang w:val="en-US"/>
+        </w:rPr>
+      </w:pPr>
+      <w:r>
+        <w:rPr>
+          <w:rFonts w:ascii="Helvetica Neue Thin" w:hAnsi="Helvetica Neue Thin"/>
+          <w:noProof/>
+          <w:sz w:val="24"/>
+          <w:szCs w:val="24"/>
+          <w:lang w:val="en-US"/>
+        </w:rPr>
+        <w:t>Blog post: “</w:t>
+      </w:r>
+      <w:r>
+        <w:rPr>
+          <w:rFonts w:ascii="Helvetica Neue Thin" w:hAnsi="Helvetica Neue Thin"/>
+          <w:noProof/>
+          <w:sz w:val="24"/>
+          <w:szCs w:val="24"/>
+          <w:lang w:val="en-US"/>
+        </w:rPr>
+        <w:t>A week in the mo</w:t>
+      </w:r>
+      <w:r>
+        <w:rPr>
+          <w:rFonts w:ascii="Helvetica Neue Thin" w:hAnsi="Helvetica Neue Thin"/>
+          <w:noProof/>
+          <w:sz w:val="24"/>
+          <w:szCs w:val="24"/>
+          <w:lang w:val="en-US"/>
+        </w:rPr>
+        <w:t>untains</w:t>
+      </w:r>
+      <w:r>
+        <w:rPr>
+          <w:rFonts w:ascii="Helvetica Neue Thin" w:hAnsi="Helvetica Neue Thin"/>
+          <w:noProof/>
+          <w:sz w:val="24"/>
+          <w:szCs w:val="24"/>
+          <w:lang w:val="en-US"/>
+        </w:rPr>
+        <w:t>”  photo</w:t>
+      </w:r>
+      <w:r>
+        <w:rPr>
+          <w:rFonts w:ascii="Helvetica Neue Thin" w:hAnsi="Helvetica Neue Thin"/>
+          <w:noProof/>
+          <w:sz w:val="24"/>
+          <w:szCs w:val="24"/>
+          <w:lang w:val="en-US"/>
+        </w:rPr>
+        <w:t xml:space="preserve"> </w:t>
+      </w:r>
+      <w:r>
+        <w:rPr>
+          <w:rFonts w:ascii="Helvetica Neue Thin" w:hAnsi="Helvetica Neue Thin"/>
+          <w:noProof/>
+          <w:sz w:val="24"/>
+          <w:szCs w:val="24"/>
+          <w:lang w:val="en-US"/>
+        </w:rPr>
+        <w:t xml:space="preserve">by </w:t>
+      </w:r>
+      <w:r>
+        <w:rPr>
+          <w:rFonts w:ascii="Helvetica Neue Thin" w:hAnsi="Helvetica Neue Thin"/>
+          <w:i/>
+          <w:iCs/>
+          <w:noProof/>
+          <w:sz w:val="24"/>
+          <w:szCs w:val="24"/>
+          <w:lang w:val="en-US"/>
+        </w:rPr>
+        <w:t>Alex Krivec</w:t>
+      </w:r>
+      <w:r>
+        <w:rPr>
+          <w:rFonts w:ascii="Helvetica Neue Thin" w:hAnsi="Helvetica Neue Thin"/>
+          <w:b/>
+          <w:bCs/>
+          <w:noProof/>
+          <w:sz w:val="24"/>
+          <w:szCs w:val="24"/>
+          <w:lang w:val="en-US"/>
+        </w:rPr>
+        <w:t xml:space="preserve"> </w:t>
+      </w:r>
+      <w:r>
+        <w:rPr>
+          <w:rFonts w:ascii="Helvetica Neue Thin" w:hAnsi="Helvetica Neue Thin"/>
+          <w:noProof/>
+          <w:sz w:val="24"/>
+          <w:szCs w:val="24"/>
+          <w:lang w:val="en-US"/>
+        </w:rPr>
+        <w:t xml:space="preserve">at </w:t>
+      </w:r>
+      <w:hyperlink r:id="rId13" w:history="1">
+        <w:r>
+          <w:rPr>
+            <w:rStyle w:val="Hyperkobling"/>
+            <w:rFonts w:ascii="Helvetica Neue Thin" w:hAnsi="Helvetica Neue Thin"/>
+            <w:noProof/>
+            <w:sz w:val="24"/>
+            <w:szCs w:val="24"/>
+            <w:lang w:val="en-US"/>
+          </w:rPr>
+          <w:t>www.unsplash.com</w:t>
+        </w:r>
+      </w:hyperlink>
+    </w:p>
+    <w:p>
+      <w:pPr>
+        <w:pStyle w:val="Listeavsnitt"/>
+        <w:numPr>
+          <w:ilvl w:val="0"/>
+          <w:numId w:val="5"/>
+        </w:numPr>
+        <w:rPr>
+          <w:rStyle w:val="Hyperkobling"/>
+          <w:rFonts w:ascii="Helvetica Neue Thin" w:hAnsi="Helvetica Neue Thin"/>
+          <w:noProof/>
+          <w:color w:val="auto"/>
+          <w:sz w:val="24"/>
+          <w:szCs w:val="24"/>
+          <w:u w:val="none"/>
+          <w:lang w:val="en-US"/>
+        </w:rPr>
+      </w:pPr>
+      <w:r>
+        <w:rPr>
+          <w:rFonts w:ascii="Helvetica Neue Thin" w:hAnsi="Helvetica Neue Thin"/>
+          <w:noProof/>
+          <w:sz w:val="24"/>
+          <w:szCs w:val="24"/>
+          <w:lang w:val="en-US"/>
+        </w:rPr>
+        <w:t>Blog post: “</w:t>
+      </w:r>
+      <w:r>
+        <w:rPr>
+          <w:rFonts w:ascii="Helvetica Neue Thin" w:hAnsi="Helvetica Neue Thin"/>
+          <w:noProof/>
+          <w:sz w:val="24"/>
+          <w:szCs w:val="24"/>
+          <w:lang w:val="en-US"/>
+        </w:rPr>
+        <w:t>Portraits with texture</w:t>
+      </w:r>
+      <w:r>
+        <w:rPr>
+          <w:rFonts w:ascii="Helvetica Neue Thin" w:hAnsi="Helvetica Neue Thin"/>
+          <w:noProof/>
+          <w:sz w:val="24"/>
+          <w:szCs w:val="24"/>
+          <w:lang w:val="en-US"/>
+        </w:rPr>
+        <w:t>”  photo</w:t>
+      </w:r>
+      <w:r>
+        <w:rPr>
+          <w:rFonts w:ascii="Helvetica Neue Thin" w:hAnsi="Helvetica Neue Thin"/>
+          <w:noProof/>
+          <w:sz w:val="24"/>
+          <w:szCs w:val="24"/>
+          <w:lang w:val="en-US"/>
+        </w:rPr>
+        <w:t xml:space="preserve"> </w:t>
+      </w:r>
+      <w:r>
+        <w:rPr>
+          <w:rFonts w:ascii="Helvetica Neue Thin" w:hAnsi="Helvetica Neue Thin"/>
+          <w:noProof/>
+          <w:sz w:val="24"/>
+          <w:szCs w:val="24"/>
+          <w:lang w:val="en-US"/>
+        </w:rPr>
+        <w:t xml:space="preserve">by </w:t>
+      </w:r>
+      <w:r>
+        <w:rPr>
+          <w:rFonts w:ascii="Helvetica Neue Thin" w:hAnsi="Helvetica Neue Thin"/>
+          <w:i/>
+          <w:iCs/>
+          <w:noProof/>
+          <w:sz w:val="24"/>
+          <w:szCs w:val="24"/>
+          <w:lang w:val="en-US"/>
+        </w:rPr>
+        <w:t>Swapnil Dwivedi</w:t>
+      </w:r>
+      <w:r>
+        <w:rPr>
+          <w:rFonts w:ascii="Helvetica Neue Thin" w:hAnsi="Helvetica Neue Thin"/>
+          <w:b/>
+          <w:bCs/>
+          <w:noProof/>
+          <w:sz w:val="24"/>
+          <w:szCs w:val="24"/>
+          <w:lang w:val="en-US"/>
+        </w:rPr>
+        <w:t xml:space="preserve"> </w:t>
+      </w:r>
+      <w:r>
+        <w:rPr>
+          <w:rFonts w:ascii="Helvetica Neue Thin" w:hAnsi="Helvetica Neue Thin"/>
+          <w:noProof/>
+          <w:sz w:val="24"/>
+          <w:szCs w:val="24"/>
+          <w:lang w:val="en-US"/>
+        </w:rPr>
+        <w:t xml:space="preserve">at </w:t>
+      </w:r>
+      <w:hyperlink r:id="rId14" w:history="1">
+        <w:r>
+          <w:rPr>
+            <w:rStyle w:val="Hyperkobling"/>
+            <w:rFonts w:ascii="Helvetica Neue Thin" w:hAnsi="Helvetica Neue Thin"/>
+            <w:noProof/>
+            <w:sz w:val="24"/>
+            <w:szCs w:val="24"/>
+            <w:lang w:val="en-US"/>
+          </w:rPr>
+          <w:t>www.unsplash.com</w:t>
+        </w:r>
+      </w:hyperlink>
+    </w:p>
+    <w:p>
+      <w:pPr>
+        <w:pStyle w:val="Listeavsnitt"/>
+        <w:numPr>
+          <w:ilvl w:val="0"/>
+          <w:numId w:val="5"/>
+        </w:numPr>
+        <w:rPr>
+          <w:rStyle w:val="Hyperkobling"/>
+          <w:rFonts w:ascii="Helvetica Neue Thin" w:hAnsi="Helvetica Neue Thin"/>
+          <w:noProof/>
+          <w:color w:val="auto"/>
+          <w:sz w:val="24"/>
+          <w:szCs w:val="24"/>
+          <w:u w:val="none"/>
+          <w:lang w:val="en-US"/>
+        </w:rPr>
+      </w:pPr>
+      <w:r>
+        <w:rPr>
+          <w:rFonts w:ascii="Helvetica Neue Thin" w:hAnsi="Helvetica Neue Thin"/>
+          <w:noProof/>
+          <w:sz w:val="24"/>
+          <w:szCs w:val="24"/>
+          <w:lang w:val="en-US"/>
+        </w:rPr>
+        <w:t>Blog post: “</w:t>
+      </w:r>
+      <w:r>
+        <w:rPr>
+          <w:rFonts w:ascii="Helvetica Neue Thin" w:hAnsi="Helvetica Neue Thin"/>
+          <w:noProof/>
+          <w:sz w:val="24"/>
+          <w:szCs w:val="24"/>
+          <w:lang w:val="en-US"/>
+        </w:rPr>
+        <w:t>Streetphoto in low light</w:t>
+      </w:r>
+      <w:r>
+        <w:rPr>
+          <w:rFonts w:ascii="Helvetica Neue Thin" w:hAnsi="Helvetica Neue Thin"/>
+          <w:noProof/>
+          <w:sz w:val="24"/>
+          <w:szCs w:val="24"/>
+          <w:lang w:val="en-US"/>
+        </w:rPr>
+        <w:t>”  photo</w:t>
+      </w:r>
+      <w:r>
+        <w:rPr>
+          <w:rFonts w:ascii="Helvetica Neue Thin" w:hAnsi="Helvetica Neue Thin"/>
+          <w:noProof/>
+          <w:sz w:val="24"/>
+          <w:szCs w:val="24"/>
+          <w:lang w:val="en-US"/>
+        </w:rPr>
+        <w:t xml:space="preserve"> </w:t>
+      </w:r>
+      <w:r>
+        <w:rPr>
+          <w:rFonts w:ascii="Helvetica Neue Thin" w:hAnsi="Helvetica Neue Thin"/>
+          <w:noProof/>
+          <w:sz w:val="24"/>
+          <w:szCs w:val="24"/>
+          <w:lang w:val="en-US"/>
+        </w:rPr>
+        <w:t xml:space="preserve">by </w:t>
+      </w:r>
+      <w:r>
+        <w:rPr>
+          <w:rFonts w:ascii="Helvetica Neue Thin" w:hAnsi="Helvetica Neue Thin"/>
+          <w:i/>
+          <w:iCs/>
+          <w:noProof/>
+          <w:sz w:val="24"/>
+          <w:szCs w:val="24"/>
+          <w:lang w:val="en-US"/>
+        </w:rPr>
+        <w:t>Daniele Colucci</w:t>
+      </w:r>
+      <w:r>
+        <w:rPr>
+          <w:rFonts w:ascii="Helvetica Neue Thin" w:hAnsi="Helvetica Neue Thin"/>
+          <w:b/>
+          <w:bCs/>
+          <w:noProof/>
+          <w:sz w:val="24"/>
+          <w:szCs w:val="24"/>
+          <w:lang w:val="en-US"/>
+        </w:rPr>
+        <w:t xml:space="preserve"> </w:t>
+      </w:r>
+      <w:r>
+        <w:rPr>
+          <w:rFonts w:ascii="Helvetica Neue Thin" w:hAnsi="Helvetica Neue Thin"/>
+          <w:noProof/>
+          <w:sz w:val="24"/>
+          <w:szCs w:val="24"/>
+          <w:lang w:val="en-US"/>
+        </w:rPr>
+        <w:t xml:space="preserve">at </w:t>
+      </w:r>
+      <w:hyperlink r:id="rId15" w:history="1">
+        <w:r>
+          <w:rPr>
+            <w:rStyle w:val="Hyperkobling"/>
+            <w:rFonts w:ascii="Helvetica Neue Thin" w:hAnsi="Helvetica Neue Thin"/>
+            <w:noProof/>
+            <w:sz w:val="24"/>
+            <w:szCs w:val="24"/>
+            <w:lang w:val="en-US"/>
+          </w:rPr>
+          <w:t>www.unsplash.com</w:t>
+        </w:r>
+      </w:hyperlink>
+    </w:p>
+    <w:p>
+      <w:pPr>
+        <w:pStyle w:val="Listeavsnitt"/>
+        <w:numPr>
+          <w:ilvl w:val="0"/>
+          <w:numId w:val="5"/>
+        </w:numPr>
+        <w:rPr>
+          <w:rStyle w:val="Hyperkobling"/>
+          <w:rFonts w:ascii="Helvetica Neue Thin" w:hAnsi="Helvetica Neue Thin"/>
+          <w:noProof/>
+          <w:color w:val="auto"/>
+          <w:sz w:val="24"/>
+          <w:szCs w:val="24"/>
+          <w:u w:val="none"/>
+          <w:lang w:val="en-US"/>
+        </w:rPr>
+      </w:pPr>
+      <w:r>
+        <w:rPr>
+          <w:rFonts w:ascii="Helvetica Neue Thin" w:hAnsi="Helvetica Neue Thin"/>
+          <w:noProof/>
+          <w:sz w:val="24"/>
+          <w:szCs w:val="24"/>
+          <w:lang w:val="en-US"/>
+        </w:rPr>
+        <w:t>Blog post: “</w:t>
+      </w:r>
+      <w:r>
+        <w:rPr>
+          <w:rFonts w:ascii="Helvetica Neue Thin" w:hAnsi="Helvetica Neue Thin"/>
+          <w:noProof/>
+          <w:sz w:val="24"/>
+          <w:szCs w:val="24"/>
+          <w:lang w:val="en-US"/>
+        </w:rPr>
+        <w:t>The optimal setup to shoot a waterfall</w:t>
+      </w:r>
+      <w:r>
+        <w:rPr>
+          <w:rFonts w:ascii="Helvetica Neue Thin" w:hAnsi="Helvetica Neue Thin"/>
+          <w:noProof/>
+          <w:sz w:val="24"/>
+          <w:szCs w:val="24"/>
+          <w:lang w:val="en-US"/>
+        </w:rPr>
+        <w:t>”  photo</w:t>
+      </w:r>
+      <w:r>
+        <w:rPr>
+          <w:rFonts w:ascii="Helvetica Neue Thin" w:hAnsi="Helvetica Neue Thin"/>
+          <w:noProof/>
+          <w:sz w:val="24"/>
+          <w:szCs w:val="24"/>
+          <w:lang w:val="en-US"/>
+        </w:rPr>
+        <w:t xml:space="preserve"> </w:t>
+      </w:r>
+      <w:r>
+        <w:rPr>
+          <w:rFonts w:ascii="Helvetica Neue Thin" w:hAnsi="Helvetica Neue Thin"/>
+          <w:noProof/>
+          <w:sz w:val="24"/>
+          <w:szCs w:val="24"/>
+          <w:lang w:val="en-US"/>
+        </w:rPr>
+        <w:t xml:space="preserve">by </w:t>
+      </w:r>
+      <w:r>
+        <w:rPr>
+          <w:rFonts w:ascii="Helvetica Neue Thin" w:hAnsi="Helvetica Neue Thin"/>
+          <w:i/>
+          <w:iCs/>
+          <w:noProof/>
+          <w:sz w:val="24"/>
+          <w:szCs w:val="24"/>
+          <w:lang w:val="en-US"/>
+        </w:rPr>
+        <w:t xml:space="preserve">Robert Lukeman </w:t>
+      </w:r>
+      <w:r>
+        <w:rPr>
+          <w:rFonts w:ascii="Helvetica Neue Thin" w:hAnsi="Helvetica Neue Thin"/>
+          <w:noProof/>
+          <w:sz w:val="24"/>
+          <w:szCs w:val="24"/>
+          <w:lang w:val="en-US"/>
+        </w:rPr>
+        <w:t xml:space="preserve">at </w:t>
+      </w:r>
+      <w:hyperlink r:id="rId16" w:history="1">
+        <w:r>
+          <w:rPr>
+            <w:rStyle w:val="Hyperkobling"/>
+            <w:rFonts w:ascii="Helvetica Neue Thin" w:hAnsi="Helvetica Neue Thin"/>
+            <w:noProof/>
+            <w:sz w:val="24"/>
+            <w:szCs w:val="24"/>
+            <w:lang w:val="en-US"/>
+          </w:rPr>
+          <w:t>www.unsplash.com</w:t>
+        </w:r>
+      </w:hyperlink>
+    </w:p>
+    <w:p>
+      <w:pPr>
+        <w:pStyle w:val="Listeavsnitt"/>
+        <w:numPr>
+          <w:ilvl w:val="0"/>
+          <w:numId w:val="5"/>
+        </w:numPr>
+        <w:rPr>
+          <w:rStyle w:val="Hyperkobling"/>
+          <w:rFonts w:ascii="Helvetica Neue Thin" w:hAnsi="Helvetica Neue Thin"/>
+          <w:noProof/>
+          <w:color w:val="auto"/>
+          <w:sz w:val="24"/>
+          <w:szCs w:val="24"/>
+          <w:u w:val="none"/>
+          <w:lang w:val="en-US"/>
+        </w:rPr>
+      </w:pPr>
+      <w:r>
+        <w:rPr>
+          <w:rFonts w:ascii="Helvetica Neue Thin" w:hAnsi="Helvetica Neue Thin"/>
+          <w:noProof/>
+          <w:sz w:val="24"/>
+          <w:szCs w:val="24"/>
+          <w:lang w:val="en-US"/>
+        </w:rPr>
+        <w:t>Blog post: “</w:t>
+      </w:r>
+      <w:r>
+        <w:rPr>
+          <w:rFonts w:ascii="Helvetica Neue Thin" w:hAnsi="Helvetica Neue Thin"/>
+          <w:noProof/>
+          <w:sz w:val="24"/>
+          <w:szCs w:val="24"/>
+          <w:lang w:val="en-US"/>
+        </w:rPr>
+        <w:t xml:space="preserve">The </w:t>
+      </w:r>
+      <w:r>
+        <w:rPr>
+          <w:rFonts w:ascii="Helvetica Neue Thin" w:hAnsi="Helvetica Neue Thin"/>
+          <w:noProof/>
+          <w:sz w:val="24"/>
+          <w:szCs w:val="24"/>
+          <w:lang w:val="en-US"/>
+        </w:rPr>
+        <w:t>Big Apple in black and white</w:t>
+      </w:r>
+      <w:r>
+        <w:rPr>
+          <w:rFonts w:ascii="Helvetica Neue Thin" w:hAnsi="Helvetica Neue Thin"/>
+          <w:noProof/>
+          <w:sz w:val="24"/>
+          <w:szCs w:val="24"/>
+          <w:lang w:val="en-US"/>
+        </w:rPr>
+        <w:t>”  photo</w:t>
+      </w:r>
+      <w:r>
+        <w:rPr>
+          <w:rFonts w:ascii="Helvetica Neue Thin" w:hAnsi="Helvetica Neue Thin"/>
+          <w:noProof/>
+          <w:sz w:val="24"/>
+          <w:szCs w:val="24"/>
+          <w:lang w:val="en-US"/>
+        </w:rPr>
+        <w:t xml:space="preserve"> </w:t>
+      </w:r>
+      <w:r>
+        <w:rPr>
+          <w:rFonts w:ascii="Helvetica Neue Thin" w:hAnsi="Helvetica Neue Thin"/>
+          <w:noProof/>
+          <w:sz w:val="24"/>
+          <w:szCs w:val="24"/>
+          <w:lang w:val="en-US"/>
+        </w:rPr>
+        <w:t xml:space="preserve">by </w:t>
+      </w:r>
+      <w:r>
+        <w:rPr>
+          <w:rFonts w:ascii="Helvetica Neue Thin" w:hAnsi="Helvetica Neue Thin"/>
+          <w:i/>
+          <w:iCs/>
+          <w:noProof/>
+          <w:sz w:val="24"/>
+          <w:szCs w:val="24"/>
+          <w:lang w:val="en-US"/>
+        </w:rPr>
+        <w:t>Ronan Foruta</w:t>
+      </w:r>
+      <w:r>
+        <w:rPr>
+          <w:rFonts w:ascii="Helvetica Neue Thin" w:hAnsi="Helvetica Neue Thin"/>
+          <w:i/>
+          <w:iCs/>
+          <w:noProof/>
+          <w:sz w:val="24"/>
+          <w:szCs w:val="24"/>
+          <w:lang w:val="en-US"/>
+        </w:rPr>
+        <w:t xml:space="preserve"> </w:t>
+      </w:r>
+      <w:r>
+        <w:rPr>
+          <w:rFonts w:ascii="Helvetica Neue Thin" w:hAnsi="Helvetica Neue Thin"/>
+          <w:noProof/>
+          <w:sz w:val="24"/>
+          <w:szCs w:val="24"/>
+          <w:lang w:val="en-US"/>
+        </w:rPr>
+        <w:t xml:space="preserve">at </w:t>
+      </w:r>
+      <w:hyperlink r:id="rId17" w:history="1">
+        <w:r>
+          <w:rPr>
+            <w:rStyle w:val="Hyperkobling"/>
+            <w:rFonts w:ascii="Helvetica Neue Thin" w:hAnsi="Helvetica Neue Thin"/>
+            <w:noProof/>
+            <w:sz w:val="24"/>
+            <w:szCs w:val="24"/>
+            <w:lang w:val="en-US"/>
+          </w:rPr>
+          <w:t>www.unsplash.com</w:t>
+        </w:r>
+      </w:hyperlink>
+    </w:p>
+    <w:p>
+      <w:pPr>
+        <w:pStyle w:val="Listeavsnitt"/>
+        <w:numPr>
+          <w:ilvl w:val="0"/>
+          <w:numId w:val="5"/>
+        </w:numPr>
+        <w:rPr>
+          <w:rStyle w:val="Hyperkobling"/>
+          <w:rFonts w:ascii="Helvetica Neue Thin" w:hAnsi="Helvetica Neue Thin"/>
+          <w:noProof/>
+          <w:color w:val="auto"/>
+          <w:sz w:val="24"/>
+          <w:szCs w:val="24"/>
+          <w:u w:val="none"/>
+          <w:lang w:val="en-US"/>
+        </w:rPr>
+      </w:pPr>
+      <w:r>
+        <w:rPr>
+          <w:rFonts w:ascii="Helvetica Neue Thin" w:hAnsi="Helvetica Neue Thin"/>
+          <w:noProof/>
+          <w:sz w:val="24"/>
+          <w:szCs w:val="24"/>
+          <w:lang w:val="en-US"/>
+        </w:rPr>
+        <w:t>Blog post: “</w:t>
+      </w:r>
+      <w:r>
+        <w:rPr>
+          <w:rFonts w:ascii="Helvetica Neue Thin" w:hAnsi="Helvetica Neue Thin"/>
+          <w:noProof/>
+          <w:sz w:val="24"/>
+          <w:szCs w:val="24"/>
+          <w:lang w:val="en-US"/>
+        </w:rPr>
+        <w:t>Captivating landscape photos</w:t>
+      </w:r>
+      <w:r>
+        <w:rPr>
+          <w:rFonts w:ascii="Helvetica Neue Thin" w:hAnsi="Helvetica Neue Thin"/>
+          <w:noProof/>
+          <w:sz w:val="24"/>
+          <w:szCs w:val="24"/>
+          <w:lang w:val="en-US"/>
+        </w:rPr>
+        <w:t>”  photo</w:t>
+      </w:r>
+      <w:r>
+        <w:rPr>
+          <w:rFonts w:ascii="Helvetica Neue Thin" w:hAnsi="Helvetica Neue Thin"/>
+          <w:noProof/>
+          <w:sz w:val="24"/>
+          <w:szCs w:val="24"/>
+          <w:lang w:val="en-US"/>
+        </w:rPr>
+        <w:t xml:space="preserve"> </w:t>
+      </w:r>
+      <w:r>
+        <w:rPr>
+          <w:rFonts w:ascii="Helvetica Neue Thin" w:hAnsi="Helvetica Neue Thin"/>
+          <w:noProof/>
+          <w:sz w:val="24"/>
+          <w:szCs w:val="24"/>
+          <w:lang w:val="en-US"/>
+        </w:rPr>
+        <w:t xml:space="preserve">by </w:t>
+      </w:r>
+      <w:r>
+        <w:rPr>
+          <w:rFonts w:ascii="Helvetica Neue Thin" w:hAnsi="Helvetica Neue Thin"/>
+          <w:i/>
+          <w:iCs/>
+          <w:noProof/>
+          <w:sz w:val="24"/>
+          <w:szCs w:val="24"/>
+          <w:lang w:val="en-US"/>
+        </w:rPr>
+        <w:t>Marcelo Quinan</w:t>
+      </w:r>
+      <w:r>
+        <w:rPr>
+          <w:rFonts w:ascii="Helvetica Neue Thin" w:hAnsi="Helvetica Neue Thin"/>
+          <w:i/>
+          <w:iCs/>
+          <w:noProof/>
+          <w:sz w:val="24"/>
+          <w:szCs w:val="24"/>
+          <w:lang w:val="en-US"/>
+        </w:rPr>
+        <w:t xml:space="preserve"> </w:t>
+      </w:r>
+      <w:r>
+        <w:rPr>
+          <w:rFonts w:ascii="Helvetica Neue Thin" w:hAnsi="Helvetica Neue Thin"/>
+          <w:noProof/>
+          <w:sz w:val="24"/>
+          <w:szCs w:val="24"/>
+          <w:lang w:val="en-US"/>
+        </w:rPr>
+        <w:t xml:space="preserve">at </w:t>
+      </w:r>
+      <w:hyperlink r:id="rId18" w:history="1">
+        <w:r>
+          <w:rPr>
+            <w:rStyle w:val="Hyperkobling"/>
+            <w:rFonts w:ascii="Helvetica Neue Thin" w:hAnsi="Helvetica Neue Thin"/>
+            <w:noProof/>
+            <w:sz w:val="24"/>
+            <w:szCs w:val="24"/>
+            <w:lang w:val="en-US"/>
+          </w:rPr>
+          <w:t>www.unsplash.com</w:t>
+        </w:r>
+      </w:hyperlink>
+    </w:p>
+    <w:p>
+      <w:pPr>
+        <w:pStyle w:val="Listeavsnitt"/>
+        <w:numPr>
+          <w:ilvl w:val="0"/>
+          <w:numId w:val="5"/>
+        </w:numPr>
+        <w:rPr>
+          <w:rStyle w:val="Hyperkobling"/>
+          <w:rFonts w:ascii="Helvetica Neue Thin" w:hAnsi="Helvetica Neue Thin"/>
+          <w:noProof/>
+          <w:color w:val="auto"/>
+          <w:sz w:val="24"/>
+          <w:szCs w:val="24"/>
+          <w:u w:val="none"/>
+          <w:lang w:val="en-US"/>
+        </w:rPr>
+      </w:pPr>
+      <w:r>
+        <w:rPr>
+          <w:rFonts w:ascii="Helvetica Neue Thin" w:hAnsi="Helvetica Neue Thin"/>
+          <w:noProof/>
+          <w:sz w:val="24"/>
+          <w:szCs w:val="24"/>
+          <w:lang w:val="en-US"/>
+        </w:rPr>
+        <w:t>Blog post: “</w:t>
+      </w:r>
+      <w:r>
+        <w:rPr>
+          <w:rFonts w:ascii="Helvetica Neue Thin" w:hAnsi="Helvetica Neue Thin"/>
+          <w:noProof/>
+          <w:sz w:val="24"/>
+          <w:szCs w:val="24"/>
+          <w:lang w:val="en-US"/>
+        </w:rPr>
+        <w:t>Make an impact with repetition</w:t>
+      </w:r>
+      <w:r>
+        <w:rPr>
+          <w:rFonts w:ascii="Helvetica Neue Thin" w:hAnsi="Helvetica Neue Thin"/>
+          <w:noProof/>
+          <w:sz w:val="24"/>
+          <w:szCs w:val="24"/>
+          <w:lang w:val="en-US"/>
+        </w:rPr>
+        <w:t>”  photo</w:t>
+      </w:r>
+      <w:r>
+        <w:rPr>
+          <w:rFonts w:ascii="Helvetica Neue Thin" w:hAnsi="Helvetica Neue Thin"/>
+          <w:noProof/>
+          <w:sz w:val="24"/>
+          <w:szCs w:val="24"/>
+          <w:lang w:val="en-US"/>
+        </w:rPr>
+        <w:t xml:space="preserve"> </w:t>
+      </w:r>
+      <w:r>
+        <w:rPr>
+          <w:rFonts w:ascii="Helvetica Neue Thin" w:hAnsi="Helvetica Neue Thin"/>
+          <w:noProof/>
+          <w:sz w:val="24"/>
+          <w:szCs w:val="24"/>
+          <w:lang w:val="en-US"/>
+        </w:rPr>
+        <w:t xml:space="preserve">by </w:t>
+      </w:r>
+      <w:r>
+        <w:rPr>
+          <w:rFonts w:ascii="Helvetica Neue Thin" w:hAnsi="Helvetica Neue Thin"/>
+          <w:i/>
+          <w:iCs/>
+          <w:noProof/>
+          <w:sz w:val="24"/>
+          <w:szCs w:val="24"/>
+          <w:lang w:val="en-US"/>
+        </w:rPr>
+        <w:t>Jonas Jacobsson</w:t>
+      </w:r>
+      <w:r>
+        <w:rPr>
+          <w:rFonts w:ascii="Helvetica Neue Thin" w:hAnsi="Helvetica Neue Thin"/>
+          <w:i/>
+          <w:iCs/>
+          <w:noProof/>
+          <w:sz w:val="24"/>
+          <w:szCs w:val="24"/>
+          <w:lang w:val="en-US"/>
+        </w:rPr>
+        <w:t xml:space="preserve"> </w:t>
+      </w:r>
+      <w:r>
+        <w:rPr>
+          <w:rFonts w:ascii="Helvetica Neue Thin" w:hAnsi="Helvetica Neue Thin"/>
+          <w:noProof/>
+          <w:sz w:val="24"/>
+          <w:szCs w:val="24"/>
+          <w:lang w:val="en-US"/>
+        </w:rPr>
+        <w:t xml:space="preserve">at </w:t>
+      </w:r>
+      <w:hyperlink r:id="rId19" w:history="1">
+        <w:r>
+          <w:rPr>
+            <w:rStyle w:val="Hyperkobling"/>
+            <w:rFonts w:ascii="Helvetica Neue Thin" w:hAnsi="Helvetica Neue Thin"/>
+            <w:noProof/>
+            <w:sz w:val="24"/>
+            <w:szCs w:val="24"/>
+            <w:lang w:val="en-US"/>
+          </w:rPr>
+          <w:t>www.unsplash.com</w:t>
+        </w:r>
+      </w:hyperlink>
+    </w:p>
+    <w:p>
+      <w:pPr>
+        <w:pStyle w:val="Listeavsnitt"/>
+        <w:numPr>
+          <w:ilvl w:val="0"/>
+          <w:numId w:val="5"/>
+        </w:numPr>
+        <w:rPr>
+          <w:rStyle w:val="Hyperkobling"/>
+          <w:rFonts w:ascii="Helvetica Neue Thin" w:hAnsi="Helvetica Neue Thin"/>
+          <w:noProof/>
+          <w:color w:val="auto"/>
+          <w:sz w:val="24"/>
+          <w:szCs w:val="24"/>
+          <w:u w:val="none"/>
+          <w:lang w:val="en-US"/>
+        </w:rPr>
+      </w:pPr>
+      <w:r>
+        <w:rPr>
+          <w:rFonts w:ascii="Helvetica Neue Thin" w:hAnsi="Helvetica Neue Thin"/>
+          <w:noProof/>
+          <w:sz w:val="24"/>
+          <w:szCs w:val="24"/>
+          <w:lang w:val="en-US"/>
+        </w:rPr>
+        <w:t>Blog post: “</w:t>
+      </w:r>
+      <w:r>
+        <w:rPr>
+          <w:rFonts w:ascii="Helvetica Neue Thin" w:hAnsi="Helvetica Neue Thin"/>
+          <w:noProof/>
+          <w:sz w:val="24"/>
+          <w:szCs w:val="24"/>
+          <w:lang w:val="en-US"/>
+        </w:rPr>
+        <w:t>Wildlife in black and white</w:t>
+      </w:r>
+      <w:r>
+        <w:rPr>
+          <w:rFonts w:ascii="Helvetica Neue Thin" w:hAnsi="Helvetica Neue Thin"/>
+          <w:noProof/>
+          <w:sz w:val="24"/>
+          <w:szCs w:val="24"/>
+          <w:lang w:val="en-US"/>
+        </w:rPr>
+        <w:t>”  photo</w:t>
+      </w:r>
+      <w:r>
+        <w:rPr>
+          <w:rFonts w:ascii="Helvetica Neue Thin" w:hAnsi="Helvetica Neue Thin"/>
+          <w:noProof/>
+          <w:sz w:val="24"/>
+          <w:szCs w:val="24"/>
+          <w:lang w:val="en-US"/>
+        </w:rPr>
+        <w:t xml:space="preserve"> </w:t>
+      </w:r>
+      <w:r>
+        <w:rPr>
+          <w:rFonts w:ascii="Helvetica Neue Thin" w:hAnsi="Helvetica Neue Thin"/>
+          <w:noProof/>
+          <w:sz w:val="24"/>
+          <w:szCs w:val="24"/>
+          <w:lang w:val="en-US"/>
+        </w:rPr>
+        <w:t xml:space="preserve">by </w:t>
+      </w:r>
+      <w:r>
+        <w:rPr>
+          <w:rFonts w:ascii="Helvetica Neue Thin" w:hAnsi="Helvetica Neue Thin"/>
+          <w:i/>
+          <w:iCs/>
+          <w:noProof/>
+          <w:sz w:val="24"/>
+          <w:szCs w:val="24"/>
+          <w:lang w:val="en-US"/>
+        </w:rPr>
+        <w:t>Richard Jacobs</w:t>
+      </w:r>
+      <w:r>
+        <w:rPr>
+          <w:rFonts w:ascii="Helvetica Neue Thin" w:hAnsi="Helvetica Neue Thin"/>
+          <w:i/>
+          <w:iCs/>
+          <w:noProof/>
+          <w:sz w:val="24"/>
+          <w:szCs w:val="24"/>
+          <w:lang w:val="en-US"/>
+        </w:rPr>
+        <w:t xml:space="preserve"> </w:t>
+      </w:r>
+      <w:r>
+        <w:rPr>
+          <w:rFonts w:ascii="Helvetica Neue Thin" w:hAnsi="Helvetica Neue Thin"/>
+          <w:noProof/>
+          <w:sz w:val="24"/>
+          <w:szCs w:val="24"/>
+          <w:lang w:val="en-US"/>
+        </w:rPr>
+        <w:t xml:space="preserve">at </w:t>
+      </w:r>
+      <w:hyperlink r:id="rId20" w:history="1">
+        <w:r>
+          <w:rPr>
+            <w:rStyle w:val="Hyperkobling"/>
+            <w:rFonts w:ascii="Helvetica Neue Thin" w:hAnsi="Helvetica Neue Thin"/>
+            <w:noProof/>
+            <w:sz w:val="24"/>
+            <w:szCs w:val="24"/>
+            <w:lang w:val="en-US"/>
+          </w:rPr>
+          <w:t>www.unsplash.com</w:t>
+        </w:r>
+      </w:hyperlink>
+    </w:p>
+    <w:p>
+      <w:pPr>
+        <w:pStyle w:val="Listeavsnitt"/>
+        <w:numPr>
+          <w:ilvl w:val="0"/>
+          <w:numId w:val="5"/>
+        </w:numPr>
+        <w:rPr>
+          <w:rStyle w:val="Hyperkobling"/>
+          <w:rFonts w:ascii="Helvetica Neue Thin" w:hAnsi="Helvetica Neue Thin"/>
+          <w:noProof/>
+          <w:color w:val="auto"/>
+          <w:sz w:val="24"/>
+          <w:szCs w:val="24"/>
+          <w:u w:val="none"/>
+          <w:lang w:val="en-US"/>
+        </w:rPr>
+      </w:pPr>
+      <w:r>
+        <w:rPr>
+          <w:rFonts w:ascii="Helvetica Neue Thin" w:hAnsi="Helvetica Neue Thin"/>
+          <w:noProof/>
+          <w:sz w:val="24"/>
+          <w:szCs w:val="24"/>
+          <w:lang w:val="en-US"/>
+        </w:rPr>
+        <w:t>Blog post: “</w:t>
+      </w:r>
+      <w:r>
+        <w:rPr>
+          <w:rFonts w:ascii="Helvetica Neue Thin" w:hAnsi="Helvetica Neue Thin"/>
+          <w:noProof/>
+          <w:sz w:val="24"/>
+          <w:szCs w:val="24"/>
+          <w:lang w:val="en-US"/>
+        </w:rPr>
+        <w:t>How to make great portraits</w:t>
+      </w:r>
+      <w:r>
+        <w:rPr>
+          <w:rFonts w:ascii="Helvetica Neue Thin" w:hAnsi="Helvetica Neue Thin"/>
+          <w:noProof/>
+          <w:sz w:val="24"/>
+          <w:szCs w:val="24"/>
+          <w:lang w:val="en-US"/>
+        </w:rPr>
+        <w:t>”  photo</w:t>
+      </w:r>
+      <w:r>
+        <w:rPr>
+          <w:rFonts w:ascii="Helvetica Neue Thin" w:hAnsi="Helvetica Neue Thin"/>
+          <w:noProof/>
+          <w:sz w:val="24"/>
+          <w:szCs w:val="24"/>
+          <w:lang w:val="en-US"/>
+        </w:rPr>
+        <w:t xml:space="preserve"> </w:t>
+      </w:r>
+      <w:r>
+        <w:rPr>
+          <w:rFonts w:ascii="Helvetica Neue Thin" w:hAnsi="Helvetica Neue Thin"/>
+          <w:noProof/>
+          <w:sz w:val="24"/>
+          <w:szCs w:val="24"/>
+          <w:lang w:val="en-US"/>
+        </w:rPr>
+        <w:t xml:space="preserve">by </w:t>
+      </w:r>
+      <w:r>
+        <w:rPr>
+          <w:rFonts w:ascii="Helvetica Neue Thin" w:hAnsi="Helvetica Neue Thin"/>
+          <w:i/>
+          <w:iCs/>
+          <w:noProof/>
+          <w:sz w:val="24"/>
+          <w:szCs w:val="24"/>
+          <w:lang w:val="en-US"/>
+        </w:rPr>
+        <w:t>Prince Akachi</w:t>
+      </w:r>
+      <w:r>
+        <w:rPr>
+          <w:rFonts w:ascii="Helvetica Neue Thin" w:hAnsi="Helvetica Neue Thin"/>
+          <w:i/>
+          <w:iCs/>
+          <w:noProof/>
+          <w:sz w:val="24"/>
+          <w:szCs w:val="24"/>
+          <w:lang w:val="en-US"/>
+        </w:rPr>
+        <w:t xml:space="preserve"> </w:t>
+      </w:r>
+      <w:r>
+        <w:rPr>
+          <w:rFonts w:ascii="Helvetica Neue Thin" w:hAnsi="Helvetica Neue Thin"/>
+          <w:noProof/>
+          <w:sz w:val="24"/>
+          <w:szCs w:val="24"/>
+          <w:lang w:val="en-US"/>
+        </w:rPr>
+        <w:t xml:space="preserve">at </w:t>
+      </w:r>
+      <w:hyperlink r:id="rId21" w:history="1">
+        <w:r>
+          <w:rPr>
+            <w:rStyle w:val="Hyperkobling"/>
+            <w:rFonts w:ascii="Helvetica Neue Thin" w:hAnsi="Helvetica Neue Thin"/>
+            <w:noProof/>
+            <w:sz w:val="24"/>
+            <w:szCs w:val="24"/>
+            <w:lang w:val="en-US"/>
+          </w:rPr>
+          <w:t>www.unsplash.com</w:t>
+        </w:r>
+      </w:hyperlink>
+    </w:p>
+    <w:p>
+      <w:pPr>
+        <w:pStyle w:val="Listeavsnitt"/>
+        <w:numPr>
+          <w:ilvl w:val="0"/>
+          <w:numId w:val="5"/>
+        </w:numPr>
+        <w:rPr>
+          <w:rStyle w:val="Hyperkobling"/>
+          <w:rFonts w:ascii="Helvetica Neue Thin" w:hAnsi="Helvetica Neue Thin"/>
+          <w:noProof/>
+          <w:color w:val="auto"/>
+          <w:sz w:val="24"/>
+          <w:szCs w:val="24"/>
+          <w:u w:val="none"/>
+          <w:lang w:val="en-US"/>
+        </w:rPr>
+      </w:pPr>
+      <w:r>
+        <w:rPr>
+          <w:rFonts w:ascii="Helvetica Neue Thin" w:hAnsi="Helvetica Neue Thin"/>
+          <w:noProof/>
+          <w:sz w:val="24"/>
+          <w:szCs w:val="24"/>
+          <w:lang w:val="en-US"/>
+        </w:rPr>
+        <w:t>Blog post: “</w:t>
+      </w:r>
+      <w:r>
+        <w:rPr>
+          <w:rFonts w:ascii="Helvetica Neue Thin" w:hAnsi="Helvetica Neue Thin"/>
+          <w:noProof/>
+          <w:sz w:val="24"/>
+          <w:szCs w:val="24"/>
+          <w:lang w:val="en-US"/>
+        </w:rPr>
+        <w:t>The advantage of simplicity</w:t>
+      </w:r>
+      <w:r>
+        <w:rPr>
+          <w:rFonts w:ascii="Helvetica Neue Thin" w:hAnsi="Helvetica Neue Thin"/>
+          <w:noProof/>
+          <w:sz w:val="24"/>
+          <w:szCs w:val="24"/>
+          <w:lang w:val="en-US"/>
+        </w:rPr>
+        <w:t>”  photo</w:t>
+      </w:r>
+      <w:r>
+        <w:rPr>
+          <w:rFonts w:ascii="Helvetica Neue Thin" w:hAnsi="Helvetica Neue Thin"/>
+          <w:noProof/>
+          <w:sz w:val="24"/>
+          <w:szCs w:val="24"/>
+          <w:lang w:val="en-US"/>
+        </w:rPr>
+        <w:t xml:space="preserve"> </w:t>
+      </w:r>
+      <w:r>
+        <w:rPr>
+          <w:rFonts w:ascii="Helvetica Neue Thin" w:hAnsi="Helvetica Neue Thin"/>
+          <w:noProof/>
+          <w:sz w:val="24"/>
+          <w:szCs w:val="24"/>
+          <w:lang w:val="en-US"/>
+        </w:rPr>
+        <w:t xml:space="preserve">by </w:t>
+      </w:r>
+      <w:r>
+        <w:rPr>
+          <w:rFonts w:ascii="Helvetica Neue Thin" w:hAnsi="Helvetica Neue Thin"/>
+          <w:i/>
+          <w:iCs/>
+          <w:noProof/>
+          <w:sz w:val="24"/>
+          <w:szCs w:val="24"/>
+          <w:lang w:val="en-US"/>
+        </w:rPr>
+        <w:t>Ken Cheung Kon</w:t>
+      </w:r>
+      <w:r>
+        <w:rPr>
+          <w:rFonts w:ascii="Helvetica Neue Thin" w:hAnsi="Helvetica Neue Thin"/>
+          <w:i/>
+          <w:iCs/>
+          <w:noProof/>
+          <w:sz w:val="24"/>
+          <w:szCs w:val="24"/>
+          <w:lang w:val="en-US"/>
+        </w:rPr>
+        <w:t xml:space="preserve"> </w:t>
+      </w:r>
+      <w:r>
+        <w:rPr>
+          <w:rFonts w:ascii="Helvetica Neue Thin" w:hAnsi="Helvetica Neue Thin"/>
+          <w:noProof/>
+          <w:sz w:val="24"/>
+          <w:szCs w:val="24"/>
+          <w:lang w:val="en-US"/>
+        </w:rPr>
+        <w:t xml:space="preserve">at </w:t>
+      </w:r>
+      <w:hyperlink r:id="rId22" w:history="1">
+        <w:r>
+          <w:rPr>
+            <w:rStyle w:val="Hyperkobling"/>
+            <w:rFonts w:ascii="Helvetica Neue Thin" w:hAnsi="Helvetica Neue Thin"/>
+            <w:noProof/>
+            <w:sz w:val="24"/>
+            <w:szCs w:val="24"/>
+            <w:lang w:val="en-US"/>
+          </w:rPr>
+          <w:t>www.unsplash.com</w:t>
+        </w:r>
+      </w:hyperlink>
+    </w:p>
+    <w:p>
+      <w:pPr>
+        <w:pStyle w:val="Listeavsnitt"/>
+        <w:numPr>
+          <w:ilvl w:val="0"/>
+          <w:numId w:val="5"/>
+        </w:numPr>
+        <w:rPr>
+          <w:rStyle w:val="Hyperkobling"/>
+          <w:rFonts w:ascii="Helvetica Neue Thin" w:hAnsi="Helvetica Neue Thin"/>
+          <w:noProof/>
+          <w:color w:val="auto"/>
+          <w:sz w:val="24"/>
+          <w:szCs w:val="24"/>
+          <w:u w:val="none"/>
+          <w:lang w:val="en-US"/>
+        </w:rPr>
+      </w:pPr>
+      <w:r>
+        <w:rPr>
+          <w:rFonts w:ascii="Helvetica Neue Thin" w:hAnsi="Helvetica Neue Thin"/>
+          <w:noProof/>
+          <w:sz w:val="24"/>
+          <w:szCs w:val="24"/>
+          <w:lang w:val="en-US"/>
+        </w:rPr>
+        <w:t>Blog post: “</w:t>
+      </w:r>
+      <w:r>
+        <w:rPr>
+          <w:rFonts w:ascii="Helvetica Neue Thin" w:hAnsi="Helvetica Neue Thin"/>
+          <w:noProof/>
+          <w:sz w:val="24"/>
+          <w:szCs w:val="24"/>
+          <w:lang w:val="en-US"/>
+        </w:rPr>
+        <w:t>Become a streetphotographer</w:t>
+      </w:r>
+      <w:r>
+        <w:rPr>
+          <w:rFonts w:ascii="Helvetica Neue Thin" w:hAnsi="Helvetica Neue Thin"/>
+          <w:noProof/>
+          <w:sz w:val="24"/>
+          <w:szCs w:val="24"/>
+          <w:lang w:val="en-US"/>
+        </w:rPr>
+        <w:t>”  photo</w:t>
+      </w:r>
+      <w:r>
+        <w:rPr>
+          <w:rFonts w:ascii="Helvetica Neue Thin" w:hAnsi="Helvetica Neue Thin"/>
+          <w:noProof/>
+          <w:sz w:val="24"/>
+          <w:szCs w:val="24"/>
+          <w:lang w:val="en-US"/>
+        </w:rPr>
+        <w:t xml:space="preserve"> </w:t>
+      </w:r>
+      <w:r>
+        <w:rPr>
+          <w:rFonts w:ascii="Helvetica Neue Thin" w:hAnsi="Helvetica Neue Thin"/>
+          <w:noProof/>
+          <w:sz w:val="24"/>
+          <w:szCs w:val="24"/>
+          <w:lang w:val="en-US"/>
+        </w:rPr>
+        <w:t xml:space="preserve">by </w:t>
+      </w:r>
+      <w:r>
+        <w:rPr>
+          <w:rFonts w:ascii="Helvetica Neue Thin" w:hAnsi="Helvetica Neue Thin"/>
+          <w:i/>
+          <w:iCs/>
+          <w:noProof/>
+          <w:sz w:val="24"/>
+          <w:szCs w:val="24"/>
+          <w:lang w:val="en-US"/>
+        </w:rPr>
+        <w:t>Denys Nevozhai</w:t>
+      </w:r>
+      <w:r>
+        <w:rPr>
+          <w:rFonts w:ascii="Helvetica Neue Thin" w:hAnsi="Helvetica Neue Thin"/>
+          <w:i/>
+          <w:iCs/>
+          <w:noProof/>
+          <w:sz w:val="24"/>
+          <w:szCs w:val="24"/>
+          <w:lang w:val="en-US"/>
+        </w:rPr>
+        <w:t xml:space="preserve"> </w:t>
+      </w:r>
+      <w:r>
+        <w:rPr>
+          <w:rFonts w:ascii="Helvetica Neue Thin" w:hAnsi="Helvetica Neue Thin"/>
+          <w:noProof/>
+          <w:sz w:val="24"/>
+          <w:szCs w:val="24"/>
+          <w:lang w:val="en-US"/>
+        </w:rPr>
+        <w:t xml:space="preserve">at </w:t>
+      </w:r>
+      <w:hyperlink r:id="rId23" w:history="1">
+        <w:r>
+          <w:rPr>
+            <w:rStyle w:val="Hyperkobling"/>
+            <w:rFonts w:ascii="Helvetica Neue Thin" w:hAnsi="Helvetica Neue Thin"/>
+            <w:noProof/>
+            <w:sz w:val="24"/>
+            <w:szCs w:val="24"/>
+            <w:lang w:val="en-US"/>
+          </w:rPr>
+          <w:t>www.unsplash.com</w:t>
+        </w:r>
+      </w:hyperlink>
+    </w:p>
+    <w:p>
+      <w:pPr>
+        <w:pStyle w:val="Listeavsnitt"/>
+        <w:ind w:left="1080"/>
+        <w:rPr>
+          <w:rStyle w:val="Hyperkobling"/>
+          <w:rFonts w:ascii="Helvetica Neue Thin" w:hAnsi="Helvetica Neue Thin"/>
+          <w:noProof/>
+          <w:color w:val="auto"/>
+          <w:sz w:val="24"/>
+          <w:szCs w:val="24"/>
+          <w:u w:val="none"/>
+          <w:lang w:val="en-US"/>
+        </w:rPr>
+      </w:pPr>
+    </w:p>
+    <w:p>
+      <w:pPr>
+        <w:pStyle w:val="Listeavsnitt"/>
+        <w:numPr>
+          <w:ilvl w:val="0"/>
+          <w:numId w:val="5"/>
+        </w:numPr>
+        <w:rPr>
+          <w:rStyle w:val="Hyperkobling"/>
+          <w:rFonts w:ascii="Helvetica Neue Thin" w:hAnsi="Helvetica Neue Thin"/>
+          <w:noProof/>
+          <w:color w:val="auto"/>
+          <w:sz w:val="24"/>
+          <w:szCs w:val="24"/>
+          <w:u w:val="none"/>
+          <w:lang w:val="en-US"/>
+        </w:rPr>
+      </w:pPr>
+      <w:r>
+        <w:rPr>
+          <w:rFonts w:ascii="Helvetica Neue Thin" w:hAnsi="Helvetica Neue Thin"/>
+          <w:noProof/>
+          <w:sz w:val="24"/>
+          <w:szCs w:val="24"/>
+          <w:lang w:val="en-US"/>
+        </w:rPr>
+        <w:t>Image 1 at About page</w:t>
+      </w:r>
+      <w:r>
+        <w:rPr>
+          <w:rFonts w:ascii="Helvetica Neue Thin" w:hAnsi="Helvetica Neue Thin"/>
+          <w:noProof/>
+          <w:sz w:val="24"/>
+          <w:szCs w:val="24"/>
+          <w:lang w:val="en-US"/>
+        </w:rPr>
+        <w:t>:</w:t>
+      </w:r>
+      <w:r>
+        <w:rPr>
+          <w:rFonts w:ascii="Helvetica Neue Thin" w:hAnsi="Helvetica Neue Thin"/>
+          <w:noProof/>
+          <w:sz w:val="24"/>
+          <w:szCs w:val="24"/>
+          <w:lang w:val="en-US"/>
+        </w:rPr>
+        <w:t xml:space="preserve">  photo</w:t>
+      </w:r>
+      <w:r>
+        <w:rPr>
+          <w:rFonts w:ascii="Helvetica Neue Thin" w:hAnsi="Helvetica Neue Thin"/>
+          <w:noProof/>
+          <w:sz w:val="24"/>
+          <w:szCs w:val="24"/>
+          <w:lang w:val="en-US"/>
+        </w:rPr>
+        <w:t xml:space="preserve"> </w:t>
+      </w:r>
+      <w:r>
+        <w:rPr>
+          <w:rFonts w:ascii="Helvetica Neue Thin" w:hAnsi="Helvetica Neue Thin"/>
+          <w:noProof/>
+          <w:sz w:val="24"/>
+          <w:szCs w:val="24"/>
+          <w:lang w:val="en-US"/>
+        </w:rPr>
+        <w:t xml:space="preserve">by </w:t>
+      </w:r>
+      <w:r>
+        <w:rPr>
+          <w:rFonts w:ascii="Helvetica Neue Thin" w:hAnsi="Helvetica Neue Thin"/>
+          <w:i/>
+          <w:iCs/>
+          <w:noProof/>
+          <w:sz w:val="24"/>
+          <w:szCs w:val="24"/>
+          <w:lang w:val="en-US"/>
+        </w:rPr>
+        <w:t>Connor Ellsworth</w:t>
+      </w:r>
+      <w:r>
+        <w:rPr>
+          <w:rFonts w:ascii="Helvetica Neue Thin" w:hAnsi="Helvetica Neue Thin"/>
+          <w:i/>
+          <w:iCs/>
+          <w:noProof/>
+          <w:sz w:val="24"/>
+          <w:szCs w:val="24"/>
+          <w:lang w:val="en-US"/>
+        </w:rPr>
+        <w:t xml:space="preserve"> </w:t>
+      </w:r>
+      <w:r>
+        <w:rPr>
+          <w:rFonts w:ascii="Helvetica Neue Thin" w:hAnsi="Helvetica Neue Thin"/>
+          <w:noProof/>
+          <w:sz w:val="24"/>
+          <w:szCs w:val="24"/>
+          <w:lang w:val="en-US"/>
+        </w:rPr>
+        <w:t xml:space="preserve">at </w:t>
+      </w:r>
+      <w:hyperlink r:id="rId24" w:history="1">
+        <w:r>
+          <w:rPr>
+            <w:rStyle w:val="Hyperkobling"/>
+            <w:rFonts w:ascii="Helvetica Neue Thin" w:hAnsi="Helvetica Neue Thin"/>
+            <w:noProof/>
+            <w:sz w:val="24"/>
+            <w:szCs w:val="24"/>
+            <w:lang w:val="en-US"/>
+          </w:rPr>
+          <w:t>www.unsplash.com</w:t>
+        </w:r>
+      </w:hyperlink>
+    </w:p>
+    <w:p>
+      <w:pPr>
+        <w:pStyle w:val="Listeavsnitt"/>
+        <w:numPr>
+          <w:ilvl w:val="0"/>
+          <w:numId w:val="5"/>
+        </w:numPr>
+        <w:rPr>
+          <w:rStyle w:val="Hyperkobling"/>
+          <w:rFonts w:ascii="Helvetica Neue Thin" w:hAnsi="Helvetica Neue Thin"/>
+          <w:noProof/>
+          <w:color w:val="auto"/>
+          <w:sz w:val="24"/>
+          <w:szCs w:val="24"/>
+          <w:u w:val="none"/>
+          <w:lang w:val="en-US"/>
+        </w:rPr>
+      </w:pPr>
+      <w:r>
+        <w:rPr>
+          <w:rFonts w:ascii="Helvetica Neue Thin" w:hAnsi="Helvetica Neue Thin"/>
+          <w:noProof/>
+          <w:sz w:val="24"/>
+          <w:szCs w:val="24"/>
+          <w:lang w:val="en-US"/>
+        </w:rPr>
+        <w:t xml:space="preserve">Image </w:t>
+      </w:r>
+      <w:r>
+        <w:rPr>
+          <w:rFonts w:ascii="Helvetica Neue Thin" w:hAnsi="Helvetica Neue Thin"/>
+          <w:noProof/>
+          <w:sz w:val="24"/>
+          <w:szCs w:val="24"/>
+          <w:lang w:val="en-US"/>
+        </w:rPr>
+        <w:t>2</w:t>
+      </w:r>
+      <w:r>
+        <w:rPr>
+          <w:rFonts w:ascii="Helvetica Neue Thin" w:hAnsi="Helvetica Neue Thin"/>
+          <w:noProof/>
+          <w:sz w:val="24"/>
+          <w:szCs w:val="24"/>
+          <w:lang w:val="en-US"/>
+        </w:rPr>
+        <w:t xml:space="preserve"> at About page:</w:t>
+      </w:r>
+      <w:r>
+        <w:rPr>
+          <w:rFonts w:ascii="Helvetica Neue Thin" w:hAnsi="Helvetica Neue Thin"/>
+          <w:noProof/>
+          <w:sz w:val="24"/>
+          <w:szCs w:val="24"/>
+          <w:lang w:val="en-US"/>
+        </w:rPr>
+        <w:t xml:space="preserve">  photo</w:t>
+      </w:r>
+      <w:r>
+        <w:rPr>
+          <w:rFonts w:ascii="Helvetica Neue Thin" w:hAnsi="Helvetica Neue Thin"/>
+          <w:noProof/>
+          <w:sz w:val="24"/>
+          <w:szCs w:val="24"/>
+          <w:lang w:val="en-US"/>
+        </w:rPr>
+        <w:t xml:space="preserve"> </w:t>
+      </w:r>
+      <w:r>
+        <w:rPr>
+          <w:rFonts w:ascii="Helvetica Neue Thin" w:hAnsi="Helvetica Neue Thin"/>
+          <w:noProof/>
+          <w:sz w:val="24"/>
+          <w:szCs w:val="24"/>
+          <w:lang w:val="en-US"/>
+        </w:rPr>
+        <w:t xml:space="preserve">by </w:t>
+      </w:r>
+      <w:r>
+        <w:rPr>
+          <w:rFonts w:ascii="Helvetica Neue Thin" w:hAnsi="Helvetica Neue Thin"/>
+          <w:i/>
+          <w:iCs/>
+          <w:noProof/>
+          <w:sz w:val="24"/>
+          <w:szCs w:val="24"/>
+          <w:lang w:val="en-US"/>
+        </w:rPr>
+        <w:t>Annie Spratt</w:t>
+      </w:r>
+      <w:r>
+        <w:rPr>
+          <w:rFonts w:ascii="Helvetica Neue Thin" w:hAnsi="Helvetica Neue Thin"/>
+          <w:i/>
+          <w:iCs/>
+          <w:noProof/>
+          <w:sz w:val="24"/>
+          <w:szCs w:val="24"/>
+          <w:lang w:val="en-US"/>
+        </w:rPr>
+        <w:t xml:space="preserve"> </w:t>
+      </w:r>
+      <w:r>
+        <w:rPr>
+          <w:rFonts w:ascii="Helvetica Neue Thin" w:hAnsi="Helvetica Neue Thin"/>
+          <w:noProof/>
+          <w:sz w:val="24"/>
+          <w:szCs w:val="24"/>
+          <w:lang w:val="en-US"/>
+        </w:rPr>
+        <w:t xml:space="preserve">at </w:t>
+      </w:r>
+      <w:hyperlink r:id="rId25" w:history="1">
+        <w:r>
+          <w:rPr>
+            <w:rStyle w:val="Hyperkobling"/>
+            <w:rFonts w:ascii="Helvetica Neue Thin" w:hAnsi="Helvetica Neue Thin"/>
+            <w:noProof/>
+            <w:sz w:val="24"/>
+            <w:szCs w:val="24"/>
+            <w:lang w:val="en-US"/>
+          </w:rPr>
+          <w:t>www.unsplash.com</w:t>
+        </w:r>
+      </w:hyperlink>
+    </w:p>
+    <w:p>
+      <w:pPr>
+        <w:pStyle w:val="Listeavsnitt"/>
+        <w:ind w:left="1080"/>
+        <w:rPr>
+          <w:rStyle w:val="Hyperkobling"/>
+          <w:rFonts w:ascii="Helvetica Neue Thin" w:hAnsi="Helvetica Neue Thin"/>
+          <w:noProof/>
+          <w:color w:val="auto"/>
+          <w:sz w:val="24"/>
+          <w:szCs w:val="24"/>
+          <w:u w:val="none"/>
+          <w:lang w:val="en-US"/>
+        </w:rPr>
+      </w:pPr>
+    </w:p>
+    <w:p>
+      <w:pPr>
+        <w:pStyle w:val="Listeavsnitt"/>
+        <w:numPr>
+          <w:ilvl w:val="0"/>
+          <w:numId w:val="5"/>
+        </w:numPr>
+        <w:rPr>
+          <w:rStyle w:val="Hyperkobling"/>
+          <w:rFonts w:ascii="Helvetica Neue Thin" w:hAnsi="Helvetica Neue Thin"/>
+          <w:noProof/>
+          <w:color w:val="auto"/>
+          <w:sz w:val="24"/>
+          <w:szCs w:val="24"/>
+          <w:u w:val="none"/>
+          <w:lang w:val="en-US"/>
+        </w:rPr>
+      </w:pPr>
+      <w:r>
+        <w:rPr>
+          <w:rFonts w:ascii="Helvetica Neue Thin" w:hAnsi="Helvetica Neue Thin"/>
+          <w:noProof/>
+          <w:sz w:val="24"/>
+          <w:szCs w:val="24"/>
+          <w:lang w:val="en-US"/>
+        </w:rPr>
+        <w:t>Profile image of Christopher Duvall</w:t>
+      </w:r>
+      <w:r>
+        <w:rPr>
+          <w:rFonts w:ascii="Helvetica Neue Thin" w:hAnsi="Helvetica Neue Thin"/>
+          <w:noProof/>
+          <w:sz w:val="24"/>
+          <w:szCs w:val="24"/>
+          <w:lang w:val="en-US"/>
+        </w:rPr>
+        <w:t xml:space="preserve">:  </w:t>
+      </w:r>
+    </w:p>
+    <w:p>
+      <w:pPr>
+        <w:pStyle w:val="Listeavsnitt"/>
+        <w:ind w:left="1080"/>
+        <w:rPr>
+          <w:rStyle w:val="Hyperkobling"/>
+          <w:rFonts w:ascii="Helvetica Neue Thin" w:hAnsi="Helvetica Neue Thin"/>
+          <w:noProof/>
+          <w:color w:val="auto"/>
+          <w:sz w:val="24"/>
+          <w:szCs w:val="24"/>
+          <w:u w:val="none"/>
+          <w:lang w:val="en-US"/>
+        </w:rPr>
+      </w:pPr>
+    </w:p>
+    <w:p>
+      <w:pPr>
+        <w:rPr>
+          <w:rStyle w:val="Hyperkobling"/>
+          <w:rFonts w:ascii="Helvetica Neue Thin" w:hAnsi="Helvetica Neue Thin"/>
+          <w:noProof/>
+          <w:color w:val="auto"/>
+          <w:u w:val="none"/>
+          <w:lang w:val="en-US"/>
+        </w:rPr>
+      </w:pPr>
+    </w:p>
+    <w:p>
+      <w:pPr>
+        <w:pStyle w:val="Listeavsnitt"/>
+        <w:ind w:left="1080"/>
+        <w:rPr>
+          <w:rFonts w:ascii="Helvetica Neue Thin" w:hAnsi="Helvetica Neue Thin"/>
+          <w:noProof/>
+          <w:sz w:val="24"/>
+          <w:szCs w:val="24"/>
+          <w:lang w:val="en-US"/>
+        </w:rPr>
+      </w:pPr>
+    </w:p>
+    <w:p>
+      <w:pPr>
+        <w:rPr>
+          <w:rFonts w:ascii="Helvetica Neue Thin" w:hAnsi="Helvetica Neue Thin"/>
+          <w:b/>
+          <w:bCs/>
+          <w:noProof/>
+        </w:rPr>
+      </w:pPr>
+    </w:p>
+    <w:p>
+      <w:pPr>
+        <w:rPr>
+          <w:rFonts w:ascii="Helvetica Neue Thin" w:hAnsi="Helvetica Neue Thin"/>
+          <w:b/>
+          <w:bCs/>
+          <w:noProof/>
+        </w:rPr>
+      </w:pPr>
+      <w:r>
+        <w:rPr>
+          <w:rFonts w:ascii="Helvetica Neue Thin" w:hAnsi="Helvetica Neue Thin"/>
+          <w:b/>
+          <w:bCs/>
+          <w:noProof/>
+        </w:rPr>
+        <w:t xml:space="preserve">Resources used </w:t>
+      </w:r>
+      <w:r>
+        <w:rPr>
+          <w:rFonts w:ascii="Helvetica Neue Thin" w:hAnsi="Helvetica Neue Thin"/>
+          <w:b/>
+          <w:bCs/>
+          <w:noProof/>
+        </w:rPr>
+        <w:t>to</w:t>
+      </w:r>
+      <w:r>
+        <w:rPr>
+          <w:rFonts w:ascii="Helvetica Neue Thin" w:hAnsi="Helvetica Neue Thin"/>
+          <w:b/>
+          <w:bCs/>
+          <w:noProof/>
+        </w:rPr>
+        <w:t xml:space="preserve"> </w:t>
+      </w:r>
+      <w:r>
+        <w:rPr>
+          <w:rFonts w:ascii="Helvetica Neue Thin" w:hAnsi="Helvetica Neue Thin"/>
+          <w:b/>
+          <w:bCs/>
+          <w:noProof/>
+        </w:rPr>
+        <w:t xml:space="preserve">solve </w:t>
+      </w:r>
+      <w:r>
+        <w:rPr>
+          <w:rFonts w:ascii="Helvetica Neue Thin" w:hAnsi="Helvetica Neue Thin"/>
+          <w:b/>
+          <w:bCs/>
+          <w:noProof/>
+        </w:rPr>
+        <w:t>aspects of</w:t>
+      </w:r>
+      <w:r>
+        <w:rPr>
+          <w:rFonts w:ascii="Helvetica Neue Thin" w:hAnsi="Helvetica Neue Thin"/>
+          <w:b/>
+          <w:bCs/>
+          <w:noProof/>
+        </w:rPr>
+        <w:t xml:space="preserve"> </w:t>
+      </w:r>
+      <w:r>
+        <w:rPr>
+          <w:rFonts w:ascii="Helvetica Neue Thin" w:hAnsi="Helvetica Neue Thin"/>
+          <w:b/>
+          <w:bCs/>
+          <w:noProof/>
+        </w:rPr>
+        <w:t>coding:</w:t>
+      </w:r>
+    </w:p>
+    <w:p>
+      <w:pPr>
+        <w:rPr>
+          <w:rFonts w:ascii="Helvetica Neue Thin" w:hAnsi="Helvetica Neue Thin"/>
+          <w:b/>
+          <w:bCs/>
+          <w:noProof/>
+        </w:rPr>
+      </w:pPr>
+    </w:p>
+    <w:p>
+      <w:pPr>
+        <w:pStyle w:val="Listeavsnitt"/>
+        <w:numPr>
+          <w:ilvl w:val="0"/>
+          <w:numId w:val="7"/>
+        </w:numPr>
+        <w:rPr>
+          <w:rFonts w:ascii="Helvetica Neue Thin" w:hAnsi="Helvetica Neue Thin"/>
+          <w:b/>
+          <w:bCs/>
+          <w:noProof/>
+          <w:sz w:val="24"/>
+          <w:szCs w:val="24"/>
+          <w:lang w:val="en-US"/>
+        </w:rPr>
+      </w:pPr>
+      <w:r>
+        <w:rPr>
+          <w:rFonts w:ascii="Helvetica Neue Thin" w:hAnsi="Helvetica Neue Thin"/>
+          <w:b/>
+          <w:bCs/>
+          <w:noProof/>
+          <w:sz w:val="24"/>
+          <w:szCs w:val="24"/>
+          <w:lang w:val="en-US"/>
+        </w:rPr>
+        <w:t>To get featured image returned from WP REST API:</w:t>
+      </w:r>
+    </w:p>
+    <w:p>
+      <w:pPr>
+        <w:ind w:firstLine="360"/>
+        <w:rPr>
+          <w:rFonts w:ascii="Helvetica Neue Thin" w:hAnsi="Helvetica Neue Thin"/>
+          <w:noProof/>
+          <w:lang w:val="en-US"/>
+        </w:rPr>
+      </w:pPr>
+      <w:r>
+        <w:rPr>
+          <w:rFonts w:ascii="Helvetica Neue Thin" w:hAnsi="Helvetica Neue Thin"/>
+          <w:noProof/>
+          <w:lang w:val="en-US"/>
+        </w:rPr>
+        <w:t xml:space="preserve">Article by </w:t>
+      </w:r>
+      <w:r>
+        <w:rPr>
+          <w:rFonts w:ascii="Helvetica Neue Thin" w:hAnsi="Helvetica Neue Thin"/>
+          <w:i/>
+          <w:iCs/>
+          <w:noProof/>
+          <w:lang w:val="en-US"/>
+        </w:rPr>
+        <w:t>Dal Nguyen</w:t>
+      </w:r>
+      <w:r>
+        <w:rPr>
+          <w:rFonts w:ascii="Helvetica Neue Thin" w:hAnsi="Helvetica Neue Thin"/>
+          <w:i/>
+          <w:iCs/>
+          <w:noProof/>
+          <w:lang w:val="en-US"/>
+        </w:rPr>
+        <w:t xml:space="preserve"> (</w:t>
+      </w:r>
+      <w:r>
+        <w:rPr>
+          <w:rFonts w:ascii="Helvetica Neue Thin" w:hAnsi="Helvetica Neue Thin"/>
+          <w:i/>
+          <w:iCs/>
+          <w:noProof/>
+          <w:lang w:val="en-US"/>
+        </w:rPr>
+        <w:t>March 30, 2018</w:t>
+      </w:r>
+      <w:r>
+        <w:rPr>
+          <w:rFonts w:ascii="Helvetica Neue Thin" w:hAnsi="Helvetica Neue Thin"/>
+          <w:i/>
+          <w:iCs/>
+          <w:noProof/>
+          <w:lang w:val="en-US"/>
+        </w:rPr>
+        <w:t>)</w:t>
+      </w:r>
+      <w:r>
+        <w:rPr>
+          <w:rFonts w:ascii="Helvetica Neue Thin" w:hAnsi="Helvetica Neue Thin"/>
+          <w:b/>
+          <w:bCs/>
+          <w:noProof/>
+          <w:lang w:val="en-US"/>
+        </w:rPr>
+        <w:t xml:space="preserve"> </w:t>
+      </w:r>
+      <w:r>
+        <w:rPr>
+          <w:rFonts w:ascii="Helvetica Neue Thin" w:hAnsi="Helvetica Neue Thin"/>
+          <w:noProof/>
+          <w:lang w:val="en-US"/>
+        </w:rPr>
+        <w:t xml:space="preserve">at </w:t>
+      </w:r>
+      <w:r>
+        <w:rPr>
+          <w:rFonts w:ascii="Helvetica Neue Thin" w:hAnsi="Helvetica Neue Thin"/>
+          <w:noProof/>
+          <w:lang w:val="en-US"/>
+        </w:rPr>
+        <w:t>Medium.com</w:t>
+      </w:r>
+      <w:r>
+        <w:rPr>
+          <w:rFonts w:ascii="Helvetica Neue Thin" w:hAnsi="Helvetica Neue Thin"/>
+          <w:noProof/>
+          <w:lang w:val="en-US"/>
+        </w:rPr>
+        <w:t>:</w:t>
+      </w:r>
+    </w:p>
+    <w:p>
+      <w:pPr>
+        <w:rPr>
+          <w:rFonts w:ascii="Helvetica Neue Thin" w:hAnsi="Helvetica Neue Thin"/>
+          <w:noProof/>
+          <w:lang w:val="en-US"/>
+        </w:rPr>
+      </w:pPr>
+    </w:p>
+    <w:p>
+      <w:pPr>
+        <w:ind w:left="360"/>
+      </w:pPr>
+      <w:hyperlink r:id="rId26" w:history="1">
+        <w:r>
+          <w:rPr>
+            <w:rStyle w:val="Hyperkobling"/>
+          </w:rPr>
+          <w:t>https://dalenguyen.medium.com/how-to-get-featured-image-from-wordpress-rest-api-</w:t>
+        </w:r>
+      </w:hyperlink>
+      <w:r>
+        <w:t>5e023b9896c6#df9b</w:t>
+      </w:r>
+    </w:p>
+    <w:p/>
+    <w:p>
+      <w:pPr>
+        <w:pStyle w:val="Listeavsnitt"/>
+        <w:numPr>
+          <w:ilvl w:val="0"/>
+          <w:numId w:val="7"/>
+        </w:numPr>
+        <w:rPr>
+          <w:rFonts w:ascii="Helvetica Neue Thin" w:hAnsi="Helvetica Neue Thin"/>
+          <w:b/>
+          <w:bCs/>
+          <w:noProof/>
+          <w:sz w:val="24"/>
+          <w:szCs w:val="24"/>
+          <w:lang w:val="en-US"/>
+        </w:rPr>
+      </w:pPr>
+      <w:r>
+        <w:rPr>
+          <w:rFonts w:ascii="Helvetica Neue Thin" w:hAnsi="Helvetica Neue Thin"/>
+          <w:b/>
+          <w:bCs/>
+          <w:noProof/>
+          <w:sz w:val="24"/>
+          <w:szCs w:val="24"/>
+          <w:lang w:val="en-US"/>
+        </w:rPr>
+        <w:t xml:space="preserve">To </w:t>
+      </w:r>
+      <w:r>
+        <w:rPr>
+          <w:rFonts w:ascii="Helvetica Neue Thin" w:hAnsi="Helvetica Neue Thin"/>
+          <w:b/>
+          <w:bCs/>
+          <w:noProof/>
+          <w:sz w:val="24"/>
+          <w:szCs w:val="24"/>
+          <w:lang w:val="en-US"/>
+        </w:rPr>
+        <w:t>make a load</w:t>
+      </w:r>
+      <w:r>
+        <w:rPr>
+          <w:rFonts w:ascii="Helvetica Neue Thin" w:hAnsi="Helvetica Neue Thin"/>
+          <w:b/>
+          <w:bCs/>
+          <w:noProof/>
+          <w:sz w:val="24"/>
+          <w:szCs w:val="24"/>
+          <w:lang w:val="en-US"/>
+        </w:rPr>
+        <w:t xml:space="preserve"> more</w:t>
+      </w:r>
+      <w:r>
+        <w:rPr>
+          <w:rFonts w:ascii="Helvetica Neue Thin" w:hAnsi="Helvetica Neue Thin"/>
+          <w:b/>
+          <w:bCs/>
+          <w:noProof/>
+          <w:sz w:val="24"/>
+          <w:szCs w:val="24"/>
+          <w:lang w:val="en-US"/>
+        </w:rPr>
+        <w:t xml:space="preserve"> </w:t>
+      </w:r>
+      <w:r>
+        <w:rPr>
+          <w:rFonts w:ascii="Helvetica Neue Thin" w:hAnsi="Helvetica Neue Thin"/>
+          <w:b/>
+          <w:bCs/>
+          <w:noProof/>
+          <w:sz w:val="24"/>
+          <w:szCs w:val="24"/>
+          <w:lang w:val="en-US"/>
+        </w:rPr>
+        <w:t>button that loads more posts to the page</w:t>
+      </w:r>
+      <w:r>
+        <w:rPr>
+          <w:rFonts w:ascii="Helvetica Neue Thin" w:hAnsi="Helvetica Neue Thin"/>
+          <w:b/>
+          <w:bCs/>
+          <w:noProof/>
+          <w:sz w:val="24"/>
+          <w:szCs w:val="24"/>
+          <w:lang w:val="en-US"/>
+        </w:rPr>
+        <w:t>:</w:t>
+      </w:r>
+    </w:p>
+    <w:p>
+      <w:pPr>
+        <w:ind w:firstLine="360"/>
+        <w:rPr>
+          <w:rFonts w:ascii="Helvetica Neue Thin" w:hAnsi="Helvetica Neue Thin"/>
+          <w:noProof/>
+          <w:lang w:val="en-US"/>
+        </w:rPr>
+      </w:pPr>
+      <w:r>
+        <w:rPr>
+          <w:rFonts w:ascii="Helvetica Neue Thin" w:hAnsi="Helvetica Neue Thin"/>
+          <w:noProof/>
+          <w:lang w:val="en-US"/>
+        </w:rPr>
+        <w:t>Article at M</w:t>
+      </w:r>
+      <w:r>
+        <w:rPr>
+          <w:rFonts w:ascii="Helvetica Neue Thin" w:hAnsi="Helvetica Neue Thin"/>
+          <w:noProof/>
+          <w:lang w:val="en-US"/>
+        </w:rPr>
+        <w:t>arkuptag</w:t>
+      </w:r>
+      <w:r>
+        <w:rPr>
+          <w:rFonts w:ascii="Helvetica Neue Thin" w:hAnsi="Helvetica Neue Thin"/>
+          <w:noProof/>
+          <w:lang w:val="en-US"/>
+        </w:rPr>
+        <w:t>.com:</w:t>
+      </w:r>
+    </w:p>
+    <w:p>
+      <w:pPr>
+        <w:rPr>
+          <w:rFonts w:ascii="Helvetica Neue Thin" w:hAnsi="Helvetica Neue Thin"/>
+          <w:noProof/>
+          <w:lang w:val="en-US"/>
+        </w:rPr>
+      </w:pPr>
+    </w:p>
+    <w:p>
+      <w:pPr>
+        <w:ind w:firstLine="360"/>
+      </w:pPr>
+      <w:hyperlink r:id="rId27" w:history="1">
+        <w:r>
+          <w:rPr>
+            <w:rStyle w:val="Hyperkobling"/>
+          </w:rPr>
+          <w:t>https://www.markuptag.com/javascript-load-more-content-on-click-button/</w:t>
+        </w:r>
+      </w:hyperlink>
+    </w:p>
+    <w:p>
+      <w:pPr>
+        <w:ind w:firstLine="360"/>
+      </w:pPr>
+    </w:p>
+    <w:p>
+      <w:pPr>
+        <w:ind w:firstLine="360"/>
+      </w:pPr>
+    </w:p>
+    <w:p>
+      <w:pPr>
+        <w:pStyle w:val="Listeavsnitt"/>
+        <w:numPr>
+          <w:ilvl w:val="0"/>
+          <w:numId w:val="7"/>
+        </w:numPr>
+        <w:rPr>
+          <w:rFonts w:ascii="Helvetica Neue Thin" w:hAnsi="Helvetica Neue Thin"/>
+          <w:b/>
+          <w:bCs/>
+          <w:noProof/>
+          <w:sz w:val="24"/>
+          <w:szCs w:val="24"/>
+          <w:lang w:val="en-US"/>
+        </w:rPr>
+      </w:pPr>
+      <w:r>
+        <w:rPr>
+          <w:rFonts w:ascii="Helvetica Neue Thin" w:hAnsi="Helvetica Neue Thin"/>
+          <w:b/>
+          <w:bCs/>
+          <w:noProof/>
+          <w:sz w:val="24"/>
+          <w:szCs w:val="24"/>
+          <w:lang w:val="en-US"/>
+        </w:rPr>
+        <w:t xml:space="preserve">To </w:t>
+      </w:r>
+      <w:r>
+        <w:rPr>
+          <w:rFonts w:ascii="Helvetica Neue Thin" w:hAnsi="Helvetica Neue Thin"/>
+          <w:b/>
+          <w:bCs/>
+          <w:noProof/>
+          <w:sz w:val="24"/>
+          <w:szCs w:val="24"/>
+          <w:lang w:val="en-US"/>
+        </w:rPr>
+        <w:t>add a formatted date to the WP REST API JSON response</w:t>
+      </w:r>
+      <w:r>
+        <w:rPr>
+          <w:rFonts w:ascii="Helvetica Neue Thin" w:hAnsi="Helvetica Neue Thin"/>
+          <w:b/>
+          <w:bCs/>
+          <w:noProof/>
+          <w:sz w:val="24"/>
+          <w:szCs w:val="24"/>
+          <w:lang w:val="en-US"/>
+        </w:rPr>
+        <w:t>:</w:t>
+      </w:r>
+    </w:p>
+    <w:p>
+      <w:pPr>
+        <w:ind w:firstLine="360"/>
+        <w:rPr>
+          <w:rFonts w:ascii="Helvetica Neue Thin" w:hAnsi="Helvetica Neue Thin"/>
+          <w:noProof/>
+          <w:lang w:val="en-US"/>
+        </w:rPr>
+      </w:pPr>
+      <w:r>
+        <w:rPr>
+          <w:rFonts w:ascii="Helvetica Neue Thin" w:hAnsi="Helvetica Neue Thin"/>
+          <w:noProof/>
+          <w:lang w:val="en-US"/>
+        </w:rPr>
+        <w:t xml:space="preserve">Article </w:t>
+      </w:r>
+      <w:r>
+        <w:rPr>
+          <w:rFonts w:ascii="Helvetica Neue Thin" w:hAnsi="Helvetica Neue Thin"/>
+          <w:noProof/>
+          <w:lang w:val="en-US"/>
+        </w:rPr>
+        <w:t xml:space="preserve">by </w:t>
+      </w:r>
+      <w:r>
+        <w:rPr>
+          <w:rStyle w:val="author"/>
+        </w:rPr>
+        <w:t xml:space="preserve">Adam J. </w:t>
+      </w:r>
+      <w:r>
+        <w:rPr>
+          <w:rStyle w:val="author"/>
+        </w:rPr>
+        <w:t>Balée</w:t>
+      </w:r>
+      <w:r>
+        <w:rPr>
+          <w:rFonts w:ascii="Helvetica Neue Thin" w:hAnsi="Helvetica Neue Thin"/>
+          <w:noProof/>
+        </w:rPr>
+        <w:t xml:space="preserve"> (January 4, 2020) at</w:t>
+      </w:r>
+      <w:r>
+        <w:rPr>
+          <w:rFonts w:ascii="Helvetica Neue Thin" w:hAnsi="Helvetica Neue Thin"/>
+          <w:noProof/>
+          <w:lang w:val="en-US"/>
+        </w:rPr>
+        <w:t xml:space="preserve"> </w:t>
+      </w:r>
+      <w:r>
+        <w:rPr>
+          <w:rFonts w:ascii="Helvetica Neue Thin" w:hAnsi="Helvetica Neue Thin"/>
+          <w:noProof/>
+          <w:lang w:val="en-US"/>
+        </w:rPr>
+        <w:t>Adambalee</w:t>
+      </w:r>
+      <w:r>
+        <w:rPr>
+          <w:rFonts w:ascii="Helvetica Neue Thin" w:hAnsi="Helvetica Neue Thin"/>
+          <w:noProof/>
+          <w:lang w:val="en-US"/>
+        </w:rPr>
+        <w:t>.com:</w:t>
+      </w:r>
+    </w:p>
+    <w:p>
+      <w:pPr>
+        <w:rPr>
+          <w:rFonts w:ascii="Helvetica Neue Thin" w:hAnsi="Helvetica Neue Thin"/>
+          <w:noProof/>
+          <w:lang w:val="en-US"/>
+        </w:rPr>
+      </w:pPr>
+    </w:p>
+    <w:p>
+      <w:pPr>
+        <w:ind w:left="360"/>
+      </w:pPr>
+      <w:hyperlink r:id="rId28" w:history="1">
+        <w:r>
+          <w:rPr>
+            <w:rStyle w:val="Hyperkobling"/>
+          </w:rPr>
+          <w:t>https://adambalee.com/add-a-formatted-date-to-the-wordpress-rest-api-json-response/</w:t>
+        </w:r>
+      </w:hyperlink>
+    </w:p>
+    <w:p>
+      <w:pPr>
+        <w:ind w:left="360"/>
+      </w:pPr>
+    </w:p>
+    <w:p>
+      <w:pPr>
+        <w:pStyle w:val="Listeavsnitt"/>
+        <w:numPr>
+          <w:ilvl w:val="0"/>
+          <w:numId w:val="7"/>
+        </w:numPr>
+        <w:rPr>
+          <w:rFonts w:ascii="Helvetica Neue Thin" w:hAnsi="Helvetica Neue Thin"/>
+          <w:b/>
+          <w:bCs/>
+          <w:noProof/>
+          <w:sz w:val="24"/>
+          <w:szCs w:val="24"/>
+          <w:lang w:val="en-US"/>
+        </w:rPr>
+      </w:pPr>
+      <w:r>
+        <w:rPr>
+          <w:rFonts w:ascii="Helvetica Neue Thin" w:hAnsi="Helvetica Neue Thin"/>
+          <w:b/>
+          <w:bCs/>
+          <w:noProof/>
+          <w:sz w:val="24"/>
+          <w:szCs w:val="24"/>
+          <w:lang w:val="en-US"/>
+        </w:rPr>
+        <w:t xml:space="preserve">To </w:t>
+      </w:r>
+      <w:r>
+        <w:rPr>
+          <w:rFonts w:ascii="Helvetica Neue Thin" w:hAnsi="Helvetica Neue Thin"/>
+          <w:b/>
+          <w:bCs/>
+          <w:noProof/>
+          <w:sz w:val="24"/>
+          <w:szCs w:val="24"/>
+          <w:lang w:val="en-US"/>
+        </w:rPr>
+        <w:t xml:space="preserve">make the blog post </w:t>
+      </w:r>
+      <w:r>
+        <w:rPr>
+          <w:rFonts w:ascii="Helvetica Neue Thin" w:hAnsi="Helvetica Neue Thin"/>
+          <w:b/>
+          <w:bCs/>
+          <w:noProof/>
+          <w:sz w:val="24"/>
+          <w:szCs w:val="24"/>
+          <w:lang w:val="en-US"/>
+        </w:rPr>
+        <w:t>slider corousel</w:t>
+      </w:r>
+      <w:r>
+        <w:rPr>
+          <w:rFonts w:ascii="Helvetica Neue Thin" w:hAnsi="Helvetica Neue Thin"/>
+          <w:b/>
+          <w:bCs/>
+          <w:noProof/>
+          <w:sz w:val="24"/>
+          <w:szCs w:val="24"/>
+          <w:lang w:val="en-US"/>
+        </w:rPr>
+        <w:t>:</w:t>
+      </w:r>
+    </w:p>
+    <w:p>
+      <w:pPr>
+        <w:ind w:firstLine="360"/>
+        <w:rPr>
+          <w:rFonts w:ascii="Helvetica Neue Thin" w:hAnsi="Helvetica Neue Thin"/>
+          <w:noProof/>
+          <w:lang w:val="en-US"/>
+        </w:rPr>
+      </w:pPr>
+      <w:r>
+        <w:rPr>
+          <w:rFonts w:ascii="Helvetica Neue Thin" w:hAnsi="Helvetica Neue Thin"/>
+          <w:noProof/>
+          <w:lang w:val="en-US"/>
+        </w:rPr>
+        <w:t>YouTube video by FrontendTips</w:t>
+      </w:r>
+      <w:r>
+        <w:rPr>
+          <w:rFonts w:ascii="Helvetica Neue Thin" w:hAnsi="Helvetica Neue Thin"/>
+          <w:noProof/>
+          <w:lang w:val="en-US"/>
+        </w:rPr>
+        <w:t xml:space="preserve"> (January 19, 2019) at Youtube.com</w:t>
+      </w:r>
+      <w:r>
+        <w:rPr>
+          <w:rFonts w:ascii="Helvetica Neue Thin" w:hAnsi="Helvetica Neue Thin"/>
+          <w:noProof/>
+          <w:lang w:val="en-US"/>
+        </w:rPr>
+        <w:t>:</w:t>
+      </w:r>
+    </w:p>
+    <w:p>
+      <w:pPr>
+        <w:rPr>
+          <w:rFonts w:ascii="Helvetica Neue Thin" w:hAnsi="Helvetica Neue Thin"/>
+          <w:noProof/>
+          <w:lang w:val="en-US"/>
+        </w:rPr>
+      </w:pPr>
+    </w:p>
+    <w:p>
+      <w:pPr>
+        <w:ind w:left="360"/>
+      </w:pPr>
+      <w:hyperlink r:id="rId29" w:history="1">
+        <w:r>
+          <w:rPr>
+            <w:rStyle w:val="Hyperkobling"/>
+          </w:rPr>
+          <w:t>https://www.youtube.com/watch?v=rTB-UNl_B_Y&amp;list=LL&amp;index=5</w:t>
+        </w:r>
+      </w:hyperlink>
+    </w:p>
+    <w:p>
+      <w:pPr>
+        <w:ind w:left="360"/>
+      </w:pPr>
+    </w:p>
+    <w:p>
+      <w:pPr>
+        <w:ind w:left="360"/>
+      </w:pPr>
+    </w:p>
+    <w:p>
+      <w:pPr>
+        <w:pStyle w:val="Listeavsnitt"/>
+        <w:numPr>
+          <w:ilvl w:val="0"/>
+          <w:numId w:val="7"/>
+        </w:numPr>
+        <w:rPr>
+          <w:rFonts w:ascii="Helvetica Neue Thin" w:hAnsi="Helvetica Neue Thin"/>
+          <w:b/>
+          <w:bCs/>
+          <w:noProof/>
+          <w:sz w:val="24"/>
+          <w:szCs w:val="24"/>
+          <w:lang w:val="en-US"/>
+        </w:rPr>
+      </w:pPr>
+      <w:r>
+        <w:rPr>
+          <w:rFonts w:ascii="Helvetica Neue Thin" w:hAnsi="Helvetica Neue Thin"/>
+          <w:b/>
+          <w:bCs/>
+          <w:noProof/>
+          <w:sz w:val="24"/>
+          <w:szCs w:val="24"/>
+          <w:lang w:val="en-US"/>
+        </w:rPr>
+        <w:t xml:space="preserve">To </w:t>
+      </w:r>
+      <w:r>
+        <w:rPr>
+          <w:rFonts w:ascii="Helvetica Neue Thin" w:hAnsi="Helvetica Neue Thin"/>
+          <w:b/>
+          <w:bCs/>
+          <w:noProof/>
+          <w:sz w:val="24"/>
+          <w:szCs w:val="24"/>
+          <w:lang w:val="en-US"/>
+        </w:rPr>
+        <w:t>make modal images</w:t>
+      </w:r>
+      <w:r>
+        <w:rPr>
+          <w:rFonts w:ascii="Helvetica Neue Thin" w:hAnsi="Helvetica Neue Thin"/>
+          <w:b/>
+          <w:bCs/>
+          <w:noProof/>
+          <w:sz w:val="24"/>
+          <w:szCs w:val="24"/>
+          <w:lang w:val="en-US"/>
+        </w:rPr>
+        <w:t>:</w:t>
+      </w:r>
+    </w:p>
+    <w:p>
+      <w:pPr>
+        <w:ind w:firstLine="360"/>
+        <w:rPr>
+          <w:rFonts w:ascii="Helvetica Neue Thin" w:hAnsi="Helvetica Neue Thin"/>
+          <w:noProof/>
+          <w:lang w:val="en-US"/>
+        </w:rPr>
+      </w:pPr>
+      <w:r>
+        <w:rPr>
+          <w:rFonts w:ascii="Helvetica Neue Thin" w:hAnsi="Helvetica Neue Thin"/>
+          <w:noProof/>
+          <w:lang w:val="en-US"/>
+        </w:rPr>
+        <w:t>Example by w3schools.com</w:t>
+      </w:r>
+      <w:r>
+        <w:rPr>
+          <w:rFonts w:ascii="Helvetica Neue Thin" w:hAnsi="Helvetica Neue Thin"/>
+          <w:noProof/>
+          <w:lang w:val="en-US"/>
+        </w:rPr>
+        <w:t>:</w:t>
+      </w:r>
+    </w:p>
+    <w:p>
+      <w:pPr>
+        <w:rPr>
+          <w:rFonts w:ascii="Helvetica Neue Thin" w:hAnsi="Helvetica Neue Thin"/>
+          <w:noProof/>
+          <w:lang w:val="en-US"/>
+        </w:rPr>
+      </w:pPr>
+    </w:p>
+    <w:p>
+      <w:pPr>
+        <w:ind w:left="360"/>
+      </w:pPr>
+      <w:hyperlink r:id="rId30" w:history="1">
+        <w:r>
+          <w:rPr>
+            <w:rStyle w:val="Hyperkobling"/>
+          </w:rPr>
+          <w:t>https://www.w3schools.com/howto/howto_css_modal_images.asp</w:t>
+        </w:r>
+      </w:hyperlink>
+    </w:p>
+    <w:p>
+      <w:pPr>
+        <w:ind w:left="360"/>
+      </w:pPr>
+    </w:p>
+    <w:p>
+      <w:pPr>
+        <w:ind w:left="360"/>
+      </w:pPr>
+    </w:p>
+    <w:p>
+      <w:pPr>
+        <w:pStyle w:val="Listeavsnitt"/>
+        <w:numPr>
+          <w:ilvl w:val="0"/>
+          <w:numId w:val="7"/>
+        </w:numPr>
+        <w:rPr>
+          <w:rFonts w:ascii="Helvetica Neue Thin" w:hAnsi="Helvetica Neue Thin"/>
+          <w:b/>
+          <w:bCs/>
+          <w:noProof/>
+          <w:sz w:val="24"/>
+          <w:szCs w:val="24"/>
+          <w:lang w:val="en-US"/>
+        </w:rPr>
+      </w:pPr>
+      <w:r>
+        <w:rPr>
+          <w:rFonts w:ascii="Helvetica Neue Thin" w:hAnsi="Helvetica Neue Thin"/>
+          <w:b/>
+          <w:bCs/>
+          <w:noProof/>
+          <w:sz w:val="24"/>
+          <w:szCs w:val="24"/>
+          <w:lang w:val="en-US"/>
+        </w:rPr>
+        <w:t xml:space="preserve">To </w:t>
+      </w:r>
+      <w:r>
+        <w:rPr>
+          <w:rFonts w:ascii="Helvetica Neue Thin" w:hAnsi="Helvetica Neue Thin"/>
+          <w:b/>
+          <w:bCs/>
+          <w:noProof/>
+          <w:sz w:val="24"/>
+          <w:szCs w:val="24"/>
+          <w:lang w:val="en-US"/>
+        </w:rPr>
+        <w:t xml:space="preserve">make </w:t>
+      </w:r>
+      <w:r>
+        <w:rPr>
+          <w:rFonts w:ascii="Helvetica Neue Thin" w:hAnsi="Helvetica Neue Thin"/>
+          <w:b/>
+          <w:bCs/>
+          <w:noProof/>
+          <w:sz w:val="24"/>
+          <w:szCs w:val="24"/>
+          <w:lang w:val="en-US"/>
+        </w:rPr>
+        <w:t>a gradient</w:t>
+      </w:r>
+      <w:r>
+        <w:rPr>
+          <w:rFonts w:ascii="Helvetica Neue Thin" w:hAnsi="Helvetica Neue Thin"/>
+          <w:b/>
+          <w:bCs/>
+          <w:noProof/>
+          <w:sz w:val="24"/>
+          <w:szCs w:val="24"/>
+          <w:lang w:val="en-US"/>
+        </w:rPr>
+        <w:t xml:space="preserve"> border</w:t>
+      </w:r>
+      <w:r>
+        <w:rPr>
+          <w:rFonts w:ascii="Helvetica Neue Thin" w:hAnsi="Helvetica Neue Thin"/>
+          <w:b/>
+          <w:bCs/>
+          <w:noProof/>
+          <w:sz w:val="24"/>
+          <w:szCs w:val="24"/>
+          <w:lang w:val="en-US"/>
+        </w:rPr>
+        <w:t>:</w:t>
+      </w:r>
+    </w:p>
+    <w:p>
+      <w:pPr>
+        <w:ind w:firstLine="360"/>
+        <w:rPr>
+          <w:rFonts w:ascii="Helvetica Neue Thin" w:hAnsi="Helvetica Neue Thin"/>
+          <w:noProof/>
+          <w:lang w:val="en-US"/>
+        </w:rPr>
+      </w:pPr>
+      <w:r>
+        <w:rPr>
+          <w:rFonts w:ascii="Helvetica Neue Thin" w:hAnsi="Helvetica Neue Thin"/>
+          <w:noProof/>
+          <w:lang w:val="en-US"/>
+        </w:rPr>
+        <w:t>Forum thread</w:t>
+      </w:r>
+      <w:r>
+        <w:rPr>
+          <w:rFonts w:ascii="Helvetica Neue Thin" w:hAnsi="Helvetica Neue Thin"/>
+          <w:noProof/>
+          <w:lang w:val="en-US"/>
+        </w:rPr>
+        <w:t xml:space="preserve"> </w:t>
+      </w:r>
+      <w:r>
+        <w:rPr>
+          <w:rFonts w:ascii="Helvetica Neue Thin" w:hAnsi="Helvetica Neue Thin"/>
+          <w:noProof/>
+          <w:lang w:val="en-US"/>
+        </w:rPr>
+        <w:t>at</w:t>
+      </w:r>
+      <w:r>
+        <w:rPr>
+          <w:rFonts w:ascii="Helvetica Neue Thin" w:hAnsi="Helvetica Neue Thin"/>
+          <w:noProof/>
+          <w:lang w:val="en-US"/>
+        </w:rPr>
+        <w:t xml:space="preserve"> </w:t>
+      </w:r>
+      <w:r>
+        <w:rPr>
+          <w:rFonts w:ascii="Helvetica Neue Thin" w:hAnsi="Helvetica Neue Thin"/>
+          <w:noProof/>
+          <w:lang w:val="en-US"/>
+        </w:rPr>
+        <w:t>Stackoverflow.com</w:t>
+      </w:r>
+      <w:r>
+        <w:rPr>
+          <w:rFonts w:ascii="Helvetica Neue Thin" w:hAnsi="Helvetica Neue Thin"/>
+          <w:noProof/>
+          <w:lang w:val="en-US"/>
+        </w:rPr>
+        <w:t>.com</w:t>
+      </w:r>
+      <w:r>
+        <w:rPr>
+          <w:rFonts w:ascii="Helvetica Neue Thin" w:hAnsi="Helvetica Neue Thin"/>
+          <w:noProof/>
+          <w:lang w:val="en-US"/>
+        </w:rPr>
+        <w:t>:</w:t>
+      </w:r>
+    </w:p>
+    <w:p>
+      <w:pPr>
+        <w:rPr>
+          <w:rFonts w:ascii="Helvetica Neue Thin" w:hAnsi="Helvetica Neue Thin"/>
+          <w:noProof/>
+          <w:lang w:val="en-US"/>
+        </w:rPr>
+      </w:pPr>
+    </w:p>
+    <w:p>
+      <w:pPr>
+        <w:ind w:left="360"/>
+      </w:pPr>
+      <w:hyperlink r:id="rId31" w:history="1">
+        <w:r>
+          <w:rPr>
+            <w:rStyle w:val="Hyperkobling"/>
+          </w:rPr>
+          <w:t>https://stackoverflow.com/questions/23751274/can-we-set-a-gradient-color-to-border-bottom-property/23752288</w:t>
+        </w:r>
+      </w:hyperlink>
+    </w:p>
+    <w:p>
+      <w:pPr>
+        <w:ind w:left="360"/>
+      </w:pPr>
+    </w:p>
+    <w:p>
+      <w:pPr>
+        <w:ind w:left="360"/>
+      </w:pPr>
+    </w:p>
+    <w:p>
+      <w:pPr>
+        <w:ind w:left="360"/>
+      </w:pPr>
+    </w:p>
+    <w:p>
+      <w:pPr>
+        <w:ind w:left="360"/>
+      </w:pPr>
+    </w:p>
+    <w:p>
+      <w:pPr>
+        <w:ind w:left="360"/>
+      </w:pPr>
+    </w:p>
+    <w:p>
+      <w:pPr>
+        <w:pStyle w:val="Listeavsnitt"/>
+        <w:numPr>
+          <w:ilvl w:val="0"/>
+          <w:numId w:val="7"/>
+        </w:numPr>
+        <w:rPr>
+          <w:rFonts w:ascii="Helvetica Neue Thin" w:hAnsi="Helvetica Neue Thin"/>
+          <w:b/>
+          <w:bCs/>
+          <w:noProof/>
+          <w:sz w:val="24"/>
+          <w:szCs w:val="24"/>
+          <w:lang w:val="en-US"/>
+        </w:rPr>
+      </w:pPr>
+      <w:r>
+        <w:rPr>
+          <w:rFonts w:ascii="Helvetica Neue Thin" w:hAnsi="Helvetica Neue Thin"/>
+          <w:b/>
+          <w:bCs/>
+          <w:noProof/>
+          <w:sz w:val="24"/>
+          <w:szCs w:val="24"/>
+          <w:lang w:val="en-US"/>
+        </w:rPr>
+        <w:lastRenderedPageBreak/>
+        <w:t xml:space="preserve">To </w:t>
+      </w:r>
+      <w:r>
+        <w:rPr>
+          <w:rFonts w:ascii="Helvetica Neue Thin" w:hAnsi="Helvetica Neue Thin"/>
+          <w:b/>
+          <w:bCs/>
+          <w:noProof/>
+          <w:sz w:val="24"/>
+          <w:szCs w:val="24"/>
+          <w:lang w:val="en-US"/>
+        </w:rPr>
+        <w:t xml:space="preserve">attach events to </w:t>
+      </w:r>
+      <w:r>
+        <w:rPr>
+          <w:rFonts w:ascii="Helvetica Neue Thin" w:hAnsi="Helvetica Neue Thin"/>
+          <w:b/>
+          <w:bCs/>
+          <w:noProof/>
+          <w:sz w:val="24"/>
+          <w:szCs w:val="24"/>
+          <w:lang w:val="en-US"/>
+        </w:rPr>
+        <w:t>dynamic elements</w:t>
+      </w:r>
+      <w:r>
+        <w:rPr>
+          <w:rFonts w:ascii="Helvetica Neue Thin" w:hAnsi="Helvetica Neue Thin"/>
+          <w:b/>
+          <w:bCs/>
+          <w:noProof/>
+          <w:sz w:val="24"/>
+          <w:szCs w:val="24"/>
+          <w:lang w:val="en-US"/>
+        </w:rPr>
+        <w:t>:</w:t>
+      </w:r>
+    </w:p>
+    <w:p>
+      <w:pPr>
+        <w:ind w:firstLine="360"/>
+        <w:rPr>
+          <w:rFonts w:ascii="Helvetica Neue Thin" w:hAnsi="Helvetica Neue Thin"/>
+          <w:noProof/>
+          <w:lang w:val="en-US"/>
+        </w:rPr>
+      </w:pPr>
+      <w:r>
+        <w:rPr>
+          <w:rFonts w:ascii="Helvetica Neue Thin" w:hAnsi="Helvetica Neue Thin"/>
+          <w:noProof/>
+          <w:lang w:val="en-US"/>
+        </w:rPr>
+        <w:t xml:space="preserve">Article at </w:t>
+      </w:r>
+      <w:r>
+        <w:rPr>
+          <w:rFonts w:ascii="Helvetica Neue Thin" w:hAnsi="Helvetica Neue Thin"/>
+          <w:noProof/>
+          <w:lang w:val="en-US"/>
+        </w:rPr>
+        <w:t>Gomakethings</w:t>
+      </w:r>
+      <w:r>
+        <w:rPr>
+          <w:rFonts w:ascii="Helvetica Neue Thin" w:hAnsi="Helvetica Neue Thin"/>
+          <w:noProof/>
+          <w:lang w:val="en-US"/>
+        </w:rPr>
+        <w:t>.com</w:t>
+      </w:r>
+      <w:r>
+        <w:rPr>
+          <w:rFonts w:ascii="Helvetica Neue Thin" w:hAnsi="Helvetica Neue Thin"/>
+          <w:noProof/>
+          <w:lang w:val="en-US"/>
+        </w:rPr>
+        <w:t xml:space="preserve"> (</w:t>
+      </w:r>
+      <w:r>
+        <w:rPr>
+          <w:rFonts w:ascii="Helvetica Neue Thin" w:hAnsi="Helvetica Neue Thin"/>
+          <w:noProof/>
+          <w:lang w:val="en-US"/>
+        </w:rPr>
+        <w:t>December 11, 2018)</w:t>
+      </w:r>
+      <w:r>
+        <w:rPr>
+          <w:rFonts w:ascii="Helvetica Neue Thin" w:hAnsi="Helvetica Neue Thin"/>
+          <w:noProof/>
+          <w:lang w:val="en-US"/>
+        </w:rPr>
+        <w:t>:</w:t>
+      </w:r>
+    </w:p>
+    <w:p>
+      <w:pPr>
+        <w:rPr>
+          <w:rFonts w:ascii="Helvetica Neue Thin" w:hAnsi="Helvetica Neue Thin"/>
+          <w:noProof/>
+          <w:lang w:val="en-US"/>
+        </w:rPr>
+      </w:pPr>
+    </w:p>
+    <w:p>
+      <w:pPr>
+        <w:ind w:left="360"/>
+      </w:pPr>
+      <w:hyperlink r:id="rId32" w:history="1">
+        <w:r>
+          <w:rPr>
+            <w:rStyle w:val="Hyperkobling"/>
+          </w:rPr>
+          <w:t>https://gomakethings.com/why-is-javascript-event-delegation-better-than-attaching-events-to-each-element/</w:t>
+        </w:r>
+      </w:hyperlink>
+    </w:p>
+    <w:p>
+      <w:pPr>
+        <w:ind w:left="360"/>
+      </w:pPr>
+    </w:p>
+    <w:p>
+      <w:pPr>
+        <w:ind w:left="360"/>
+        <w:rPr>
+          <w:rFonts w:ascii="Helvetica Neue Thin" w:hAnsi="Helvetica Neue Thin"/>
+          <w:noProof/>
+          <w:lang w:val="en-US"/>
+        </w:rPr>
+      </w:pPr>
+      <w:r>
+        <w:rPr>
+          <w:rFonts w:ascii="Helvetica Neue Thin" w:hAnsi="Helvetica Neue Thin"/>
+          <w:noProof/>
+          <w:lang w:val="en-US"/>
+        </w:rPr>
+        <w:t xml:space="preserve">Forum thread </w:t>
+      </w:r>
+      <w:r>
+        <w:rPr>
+          <w:rFonts w:ascii="Helvetica Neue Thin" w:hAnsi="Helvetica Neue Thin"/>
+          <w:noProof/>
+          <w:lang w:val="en-US"/>
+        </w:rPr>
+        <w:t xml:space="preserve">“Attach event to dynamic elements in Javascript” </w:t>
+      </w:r>
+      <w:r>
+        <w:rPr>
+          <w:rFonts w:ascii="Helvetica Neue Thin" w:hAnsi="Helvetica Neue Thin"/>
+          <w:noProof/>
+          <w:lang w:val="en-US"/>
+        </w:rPr>
+        <w:t>at Stackoverflow.com.com</w:t>
+      </w:r>
+      <w:r>
+        <w:rPr>
+          <w:rFonts w:ascii="Helvetica Neue Thin" w:hAnsi="Helvetica Neue Thin"/>
+          <w:noProof/>
+          <w:lang w:val="en-US"/>
+        </w:rPr>
+        <w:t>:</w:t>
+      </w:r>
+    </w:p>
+    <w:p>
+      <w:pPr>
+        <w:ind w:left="360"/>
+        <w:rPr>
+          <w:rFonts w:ascii="Helvetica Neue Thin" w:hAnsi="Helvetica Neue Thin"/>
+          <w:noProof/>
+          <w:lang w:val="en-US"/>
+        </w:rPr>
+      </w:pPr>
+    </w:p>
+    <w:p>
+      <w:pPr>
+        <w:ind w:left="360"/>
+        <w:rPr>
+          <w:rFonts w:ascii="Helvetica Neue Thin" w:hAnsi="Helvetica Neue Thin"/>
+          <w:noProof/>
+          <w:lang w:val="en-US"/>
+        </w:rPr>
+      </w:pPr>
+      <w:r>
+        <w:rPr>
+          <w:rFonts w:ascii="Helvetica Neue Thin" w:hAnsi="Helvetica Neue Thin"/>
+          <w:noProof/>
+          <w:lang w:val="en-US"/>
+        </w:rPr>
+        <w:t>https://stackoverflow.com/questions/34896106/attach-event-to-dynamic-elements-in-javascript</w:t>
+      </w:r>
+    </w:p>
+    <w:p/>
+    <w:p/>
+    <w:p>
+      <w:pPr>
+        <w:rPr>
+          <w:rFonts w:ascii="Helvetica Neue Thin" w:hAnsi="Helvetica Neue Thin"/>
+          <w:b/>
+          <w:bCs/>
+          <w:noProof/>
+        </w:rPr>
+      </w:pPr>
+      <w:r>
+        <w:rPr>
+          <w:rFonts w:ascii="Helvetica Neue Thin" w:hAnsi="Helvetica Neue Thin"/>
+          <w:b/>
+          <w:bCs/>
+          <w:noProof/>
+        </w:rPr>
+        <w:t>CSS code for Unicode Characters are copied from:</w:t>
+      </w:r>
+    </w:p>
+    <w:p>
+      <w:pPr>
+        <w:rPr>
+          <w:rFonts w:ascii="Helvetica Neue Thin" w:hAnsi="Helvetica Neue Thin"/>
+          <w:noProof/>
+        </w:rPr>
+      </w:pPr>
+    </w:p>
+    <w:p>
+      <w:pPr>
+        <w:rPr>
+          <w:rFonts w:ascii="Helvetica Neue Thin" w:hAnsi="Helvetica Neue Thin"/>
+          <w:noProof/>
+        </w:rPr>
+      </w:pPr>
+      <w:hyperlink r:id="rId33" w:history="1">
+        <w:r>
+          <w:rPr>
+            <w:rStyle w:val="Hyperkobling"/>
+            <w:rFonts w:ascii="Helvetica Neue Thin" w:hAnsi="Helvetica Neue Thin"/>
+            <w:noProof/>
+          </w:rPr>
+          <w:t>https://unicode-table.com</w:t>
+        </w:r>
+      </w:hyperlink>
+    </w:p>
+    <w:p>
+      <w:pPr>
+        <w:rPr>
+          <w:rFonts w:ascii="Helvetica Neue Thin" w:hAnsi="Helvetica Neue Thin"/>
+          <w:noProof/>
+        </w:rPr>
+      </w:pPr>
+    </w:p>
+    <w:p>
+      <w:pPr>
+        <w:rPr>
+          <w:rFonts w:ascii="Helvetica Neue Thin" w:hAnsi="Helvetica Neue Thin"/>
+          <w:noProof/>
+        </w:rPr>
+      </w:pPr>
+    </w:p>
+    <w:p>
+      <w:pPr>
+        <w:rPr>
+          <w:rFonts w:ascii="Helvetica Neue Thin" w:hAnsi="Helvetica Neue Thin"/>
+          <w:b/>
+          <w:bCs/>
+          <w:noProof/>
+        </w:rPr>
+      </w:pPr>
+      <w:r>
+        <w:rPr>
+          <w:rFonts w:ascii="Helvetica Neue Thin" w:hAnsi="Helvetica Neue Thin"/>
+          <w:b/>
+          <w:bCs/>
+          <w:noProof/>
+        </w:rPr>
+        <w:t xml:space="preserve">Collecting data and testing of web-site: </w:t>
+      </w:r>
+    </w:p>
+    <w:p>
+      <w:pPr>
+        <w:rPr>
+          <w:rFonts w:ascii="Helvetica Neue Thin" w:hAnsi="Helvetica Neue Thin"/>
+          <w:b/>
+          <w:bCs/>
+          <w:noProof/>
+        </w:rPr>
+      </w:pPr>
+    </w:p>
+    <w:p>
+      <w:pPr>
+        <w:pStyle w:val="Listeavsnitt"/>
+        <w:numPr>
+          <w:ilvl w:val="0"/>
+          <w:numId w:val="6"/>
+        </w:numPr>
+        <w:rPr>
+          <w:rFonts w:ascii="Helvetica Neue Thin" w:hAnsi="Helvetica Neue Thin"/>
+          <w:noProof/>
+          <w:sz w:val="24"/>
+          <w:szCs w:val="24"/>
+          <w:lang w:val="en-US"/>
+        </w:rPr>
+      </w:pPr>
+      <w:r>
+        <w:rPr>
+          <w:rFonts w:ascii="Helvetica Neue Thin" w:hAnsi="Helvetica Neue Thin"/>
+          <w:noProof/>
+          <w:sz w:val="24"/>
+          <w:szCs w:val="24"/>
+          <w:lang w:val="en-US"/>
+        </w:rPr>
+        <w:t>performed by the Hotjar web-software.</w:t>
+      </w:r>
+    </w:p>
+    <w:p>
+      <w:pPr>
+        <w:rPr>
+          <w:rFonts w:ascii="Helvetica Neue Thin" w:hAnsi="Helvetica Neue Thin"/>
+          <w:noProof/>
+        </w:rPr>
+      </w:pPr>
+    </w:p>
+    <w:p>
+      <w:pPr>
+        <w:rPr>
+          <w:rFonts w:ascii="Helvetica Neue Thin" w:hAnsi="Helvetica Neue Thin"/>
+          <w:b/>
+          <w:bCs/>
+          <w:noProof/>
+        </w:rPr>
+      </w:pPr>
+      <w:r>
+        <w:rPr>
+          <w:rFonts w:ascii="Helvetica Neue Thin" w:hAnsi="Helvetica Neue Thin"/>
+          <w:b/>
+          <w:bCs/>
+          <w:noProof/>
+        </w:rPr>
+        <w:t>Accessibility testing:</w:t>
+      </w:r>
+    </w:p>
+    <w:p>
+      <w:pPr>
+        <w:rPr>
+          <w:rFonts w:ascii="Helvetica Neue Thin" w:hAnsi="Helvetica Neue Thin"/>
+          <w:b/>
+          <w:bCs/>
+          <w:noProof/>
+        </w:rPr>
+      </w:pPr>
+    </w:p>
+    <w:p>
+      <w:pPr>
+        <w:pStyle w:val="Listeavsnitt"/>
+        <w:numPr>
+          <w:ilvl w:val="0"/>
+          <w:numId w:val="6"/>
+        </w:numPr>
+        <w:rPr>
+          <w:rFonts w:ascii="Helvetica Neue Thin" w:hAnsi="Helvetica Neue Thin"/>
+          <w:noProof/>
+          <w:sz w:val="24"/>
+          <w:szCs w:val="24"/>
+          <w:lang w:val="en-US"/>
+        </w:rPr>
+      </w:pPr>
+      <w:r>
+        <w:rPr>
+          <w:rFonts w:ascii="Helvetica Neue Thin" w:hAnsi="Helvetica Neue Thin"/>
+          <w:noProof/>
+          <w:sz w:val="24"/>
+          <w:szCs w:val="24"/>
+          <w:lang w:val="en-US"/>
+        </w:rPr>
+        <w:t>performed by the WAVE-plugin in the Firefox browser.</w:t>
+      </w:r>
+    </w:p>
+    <w:p>
+      <w:pPr>
+        <w:rPr>
+          <w:rFonts w:ascii="Helvetica Neue Thin" w:hAnsi="Helvetica Neue Thin"/>
+          <w:noProof/>
+        </w:rPr>
+      </w:pPr>
+    </w:p>
+    <w:p>
+      <w:pPr>
+        <w:rPr>
+          <w:rFonts w:ascii="Helvetica Neue Thin" w:hAnsi="Helvetica Neue Thin"/>
+          <w:b/>
+          <w:bCs/>
+          <w:noProof/>
+        </w:rPr>
+      </w:pPr>
+      <w:r>
+        <w:rPr>
+          <w:rFonts w:ascii="Helvetica Neue Thin" w:hAnsi="Helvetica Neue Thin"/>
+          <w:b/>
+          <w:bCs/>
+          <w:noProof/>
+        </w:rPr>
+        <w:t>Color palette</w:t>
+      </w:r>
+      <w:r>
+        <w:rPr>
+          <w:rFonts w:ascii="Helvetica Neue Thin" w:hAnsi="Helvetica Neue Thin"/>
+          <w:b/>
+          <w:bCs/>
+          <w:noProof/>
+        </w:rPr>
+        <w:t>:</w:t>
+      </w:r>
+    </w:p>
+    <w:p>
+      <w:pPr>
+        <w:rPr>
+          <w:rFonts w:ascii="Helvetica Neue Thin" w:hAnsi="Helvetica Neue Thin"/>
+          <w:b/>
+          <w:bCs/>
+          <w:noProof/>
+        </w:rPr>
+      </w:pPr>
+    </w:p>
+    <w:p>
+      <w:pPr>
+        <w:pStyle w:val="Listeavsnitt"/>
+        <w:numPr>
+          <w:ilvl w:val="0"/>
+          <w:numId w:val="6"/>
+        </w:numPr>
+        <w:rPr>
+          <w:rFonts w:ascii="Helvetica Neue Thin" w:hAnsi="Helvetica Neue Thin"/>
+          <w:noProof/>
+          <w:sz w:val="24"/>
+          <w:szCs w:val="24"/>
+          <w:lang w:val="en-US"/>
+        </w:rPr>
+      </w:pPr>
+      <w:r>
+        <w:rPr>
+          <w:rFonts w:ascii="Helvetica Neue Thin" w:hAnsi="Helvetica Neue Thin"/>
+          <w:noProof/>
+          <w:sz w:val="24"/>
+          <w:szCs w:val="24"/>
+          <w:lang w:val="en-US"/>
+        </w:rPr>
+        <w:t xml:space="preserve">The palette “Saffron Umbrella” by William Banowsky </w:t>
+      </w:r>
+      <w:r>
+        <w:rPr>
+          <w:rFonts w:ascii="Helvetica Neue Thin" w:hAnsi="Helvetica Neue Thin"/>
+          <w:noProof/>
+          <w:sz w:val="24"/>
+          <w:szCs w:val="24"/>
+          <w:lang w:val="en-US"/>
+        </w:rPr>
+        <w:t xml:space="preserve">at Adobe Colors, </w:t>
+      </w:r>
+      <w:r>
+        <w:rPr>
+          <w:rFonts w:ascii="Helvetica Neue Thin" w:hAnsi="Helvetica Neue Thin"/>
+          <w:noProof/>
+          <w:sz w:val="24"/>
+          <w:szCs w:val="24"/>
+          <w:lang w:val="en-US"/>
+        </w:rPr>
+        <w:t xml:space="preserve">is used as </w:t>
+      </w:r>
+      <w:r>
+        <w:rPr>
+          <w:rFonts w:ascii="Helvetica Neue Thin" w:hAnsi="Helvetica Neue Thin"/>
+          <w:noProof/>
+          <w:sz w:val="24"/>
+          <w:szCs w:val="24"/>
+          <w:lang w:val="en-US"/>
+        </w:rPr>
+        <w:t xml:space="preserve">a </w:t>
+      </w:r>
+      <w:r>
+        <w:rPr>
+          <w:rFonts w:ascii="Helvetica Neue Thin" w:hAnsi="Helvetica Neue Thin"/>
+          <w:noProof/>
+          <w:sz w:val="24"/>
+          <w:szCs w:val="24"/>
+          <w:lang w:val="en-US"/>
+        </w:rPr>
+        <w:t xml:space="preserve">basis </w:t>
+      </w:r>
+      <w:r>
+        <w:rPr>
+          <w:rFonts w:ascii="Helvetica Neue Thin" w:hAnsi="Helvetica Neue Thin"/>
+          <w:noProof/>
+          <w:sz w:val="24"/>
+          <w:szCs w:val="24"/>
+          <w:lang w:val="en-US"/>
+        </w:rPr>
+        <w:t>for my color theme.</w:t>
+      </w:r>
+    </w:p>
+    <w:p>
+      <w:pPr>
+        <w:pStyle w:val="Listeavsnitt"/>
+        <w:rPr>
+          <w:rFonts w:ascii="Helvetica Neue Thin" w:hAnsi="Helvetica Neue Thin"/>
+          <w:noProof/>
+          <w:sz w:val="24"/>
+          <w:szCs w:val="24"/>
+          <w:lang w:val="en-US"/>
+        </w:rPr>
+      </w:pPr>
+    </w:p>
+    <w:p>
+      <w:pPr>
+        <w:rPr>
+          <w:rFonts w:ascii="Helvetica Neue Thin" w:hAnsi="Helvetica Neue Thin"/>
+          <w:noProof/>
+        </w:rPr>
+      </w:pPr>
+    </w:p>
+    <w:p>
+      <w:pPr>
+        <w:rPr>
+          <w:rFonts w:ascii="Helvetica Neue Thin" w:hAnsi="Helvetica Neue Thin"/>
+          <w:b/>
+          <w:bCs/>
+          <w:noProof/>
+        </w:rPr>
+      </w:pPr>
+      <w:r>
+        <w:rPr>
+          <w:rFonts w:ascii="Helvetica Neue Thin" w:hAnsi="Helvetica Neue Thin"/>
+          <w:b/>
+          <w:bCs/>
+          <w:noProof/>
+        </w:rPr>
+        <w:t xml:space="preserve">General resources used in preperation for this is the pensum provided by Noroff, this includes: </w:t>
+      </w:r>
+    </w:p>
+    <w:p>
+      <w:pPr>
+        <w:rPr>
+          <w:rFonts w:ascii="Helvetica Neue Thin" w:hAnsi="Helvetica Neue Thin"/>
+          <w:noProof/>
+        </w:rPr>
+      </w:pPr>
+    </w:p>
+    <w:p>
+      <w:pPr>
+        <w:pStyle w:val="Listeavsnitt"/>
+        <w:numPr>
+          <w:ilvl w:val="0"/>
+          <w:numId w:val="6"/>
+        </w:numPr>
+        <w:rPr>
+          <w:rFonts w:asciiTheme="minorHAnsi" w:hAnsiTheme="minorHAnsi"/>
+          <w:sz w:val="24"/>
+          <w:szCs w:val="24"/>
+          <w:lang w:val="en-US"/>
+        </w:rPr>
+      </w:pPr>
+      <w:r>
+        <w:rPr>
+          <w:rFonts w:ascii="Helvetica Neue Thin" w:hAnsi="Helvetica Neue Thin"/>
+          <w:noProof/>
+          <w:sz w:val="24"/>
+          <w:szCs w:val="24"/>
+          <w:lang w:val="en-US"/>
+        </w:rPr>
+        <w:t>About Face 4th edition (2014) by A.Cooper, R.Reiman, D.Cronin and C.Noessel.</w:t>
+      </w:r>
+    </w:p>
+    <w:p>
+      <w:pPr>
+        <w:pStyle w:val="Listeavsnitt"/>
+        <w:numPr>
+          <w:ilvl w:val="0"/>
+          <w:numId w:val="6"/>
+        </w:numPr>
+        <w:rPr>
+          <w:rFonts w:asciiTheme="minorHAnsi" w:hAnsiTheme="minorHAnsi"/>
+          <w:sz w:val="24"/>
+          <w:szCs w:val="24"/>
+          <w:lang w:val="en-US"/>
+        </w:rPr>
+      </w:pPr>
+      <w:r>
+        <w:rPr>
+          <w:rFonts w:ascii="Helvetica Neue Thin" w:hAnsi="Helvetica Neue Thin"/>
+          <w:noProof/>
+          <w:sz w:val="24"/>
+          <w:szCs w:val="24"/>
+          <w:lang w:val="en-US"/>
+        </w:rPr>
+        <w:t>Material created by Noroff</w:t>
+      </w:r>
+    </w:p>
+    <w:p>
+      <w:pPr>
+        <w:pStyle w:val="Listeavsnitt"/>
+        <w:numPr>
+          <w:ilvl w:val="0"/>
+          <w:numId w:val="6"/>
+        </w:numPr>
+        <w:rPr>
+          <w:rFonts w:asciiTheme="minorHAnsi" w:hAnsiTheme="minorHAnsi"/>
+          <w:sz w:val="24"/>
+          <w:szCs w:val="24"/>
+          <w:lang w:val="en-US"/>
+        </w:rPr>
+      </w:pPr>
+      <w:r>
+        <w:rPr>
+          <w:rFonts w:ascii="Helvetica Neue Thin" w:hAnsi="Helvetica Neue Thin"/>
+          <w:noProof/>
+          <w:sz w:val="24"/>
+          <w:szCs w:val="24"/>
+          <w:lang w:val="en-US"/>
+        </w:rPr>
+        <w:t>Courses on LinkedIn-learnin</w:t>
+      </w:r>
+      <w:r>
+        <w:rPr>
+          <w:rFonts w:ascii="Helvetica Neue Thin" w:hAnsi="Helvetica Neue Thin"/>
+          <w:noProof/>
+          <w:sz w:val="24"/>
+          <w:szCs w:val="24"/>
+          <w:lang w:val="en-US"/>
+        </w:rPr>
+        <w:t>g</w:t>
+      </w:r>
+    </w:p>
+    <w:p>
+      <w:pPr>
+        <w:rPr>
+          <w:rFonts w:ascii="Helvetica Neue Thin" w:hAnsi="Helvetica Neue Thin"/>
           <w:noProof/>
           <w:sz w:val="36"/>
           <w:szCs w:val="36"/>
@@ -675,57 +4488,15 @@
     </w:p>
     <w:p>
       <w:pPr>
-        <w:pStyle w:val="Heading2"/>
-      </w:pPr>
-      <w:r>
-        <w:lastRenderedPageBreak/>
-        <w:t>References</w:t>
-      </w:r>
-    </w:p>
-    <w:p>
-      <w:pPr>
-        <w:rPr>
-          <w:noProof/>
-          <w:color w:val="808080" w:themeColor="background1" w:themeShade="80"/>
-        </w:rPr>
-      </w:pPr>
-      <w:r>
-        <w:rPr>
-          <w:noProof/>
-          <w:color w:val="808080" w:themeColor="background1" w:themeShade="80"/>
-        </w:rPr>
-        <w:t xml:space="preserve">(place </w:t>
-      </w:r>
-      <w:r>
-        <w:rPr>
-          <w:noProof/>
-          <w:color w:val="808080" w:themeColor="background1" w:themeShade="80"/>
-        </w:rPr>
-        <w:t>references to websites, books, forums etc. that helped you in the project)</w:t>
-      </w:r>
-    </w:p>
-    <w:p>
-      <w:pPr>
-        <w:rPr>
-          <w:noProof/>
-          <w:color w:val="808080" w:themeColor="background1" w:themeShade="80"/>
-        </w:rPr>
-      </w:pPr>
-    </w:p>
-    <w:p>
-      <w:pPr>
-        <w:pStyle w:val="ListParagraph"/>
-        <w:numPr>
-          <w:ilvl w:val="0"/>
-          <w:numId w:val="3"/>
-        </w:numPr>
-        <w:rPr>
-          <w:noProof/>
+        <w:pStyle w:val="Listeavsnitt"/>
+        <w:rPr>
+          <w:noProof/>
+          <w:lang w:val="en-US"/>
         </w:rPr>
       </w:pPr>
     </w:p>
     <w:sectPr>
-      <w:footerReference w:type="default" r:id="rId10"/>
+      <w:footerReference w:type="default" r:id="rId34"/>
       <w:pgSz w:w="11900" w:h="16840"/>
       <w:pgMar w:top="1160" w:right="1440" w:bottom="1440" w:left="1440" w:header="708" w:footer="708" w:gutter="0"/>
       <w:cols w:space="708"/>
@@ -736,7 +4507,7 @@
 </file>
 
 <file path=word/endnotes.xml><?xml version="1.0" encoding="utf-8"?>
-<w:endnotes xmlns:wpc="http://schemas.microsoft.com/office/word/2010/wordprocessingCanvas" xmlns:mc="http://schemas.openxmlformats.org/markup-compatibility/2006" xmlns:o="urn:schemas-microsoft-com:office:office" xmlns:r="http://schemas.openxmlformats.org/officeDocument/2006/relationships" xmlns:m="http://schemas.openxmlformats.org/officeDocument/2006/math" xmlns:v="urn:schemas-microsoft-com:vml" xmlns:wp14="http://schemas.microsoft.com/office/word/2010/wordprocessingDrawing" xmlns:wp="http://schemas.openxmlformats.org/drawingml/2006/wordprocessingDrawing" xmlns:w10="urn:schemas-microsoft-com:office:word" xmlns:w="http://schemas.openxmlformats.org/wordprocessingml/2006/main" xmlns:w14="http://schemas.microsoft.com/office/word/2010/wordml" xmlns:w15="http://schemas.microsoft.com/office/word/2012/wordml" xmlns:wpg="http://schemas.microsoft.com/office/word/2010/wordprocessingGroup" xmlns:wpi="http://schemas.microsoft.com/office/word/2010/wordprocessingInk" xmlns:wne="http://schemas.microsoft.com/office/word/2006/wordml" xmlns:wps="http://schemas.microsoft.com/office/word/2010/wordprocessingShape" mc:Ignorable="w14 w15 wp14">
+<w:endnotes xmlns:wpc="http://schemas.microsoft.com/office/word/2010/wordprocessingCanvas" xmlns:cx="http://schemas.microsoft.com/office/drawing/2014/chartex" xmlns:cx1="http://schemas.microsoft.com/office/drawing/2015/9/8/chartex" xmlns:cx2="http://schemas.microsoft.com/office/drawing/2015/10/21/chartex" xmlns:cx3="http://schemas.microsoft.com/office/drawing/2016/5/9/chartex" xmlns:cx4="http://schemas.microsoft.com/office/drawing/2016/5/10/chartex" xmlns:cx5="http://schemas.microsoft.com/office/drawing/2016/5/11/chartex" xmlns:cx6="http://schemas.microsoft.com/office/drawing/2016/5/12/chartex" xmlns:cx7="http://schemas.microsoft.com/office/drawing/2016/5/13/chartex" xmlns:cx8="http://schemas.microsoft.com/office/drawing/2016/5/14/chartex" xmlns:mc="http://schemas.openxmlformats.org/markup-compatibility/2006" xmlns:aink="http://schemas.microsoft.com/office/drawing/2016/ink" xmlns:am3d="http://schemas.microsoft.com/office/drawing/2017/model3d" xmlns:o="urn:schemas-microsoft-com:office:office" xmlns:r="http://schemas.openxmlformats.org/officeDocument/2006/relationships" xmlns:m="http://schemas.openxmlformats.org/officeDocument/2006/math" xmlns:v="urn:schemas-microsoft-com:vml" xmlns:wp14="http://schemas.microsoft.com/office/word/2010/wordprocessingDrawing" xmlns:wp="http://schemas.openxmlformats.org/drawingml/2006/wordprocessingDrawing" xmlns:w10="urn:schemas-microsoft-com:office:word" xmlns:w="http://schemas.openxmlformats.org/wordprocessingml/2006/main" xmlns:w14="http://schemas.microsoft.com/office/word/2010/wordml" xmlns:w15="http://schemas.microsoft.com/office/word/2012/wordml" xmlns:w16cex="http://schemas.microsoft.com/office/word/2018/wordml/cex" xmlns:w16cid="http://schemas.microsoft.com/office/word/2016/wordml/cid" xmlns:w16="http://schemas.microsoft.com/office/word/2018/wordml" xmlns:w16sdtdh="http://schemas.microsoft.com/office/word/2020/wordml/sdtdatahash" xmlns:w16se="http://schemas.microsoft.com/office/word/2015/wordml/symex" xmlns:wpg="http://schemas.microsoft.com/office/word/2010/wordprocessingGroup" xmlns:wpi="http://schemas.microsoft.com/office/word/2010/wordprocessingInk" xmlns:wne="http://schemas.microsoft.com/office/word/2006/wordml" xmlns:wps="http://schemas.microsoft.com/office/word/2010/wordprocessingShape" mc:Ignorable="w14 w15 w16se w16cid w16 w16cex w16sdtdh wp14">
   <w:endnote w:type="separator" w:id="-1">
     <w:p>
       <w:r>
@@ -755,10 +4526,10 @@
 </file>
 
 <file path=word/footer1.xml><?xml version="1.0" encoding="utf-8"?>
-<w:ftr xmlns:wpc="http://schemas.microsoft.com/office/word/2010/wordprocessingCanvas" xmlns:mc="http://schemas.openxmlformats.org/markup-compatibility/2006" xmlns:o="urn:schemas-microsoft-com:office:office" xmlns:r="http://schemas.openxmlformats.org/officeDocument/2006/relationships" xmlns:m="http://schemas.openxmlformats.org/officeDocument/2006/math" xmlns:v="urn:schemas-microsoft-com:vml" xmlns:wp14="http://schemas.microsoft.com/office/word/2010/wordprocessingDrawing" xmlns:wp="http://schemas.openxmlformats.org/drawingml/2006/wordprocessingDrawing" xmlns:w10="urn:schemas-microsoft-com:office:word" xmlns:w="http://schemas.openxmlformats.org/wordprocessingml/2006/main" xmlns:w14="http://schemas.microsoft.com/office/word/2010/wordml" xmlns:w15="http://schemas.microsoft.com/office/word/2012/wordml" xmlns:wpg="http://schemas.microsoft.com/office/word/2010/wordprocessingGroup" xmlns:wpi="http://schemas.microsoft.com/office/word/2010/wordprocessingInk" xmlns:wne="http://schemas.microsoft.com/office/word/2006/wordml" xmlns:wps="http://schemas.microsoft.com/office/word/2010/wordprocessingShape" mc:Ignorable="w14 w15 wp14">
+<w:ftr xmlns:wpc="http://schemas.microsoft.com/office/word/2010/wordprocessingCanvas" xmlns:cx="http://schemas.microsoft.com/office/drawing/2014/chartex" xmlns:cx1="http://schemas.microsoft.com/office/drawing/2015/9/8/chartex" xmlns:cx2="http://schemas.microsoft.com/office/drawing/2015/10/21/chartex" xmlns:cx3="http://schemas.microsoft.com/office/drawing/2016/5/9/chartex" xmlns:cx4="http://schemas.microsoft.com/office/drawing/2016/5/10/chartex" xmlns:cx5="http://schemas.microsoft.com/office/drawing/2016/5/11/chartex" xmlns:cx6="http://schemas.microsoft.com/office/drawing/2016/5/12/chartex" xmlns:cx7="http://schemas.microsoft.com/office/drawing/2016/5/13/chartex" xmlns:cx8="http://schemas.microsoft.com/office/drawing/2016/5/14/chartex" xmlns:mc="http://schemas.openxmlformats.org/markup-compatibility/2006" xmlns:aink="http://schemas.microsoft.com/office/drawing/2016/ink" xmlns:am3d="http://schemas.microsoft.com/office/drawing/2017/model3d" xmlns:o="urn:schemas-microsoft-com:office:office" xmlns:r="http://schemas.openxmlformats.org/officeDocument/2006/relationships" xmlns:m="http://schemas.openxmlformats.org/officeDocument/2006/math" xmlns:v="urn:schemas-microsoft-com:vml" xmlns:wp14="http://schemas.microsoft.com/office/word/2010/wordprocessingDrawing" xmlns:wp="http://schemas.openxmlformats.org/drawingml/2006/wordprocessingDrawing" xmlns:w10="urn:schemas-microsoft-com:office:word" xmlns:w="http://schemas.openxmlformats.org/wordprocessingml/2006/main" xmlns:w14="http://schemas.microsoft.com/office/word/2010/wordml" xmlns:w15="http://schemas.microsoft.com/office/word/2012/wordml" xmlns:w16cex="http://schemas.microsoft.com/office/word/2018/wordml/cex" xmlns:w16cid="http://schemas.microsoft.com/office/word/2016/wordml/cid" xmlns:w16="http://schemas.microsoft.com/office/word/2018/wordml" xmlns:w16sdtdh="http://schemas.microsoft.com/office/word/2020/wordml/sdtdatahash" xmlns:w16se="http://schemas.microsoft.com/office/word/2015/wordml/symex" xmlns:wpg="http://schemas.microsoft.com/office/word/2010/wordprocessingGroup" xmlns:wpi="http://schemas.microsoft.com/office/word/2010/wordprocessingInk" xmlns:wne="http://schemas.microsoft.com/office/word/2006/wordml" xmlns:wps="http://schemas.microsoft.com/office/word/2010/wordprocessingShape" mc:Ignorable="w14 w15 w16se w16cid w16 w16cex w16sdtdh wp14">
   <w:p>
     <w:pPr>
-      <w:pStyle w:val="Footer"/>
+      <w:pStyle w:val="Bunntekst"/>
     </w:pPr>
     <w:r>
       <w:rPr>
@@ -766,7 +4537,7 @@
         <w:lang w:val="en-US"/>
       </w:rPr>
       <w:drawing>
-        <wp:anchor distT="0" distB="0" distL="114300" distR="114300" simplePos="0" relativeHeight="251658240" behindDoc="1" locked="0" layoutInCell="1" allowOverlap="1">
+        <wp:anchor distT="0" distB="0" distL="114300" distR="114300" simplePos="0" relativeHeight="251658240" behindDoc="1" locked="0" layoutInCell="1" allowOverlap="1" wp14:anchorId="7AA778FC" wp14:editId="7AA778FD">
           <wp:simplePos x="0" y="0"/>
           <wp:positionH relativeFrom="column">
             <wp:posOffset>-992505</wp:posOffset>
@@ -818,14 +4589,14 @@
   </w:p>
   <w:p>
     <w:pPr>
-      <w:pStyle w:val="Footer"/>
+      <w:pStyle w:val="Bunntekst"/>
     </w:pPr>
   </w:p>
 </w:ftr>
 </file>
 
 <file path=word/footnotes.xml><?xml version="1.0" encoding="utf-8"?>
-<w:footnotes xmlns:wpc="http://schemas.microsoft.com/office/word/2010/wordprocessingCanvas" xmlns:mc="http://schemas.openxmlformats.org/markup-compatibility/2006" xmlns:o="urn:schemas-microsoft-com:office:office" xmlns:r="http://schemas.openxmlformats.org/officeDocument/2006/relationships" xmlns:m="http://schemas.openxmlformats.org/officeDocument/2006/math" xmlns:v="urn:schemas-microsoft-com:vml" xmlns:wp14="http://schemas.microsoft.com/office/word/2010/wordprocessingDrawing" xmlns:wp="http://schemas.openxmlformats.org/drawingml/2006/wordprocessingDrawing" xmlns:w10="urn:schemas-microsoft-com:office:word" xmlns:w="http://schemas.openxmlformats.org/wordprocessingml/2006/main" xmlns:w14="http://schemas.microsoft.com/office/word/2010/wordml" xmlns:w15="http://schemas.microsoft.com/office/word/2012/wordml" xmlns:wpg="http://schemas.microsoft.com/office/word/2010/wordprocessingGroup" xmlns:wpi="http://schemas.microsoft.com/office/word/2010/wordprocessingInk" xmlns:wne="http://schemas.microsoft.com/office/word/2006/wordml" xmlns:wps="http://schemas.microsoft.com/office/word/2010/wordprocessingShape" mc:Ignorable="w14 w15 wp14">
+<w:footnotes xmlns:wpc="http://schemas.microsoft.com/office/word/2010/wordprocessingCanvas" xmlns:cx="http://schemas.microsoft.com/office/drawing/2014/chartex" xmlns:cx1="http://schemas.microsoft.com/office/drawing/2015/9/8/chartex" xmlns:cx2="http://schemas.microsoft.com/office/drawing/2015/10/21/chartex" xmlns:cx3="http://schemas.microsoft.com/office/drawing/2016/5/9/chartex" xmlns:cx4="http://schemas.microsoft.com/office/drawing/2016/5/10/chartex" xmlns:cx5="http://schemas.microsoft.com/office/drawing/2016/5/11/chartex" xmlns:cx6="http://schemas.microsoft.com/office/drawing/2016/5/12/chartex" xmlns:cx7="http://schemas.microsoft.com/office/drawing/2016/5/13/chartex" xmlns:cx8="http://schemas.microsoft.com/office/drawing/2016/5/14/chartex" xmlns:mc="http://schemas.openxmlformats.org/markup-compatibility/2006" xmlns:aink="http://schemas.microsoft.com/office/drawing/2016/ink" xmlns:am3d="http://schemas.microsoft.com/office/drawing/2017/model3d" xmlns:o="urn:schemas-microsoft-com:office:office" xmlns:r="http://schemas.openxmlformats.org/officeDocument/2006/relationships" xmlns:m="http://schemas.openxmlformats.org/officeDocument/2006/math" xmlns:v="urn:schemas-microsoft-com:vml" xmlns:wp14="http://schemas.microsoft.com/office/word/2010/wordprocessingDrawing" xmlns:wp="http://schemas.openxmlformats.org/drawingml/2006/wordprocessingDrawing" xmlns:w10="urn:schemas-microsoft-com:office:word" xmlns:w="http://schemas.openxmlformats.org/wordprocessingml/2006/main" xmlns:w14="http://schemas.microsoft.com/office/word/2010/wordml" xmlns:w15="http://schemas.microsoft.com/office/word/2012/wordml" xmlns:w16cex="http://schemas.microsoft.com/office/word/2018/wordml/cex" xmlns:w16cid="http://schemas.microsoft.com/office/word/2016/wordml/cid" xmlns:w16="http://schemas.microsoft.com/office/word/2018/wordml" xmlns:w16sdtdh="http://schemas.microsoft.com/office/word/2020/wordml/sdtdatahash" xmlns:w16se="http://schemas.microsoft.com/office/word/2015/wordml/symex" xmlns:wpg="http://schemas.microsoft.com/office/word/2010/wordprocessingGroup" xmlns:wpi="http://schemas.microsoft.com/office/word/2010/wordprocessingInk" xmlns:wne="http://schemas.microsoft.com/office/word/2006/wordml" xmlns:wps="http://schemas.microsoft.com/office/word/2010/wordprocessingShape" mc:Ignorable="w14 w15 w16se w16cid w16 w16cex w16sdtdh wp14">
   <w:footnote w:type="separator" w:id="-1">
     <w:p>
       <w:r>
@@ -844,7 +4615,7 @@
 </file>
 
 <file path=word/numbering.xml><?xml version="1.0" encoding="utf-8"?>
-<w:numbering xmlns:wpc="http://schemas.microsoft.com/office/word/2010/wordprocessingCanvas" xmlns:mc="http://schemas.openxmlformats.org/markup-compatibility/2006" xmlns:o="urn:schemas-microsoft-com:office:office" xmlns:r="http://schemas.openxmlformats.org/officeDocument/2006/relationships" xmlns:m="http://schemas.openxmlformats.org/officeDocument/2006/math" xmlns:v="urn:schemas-microsoft-com:vml" xmlns:wp14="http://schemas.microsoft.com/office/word/2010/wordprocessingDrawing" xmlns:wp="http://schemas.openxmlformats.org/drawingml/2006/wordprocessingDrawing" xmlns:w10="urn:schemas-microsoft-com:office:word" xmlns:w="http://schemas.openxmlformats.org/wordprocessingml/2006/main" xmlns:w14="http://schemas.microsoft.com/office/word/2010/wordml" xmlns:w15="http://schemas.microsoft.com/office/word/2012/wordml" xmlns:wpg="http://schemas.microsoft.com/office/word/2010/wordprocessingGroup" xmlns:wpi="http://schemas.microsoft.com/office/word/2010/wordprocessingInk" xmlns:wne="http://schemas.microsoft.com/office/word/2006/wordml" xmlns:wps="http://schemas.microsoft.com/office/word/2010/wordprocessingShape" mc:Ignorable="w14 w15 wp14">
+<w:numbering xmlns:wpc="http://schemas.microsoft.com/office/word/2010/wordprocessingCanvas" xmlns:cx="http://schemas.microsoft.com/office/drawing/2014/chartex" xmlns:cx1="http://schemas.microsoft.com/office/drawing/2015/9/8/chartex" xmlns:cx2="http://schemas.microsoft.com/office/drawing/2015/10/21/chartex" xmlns:cx3="http://schemas.microsoft.com/office/drawing/2016/5/9/chartex" xmlns:cx4="http://schemas.microsoft.com/office/drawing/2016/5/10/chartex" xmlns:cx5="http://schemas.microsoft.com/office/drawing/2016/5/11/chartex" xmlns:cx6="http://schemas.microsoft.com/office/drawing/2016/5/12/chartex" xmlns:cx7="http://schemas.microsoft.com/office/drawing/2016/5/13/chartex" xmlns:cx8="http://schemas.microsoft.com/office/drawing/2016/5/14/chartex" xmlns:mc="http://schemas.openxmlformats.org/markup-compatibility/2006" xmlns:aink="http://schemas.microsoft.com/office/drawing/2016/ink" xmlns:am3d="http://schemas.microsoft.com/office/drawing/2017/model3d" xmlns:o="urn:schemas-microsoft-com:office:office" xmlns:r="http://schemas.openxmlformats.org/officeDocument/2006/relationships" xmlns:m="http://schemas.openxmlformats.org/officeDocument/2006/math" xmlns:v="urn:schemas-microsoft-com:vml" xmlns:wp14="http://schemas.microsoft.com/office/word/2010/wordprocessingDrawing" xmlns:wp="http://schemas.openxmlformats.org/drawingml/2006/wordprocessingDrawing" xmlns:w10="urn:schemas-microsoft-com:office:word" xmlns:w="http://schemas.openxmlformats.org/wordprocessingml/2006/main" xmlns:w14="http://schemas.microsoft.com/office/word/2010/wordml" xmlns:w15="http://schemas.microsoft.com/office/word/2012/wordml" xmlns:w16cex="http://schemas.microsoft.com/office/word/2018/wordml/cex" xmlns:w16cid="http://schemas.microsoft.com/office/word/2016/wordml/cid" xmlns:w16="http://schemas.microsoft.com/office/word/2018/wordml" xmlns:w16sdtdh="http://schemas.microsoft.com/office/word/2020/wordml/sdtdatahash" xmlns:w16se="http://schemas.microsoft.com/office/word/2015/wordml/symex" xmlns:wpg="http://schemas.microsoft.com/office/word/2010/wordprocessingGroup" xmlns:wpi="http://schemas.microsoft.com/office/word/2010/wordprocessingInk" xmlns:wne="http://schemas.microsoft.com/office/word/2006/wordml" xmlns:wps="http://schemas.microsoft.com/office/word/2010/wordprocessingShape" mc:Ignorable="w14 w15 w16se w16cid w16 w16cex w16sdtdh wp14">
   <w:abstractNum w:abstractNumId="0" w15:restartNumberingAfterBreak="0">
     <w:nsid w:val="03DF386C"/>
     <w:multiLevelType w:val="hybridMultilevel"/>
@@ -959,6 +4730,95 @@
     </w:lvl>
   </w:abstractNum>
   <w:abstractNum w:abstractNumId="1" w15:restartNumberingAfterBreak="0">
+    <w:nsid w:val="09786D54"/>
+    <w:multiLevelType w:val="hybridMultilevel"/>
+    <w:tmpl w:val="5C940596"/>
+    <w:lvl w:ilvl="0" w:tplc="0414000F">
+      <w:start w:val="1"/>
+      <w:numFmt w:val="decimal"/>
+      <w:lvlText w:val="%1."/>
+      <w:lvlJc w:val="left"/>
+      <w:pPr>
+        <w:ind w:left="720" w:hanging="360"/>
+      </w:pPr>
+      <w:rPr>
+        <w:rFonts w:hint="default"/>
+      </w:rPr>
+    </w:lvl>
+    <w:lvl w:ilvl="1" w:tplc="04140019" w:tentative="1">
+      <w:start w:val="1"/>
+      <w:numFmt w:val="lowerLetter"/>
+      <w:lvlText w:val="%2."/>
+      <w:lvlJc w:val="left"/>
+      <w:pPr>
+        <w:ind w:left="1440" w:hanging="360"/>
+      </w:pPr>
+    </w:lvl>
+    <w:lvl w:ilvl="2" w:tplc="0414001B" w:tentative="1">
+      <w:start w:val="1"/>
+      <w:numFmt w:val="lowerRoman"/>
+      <w:lvlText w:val="%3."/>
+      <w:lvlJc w:val="right"/>
+      <w:pPr>
+        <w:ind w:left="2160" w:hanging="180"/>
+      </w:pPr>
+    </w:lvl>
+    <w:lvl w:ilvl="3" w:tplc="0414000F" w:tentative="1">
+      <w:start w:val="1"/>
+      <w:numFmt w:val="decimal"/>
+      <w:lvlText w:val="%4."/>
+      <w:lvlJc w:val="left"/>
+      <w:pPr>
+        <w:ind w:left="2880" w:hanging="360"/>
+      </w:pPr>
+    </w:lvl>
+    <w:lvl w:ilvl="4" w:tplc="04140019" w:tentative="1">
+      <w:start w:val="1"/>
+      <w:numFmt w:val="lowerLetter"/>
+      <w:lvlText w:val="%5."/>
+      <w:lvlJc w:val="left"/>
+      <w:pPr>
+        <w:ind w:left="3600" w:hanging="360"/>
+      </w:pPr>
+    </w:lvl>
+    <w:lvl w:ilvl="5" w:tplc="0414001B" w:tentative="1">
+      <w:start w:val="1"/>
+      <w:numFmt w:val="lowerRoman"/>
+      <w:lvlText w:val="%6."/>
+      <w:lvlJc w:val="right"/>
+      <w:pPr>
+        <w:ind w:left="4320" w:hanging="180"/>
+      </w:pPr>
+    </w:lvl>
+    <w:lvl w:ilvl="6" w:tplc="0414000F" w:tentative="1">
+      <w:start w:val="1"/>
+      <w:numFmt w:val="decimal"/>
+      <w:lvlText w:val="%7."/>
+      <w:lvlJc w:val="left"/>
+      <w:pPr>
+        <w:ind w:left="5040" w:hanging="360"/>
+      </w:pPr>
+    </w:lvl>
+    <w:lvl w:ilvl="7" w:tplc="04140019" w:tentative="1">
+      <w:start w:val="1"/>
+      <w:numFmt w:val="lowerLetter"/>
+      <w:lvlText w:val="%8."/>
+      <w:lvlJc w:val="left"/>
+      <w:pPr>
+        <w:ind w:left="5760" w:hanging="360"/>
+      </w:pPr>
+    </w:lvl>
+    <w:lvl w:ilvl="8" w:tplc="0414001B" w:tentative="1">
+      <w:start w:val="1"/>
+      <w:numFmt w:val="lowerRoman"/>
+      <w:lvlText w:val="%9."/>
+      <w:lvlJc w:val="right"/>
+      <w:pPr>
+        <w:ind w:left="6480" w:hanging="180"/>
+      </w:pPr>
+    </w:lvl>
+  </w:abstractNum>
+  <w:abstractNum w:abstractNumId="2" w15:restartNumberingAfterBreak="0">
     <w:nsid w:val="0E6E42C4"/>
     <w:multiLevelType w:val="hybridMultilevel"/>
     <w:tmpl w:val="528C5D80"/>
@@ -1071,7 +4931,7 @@
       </w:rPr>
     </w:lvl>
   </w:abstractNum>
-  <w:abstractNum w:abstractNumId="2" w15:restartNumberingAfterBreak="0">
+  <w:abstractNum w:abstractNumId="3" w15:restartNumberingAfterBreak="0">
     <w:nsid w:val="14083AD9"/>
     <w:multiLevelType w:val="hybridMultilevel"/>
     <w:tmpl w:val="96D4D8A2"/>
@@ -1184,7 +5044,298 @@
       </w:rPr>
     </w:lvl>
   </w:abstractNum>
-  <w:abstractNum w:abstractNumId="3" w15:restartNumberingAfterBreak="0">
+  <w:abstractNum w:abstractNumId="4" w15:restartNumberingAfterBreak="0">
+    <w:nsid w:val="1B0D048E"/>
+    <w:multiLevelType w:val="hybridMultilevel"/>
+    <w:tmpl w:val="C22EE95A"/>
+    <w:lvl w:ilvl="0" w:tplc="A1387428">
+      <w:start w:val="2"/>
+      <w:numFmt w:val="bullet"/>
+      <w:lvlText w:val=""/>
+      <w:lvlJc w:val="left"/>
+      <w:pPr>
+        <w:ind w:left="720" w:hanging="360"/>
+      </w:pPr>
+      <w:rPr>
+        <w:rFonts w:ascii="Symbol" w:eastAsiaTheme="minorHAnsi" w:hAnsi="Symbol" w:cstheme="minorBidi" w:hint="default"/>
+      </w:rPr>
+    </w:lvl>
+    <w:lvl w:ilvl="1" w:tplc="04140003" w:tentative="1">
+      <w:start w:val="1"/>
+      <w:numFmt w:val="bullet"/>
+      <w:lvlText w:val="o"/>
+      <w:lvlJc w:val="left"/>
+      <w:pPr>
+        <w:ind w:left="1440" w:hanging="360"/>
+      </w:pPr>
+      <w:rPr>
+        <w:rFonts w:ascii="Courier New" w:hAnsi="Courier New" w:cs="Courier New" w:hint="default"/>
+      </w:rPr>
+    </w:lvl>
+    <w:lvl w:ilvl="2" w:tplc="04140005" w:tentative="1">
+      <w:start w:val="1"/>
+      <w:numFmt w:val="bullet"/>
+      <w:lvlText w:val=""/>
+      <w:lvlJc w:val="left"/>
+      <w:pPr>
+        <w:ind w:left="2160" w:hanging="360"/>
+      </w:pPr>
+      <w:rPr>
+        <w:rFonts w:ascii="Wingdings" w:hAnsi="Wingdings" w:hint="default"/>
+      </w:rPr>
+    </w:lvl>
+    <w:lvl w:ilvl="3" w:tplc="04140001" w:tentative="1">
+      <w:start w:val="1"/>
+      <w:numFmt w:val="bullet"/>
+      <w:lvlText w:val=""/>
+      <w:lvlJc w:val="left"/>
+      <w:pPr>
+        <w:ind w:left="2880" w:hanging="360"/>
+      </w:pPr>
+      <w:rPr>
+        <w:rFonts w:ascii="Symbol" w:hAnsi="Symbol" w:hint="default"/>
+      </w:rPr>
+    </w:lvl>
+    <w:lvl w:ilvl="4" w:tplc="04140003" w:tentative="1">
+      <w:start w:val="1"/>
+      <w:numFmt w:val="bullet"/>
+      <w:lvlText w:val="o"/>
+      <w:lvlJc w:val="left"/>
+      <w:pPr>
+        <w:ind w:left="3600" w:hanging="360"/>
+      </w:pPr>
+      <w:rPr>
+        <w:rFonts w:ascii="Courier New" w:hAnsi="Courier New" w:cs="Courier New" w:hint="default"/>
+      </w:rPr>
+    </w:lvl>
+    <w:lvl w:ilvl="5" w:tplc="04140005" w:tentative="1">
+      <w:start w:val="1"/>
+      <w:numFmt w:val="bullet"/>
+      <w:lvlText w:val=""/>
+      <w:lvlJc w:val="left"/>
+      <w:pPr>
+        <w:ind w:left="4320" w:hanging="360"/>
+      </w:pPr>
+      <w:rPr>
+        <w:rFonts w:ascii="Wingdings" w:hAnsi="Wingdings" w:hint="default"/>
+      </w:rPr>
+    </w:lvl>
+    <w:lvl w:ilvl="6" w:tplc="04140001" w:tentative="1">
+      <w:start w:val="1"/>
+      <w:numFmt w:val="bullet"/>
+      <w:lvlText w:val=""/>
+      <w:lvlJc w:val="left"/>
+      <w:pPr>
+        <w:ind w:left="5040" w:hanging="360"/>
+      </w:pPr>
+      <w:rPr>
+        <w:rFonts w:ascii="Symbol" w:hAnsi="Symbol" w:hint="default"/>
+      </w:rPr>
+    </w:lvl>
+    <w:lvl w:ilvl="7" w:tplc="04140003" w:tentative="1">
+      <w:start w:val="1"/>
+      <w:numFmt w:val="bullet"/>
+      <w:lvlText w:val="o"/>
+      <w:lvlJc w:val="left"/>
+      <w:pPr>
+        <w:ind w:left="5760" w:hanging="360"/>
+      </w:pPr>
+      <w:rPr>
+        <w:rFonts w:ascii="Courier New" w:hAnsi="Courier New" w:cs="Courier New" w:hint="default"/>
+      </w:rPr>
+    </w:lvl>
+    <w:lvl w:ilvl="8" w:tplc="04140005" w:tentative="1">
+      <w:start w:val="1"/>
+      <w:numFmt w:val="bullet"/>
+      <w:lvlText w:val=""/>
+      <w:lvlJc w:val="left"/>
+      <w:pPr>
+        <w:ind w:left="6480" w:hanging="360"/>
+      </w:pPr>
+      <w:rPr>
+        <w:rFonts w:ascii="Wingdings" w:hAnsi="Wingdings" w:hint="default"/>
+      </w:rPr>
+    </w:lvl>
+  </w:abstractNum>
+  <w:abstractNum w:abstractNumId="5" w15:restartNumberingAfterBreak="0">
+    <w:nsid w:val="1CDF4A5E"/>
+    <w:multiLevelType w:val="hybridMultilevel"/>
+    <w:tmpl w:val="5F743E7E"/>
+    <w:lvl w:ilvl="0" w:tplc="9804383E">
+      <w:start w:val="1"/>
+      <w:numFmt w:val="decimal"/>
+      <w:lvlText w:val="%1."/>
+      <w:lvlJc w:val="left"/>
+      <w:pPr>
+        <w:ind w:left="1080" w:hanging="360"/>
+      </w:pPr>
+      <w:rPr>
+        <w:rFonts w:hint="default"/>
+      </w:rPr>
+    </w:lvl>
+    <w:lvl w:ilvl="1" w:tplc="04140019" w:tentative="1">
+      <w:start w:val="1"/>
+      <w:numFmt w:val="lowerLetter"/>
+      <w:lvlText w:val="%2."/>
+      <w:lvlJc w:val="left"/>
+      <w:pPr>
+        <w:ind w:left="1800" w:hanging="360"/>
+      </w:pPr>
+    </w:lvl>
+    <w:lvl w:ilvl="2" w:tplc="0414001B" w:tentative="1">
+      <w:start w:val="1"/>
+      <w:numFmt w:val="lowerRoman"/>
+      <w:lvlText w:val="%3."/>
+      <w:lvlJc w:val="right"/>
+      <w:pPr>
+        <w:ind w:left="2520" w:hanging="180"/>
+      </w:pPr>
+    </w:lvl>
+    <w:lvl w:ilvl="3" w:tplc="0414000F" w:tentative="1">
+      <w:start w:val="1"/>
+      <w:numFmt w:val="decimal"/>
+      <w:lvlText w:val="%4."/>
+      <w:lvlJc w:val="left"/>
+      <w:pPr>
+        <w:ind w:left="3240" w:hanging="360"/>
+      </w:pPr>
+    </w:lvl>
+    <w:lvl w:ilvl="4" w:tplc="04140019" w:tentative="1">
+      <w:start w:val="1"/>
+      <w:numFmt w:val="lowerLetter"/>
+      <w:lvlText w:val="%5."/>
+      <w:lvlJc w:val="left"/>
+      <w:pPr>
+        <w:ind w:left="3960" w:hanging="360"/>
+      </w:pPr>
+    </w:lvl>
+    <w:lvl w:ilvl="5" w:tplc="0414001B" w:tentative="1">
+      <w:start w:val="1"/>
+      <w:numFmt w:val="lowerRoman"/>
+      <w:lvlText w:val="%6."/>
+      <w:lvlJc w:val="right"/>
+      <w:pPr>
+        <w:ind w:left="4680" w:hanging="180"/>
+      </w:pPr>
+    </w:lvl>
+    <w:lvl w:ilvl="6" w:tplc="0414000F" w:tentative="1">
+      <w:start w:val="1"/>
+      <w:numFmt w:val="decimal"/>
+      <w:lvlText w:val="%7."/>
+      <w:lvlJc w:val="left"/>
+      <w:pPr>
+        <w:ind w:left="5400" w:hanging="360"/>
+      </w:pPr>
+    </w:lvl>
+    <w:lvl w:ilvl="7" w:tplc="04140019" w:tentative="1">
+      <w:start w:val="1"/>
+      <w:numFmt w:val="lowerLetter"/>
+      <w:lvlText w:val="%8."/>
+      <w:lvlJc w:val="left"/>
+      <w:pPr>
+        <w:ind w:left="6120" w:hanging="360"/>
+      </w:pPr>
+    </w:lvl>
+    <w:lvl w:ilvl="8" w:tplc="0414001B" w:tentative="1">
+      <w:start w:val="1"/>
+      <w:numFmt w:val="lowerRoman"/>
+      <w:lvlText w:val="%9."/>
+      <w:lvlJc w:val="right"/>
+      <w:pPr>
+        <w:ind w:left="6840" w:hanging="180"/>
+      </w:pPr>
+    </w:lvl>
+  </w:abstractNum>
+  <w:abstractNum w:abstractNumId="6" w15:restartNumberingAfterBreak="0">
+    <w:nsid w:val="27B215CB"/>
+    <w:multiLevelType w:val="hybridMultilevel"/>
+    <w:tmpl w:val="5C940596"/>
+    <w:lvl w:ilvl="0" w:tplc="0414000F">
+      <w:start w:val="1"/>
+      <w:numFmt w:val="decimal"/>
+      <w:lvlText w:val="%1."/>
+      <w:lvlJc w:val="left"/>
+      <w:pPr>
+        <w:ind w:left="720" w:hanging="360"/>
+      </w:pPr>
+      <w:rPr>
+        <w:rFonts w:hint="default"/>
+      </w:rPr>
+    </w:lvl>
+    <w:lvl w:ilvl="1" w:tplc="04140019" w:tentative="1">
+      <w:start w:val="1"/>
+      <w:numFmt w:val="lowerLetter"/>
+      <w:lvlText w:val="%2."/>
+      <w:lvlJc w:val="left"/>
+      <w:pPr>
+        <w:ind w:left="1440" w:hanging="360"/>
+      </w:pPr>
+    </w:lvl>
+    <w:lvl w:ilvl="2" w:tplc="0414001B" w:tentative="1">
+      <w:start w:val="1"/>
+      <w:numFmt w:val="lowerRoman"/>
+      <w:lvlText w:val="%3."/>
+      <w:lvlJc w:val="right"/>
+      <w:pPr>
+        <w:ind w:left="2160" w:hanging="180"/>
+      </w:pPr>
+    </w:lvl>
+    <w:lvl w:ilvl="3" w:tplc="0414000F" w:tentative="1">
+      <w:start w:val="1"/>
+      <w:numFmt w:val="decimal"/>
+      <w:lvlText w:val="%4."/>
+      <w:lvlJc w:val="left"/>
+      <w:pPr>
+        <w:ind w:left="2880" w:hanging="360"/>
+      </w:pPr>
+    </w:lvl>
+    <w:lvl w:ilvl="4" w:tplc="04140019" w:tentative="1">
+      <w:start w:val="1"/>
+      <w:numFmt w:val="lowerLetter"/>
+      <w:lvlText w:val="%5."/>
+      <w:lvlJc w:val="left"/>
+      <w:pPr>
+        <w:ind w:left="3600" w:hanging="360"/>
+      </w:pPr>
+    </w:lvl>
+    <w:lvl w:ilvl="5" w:tplc="0414001B" w:tentative="1">
+      <w:start w:val="1"/>
+      <w:numFmt w:val="lowerRoman"/>
+      <w:lvlText w:val="%6."/>
+      <w:lvlJc w:val="right"/>
+      <w:pPr>
+        <w:ind w:left="4320" w:hanging="180"/>
+      </w:pPr>
+    </w:lvl>
+    <w:lvl w:ilvl="6" w:tplc="0414000F" w:tentative="1">
+      <w:start w:val="1"/>
+      <w:numFmt w:val="decimal"/>
+      <w:lvlText w:val="%7."/>
+      <w:lvlJc w:val="left"/>
+      <w:pPr>
+        <w:ind w:left="5040" w:hanging="360"/>
+      </w:pPr>
+    </w:lvl>
+    <w:lvl w:ilvl="7" w:tplc="04140019" w:tentative="1">
+      <w:start w:val="1"/>
+      <w:numFmt w:val="lowerLetter"/>
+      <w:lvlText w:val="%8."/>
+      <w:lvlJc w:val="left"/>
+      <w:pPr>
+        <w:ind w:left="5760" w:hanging="360"/>
+      </w:pPr>
+    </w:lvl>
+    <w:lvl w:ilvl="8" w:tplc="0414001B" w:tentative="1">
+      <w:start w:val="1"/>
+      <w:numFmt w:val="lowerRoman"/>
+      <w:lvlText w:val="%9."/>
+      <w:lvlJc w:val="right"/>
+      <w:pPr>
+        <w:ind w:left="6480" w:hanging="180"/>
+      </w:pPr>
+    </w:lvl>
+  </w:abstractNum>
+  <w:abstractNum w:abstractNumId="7" w15:restartNumberingAfterBreak="0">
     <w:nsid w:val="6AF623BA"/>
     <w:multiLevelType w:val="hybridMultilevel"/>
     <w:tmpl w:val="F566D39C"/>
@@ -1301,19 +5452,31 @@
     <w:abstractNumId w:val="0"/>
   </w:num>
   <w:num w:numId="2">
+    <w:abstractNumId w:val="3"/>
+  </w:num>
+  <w:num w:numId="3">
+    <w:abstractNumId w:val="7"/>
+  </w:num>
+  <w:num w:numId="4">
     <w:abstractNumId w:val="2"/>
   </w:num>
-  <w:num w:numId="3">
-    <w:abstractNumId w:val="3"/>
+  <w:num w:numId="5">
+    <w:abstractNumId w:val="5"/>
   </w:num>
-  <w:num w:numId="4">
+  <w:num w:numId="6">
+    <w:abstractNumId w:val="4"/>
+  </w:num>
+  <w:num w:numId="7">
+    <w:abstractNumId w:val="6"/>
+  </w:num>
+  <w:num w:numId="8">
     <w:abstractNumId w:val="1"/>
   </w:num>
 </w:numbering>
 </file>
 
 <file path=word/styles.xml><?xml version="1.0" encoding="utf-8"?>
-<w:styles xmlns:mc="http://schemas.openxmlformats.org/markup-compatibility/2006" xmlns:r="http://schemas.openxmlformats.org/officeDocument/2006/relationships" xmlns:w="http://schemas.openxmlformats.org/wordprocessingml/2006/main" xmlns:w14="http://schemas.microsoft.com/office/word/2010/wordml" xmlns:w15="http://schemas.microsoft.com/office/word/2012/wordml" mc:Ignorable="w14 w15">
+<w:styles xmlns:mc="http://schemas.openxmlformats.org/markup-compatibility/2006" xmlns:r="http://schemas.openxmlformats.org/officeDocument/2006/relationships" xmlns:w="http://schemas.openxmlformats.org/wordprocessingml/2006/main" xmlns:w14="http://schemas.microsoft.com/office/word/2010/wordml" xmlns:w15="http://schemas.microsoft.com/office/word/2012/wordml" xmlns:w16cex="http://schemas.microsoft.com/office/word/2018/wordml/cex" xmlns:w16cid="http://schemas.microsoft.com/office/word/2016/wordml/cid" xmlns:w16="http://schemas.microsoft.com/office/word/2018/wordml" xmlns:w16sdtdh="http://schemas.microsoft.com/office/word/2020/wordml/sdtdatahash" xmlns:w16se="http://schemas.microsoft.com/office/word/2015/wordml/symex" mc:Ignorable="w14 w15 w16se w16cid w16 w16cex w16sdtdh">
   <w:docDefaults>
     <w:rPrDefault>
       <w:rPr>
@@ -1325,7 +5488,7 @@
     </w:rPrDefault>
     <w:pPrDefault/>
   </w:docDefaults>
-  <w:latentStyles w:defLockedState="0" w:defUIPriority="99" w:defSemiHidden="0" w:defUnhideWhenUsed="0" w:defQFormat="0" w:count="371">
+  <w:latentStyles w:defLockedState="0" w:defUIPriority="99" w:defSemiHidden="0" w:defUnhideWhenUsed="0" w:defQFormat="0" w:count="376">
     <w:lsdException w:name="Normal" w:uiPriority="0" w:qFormat="1"/>
     <w:lsdException w:name="heading 1" w:uiPriority="9" w:qFormat="1"/>
     <w:lsdException w:name="heading 2" w:semiHidden="1" w:uiPriority="9" w:unhideWhenUsed="1" w:qFormat="1"/>
@@ -1431,7 +5594,6 @@
     <w:lsdException w:name="HTML Sample" w:semiHidden="1" w:unhideWhenUsed="1"/>
     <w:lsdException w:name="HTML Typewriter" w:semiHidden="1" w:unhideWhenUsed="1"/>
     <w:lsdException w:name="HTML Variable" w:semiHidden="1" w:unhideWhenUsed="1"/>
-    <w:lsdException w:name="Normal Table" w:semiHidden="1" w:unhideWhenUsed="1"/>
     <w:lsdException w:name="annotation subject" w:semiHidden="1" w:unhideWhenUsed="1"/>
     <w:lsdException w:name="No List" w:semiHidden="1" w:unhideWhenUsed="1"/>
     <w:lsdException w:name="Outline List 1" w:semiHidden="1" w:unhideWhenUsed="1"/>
@@ -1474,11 +5636,8 @@
     <w:lsdException w:name="Table Contemporary" w:semiHidden="1" w:unhideWhenUsed="1"/>
     <w:lsdException w:name="Table Elegant" w:semiHidden="1" w:unhideWhenUsed="1"/>
     <w:lsdException w:name="Table Professional" w:semiHidden="1" w:unhideWhenUsed="1"/>
-    <w:lsdException w:name="Table Subtle 1" w:semiHidden="1" w:unhideWhenUsed="1"/>
     <w:lsdException w:name="Table Subtle 2" w:semiHidden="1" w:unhideWhenUsed="1"/>
     <w:lsdException w:name="Table Web 1" w:semiHidden="1" w:unhideWhenUsed="1"/>
-    <w:lsdException w:name="Table Web 2" w:semiHidden="1" w:unhideWhenUsed="1"/>
-    <w:lsdException w:name="Table Web 3" w:semiHidden="1" w:unhideWhenUsed="1"/>
     <w:lsdException w:name="Balloon Text" w:semiHidden="1" w:unhideWhenUsed="1"/>
     <w:lsdException w:name="Table Grid" w:uiPriority="39"/>
     <w:lsdException w:name="Table Theme" w:semiHidden="1" w:unhideWhenUsed="1"/>
@@ -1697,17 +5856,22 @@
     <w:lsdException w:name="List Table 5 Dark Accent 6" w:uiPriority="50"/>
     <w:lsdException w:name="List Table 6 Colorful Accent 6" w:uiPriority="51"/>
     <w:lsdException w:name="List Table 7 Colorful Accent 6" w:uiPriority="52"/>
+    <w:lsdException w:name="Mention" w:semiHidden="1" w:unhideWhenUsed="1"/>
+    <w:lsdException w:name="Smart Hyperlink" w:semiHidden="1" w:unhideWhenUsed="1"/>
+    <w:lsdException w:name="Hashtag" w:semiHidden="1" w:unhideWhenUsed="1"/>
+    <w:lsdException w:name="Unresolved Mention" w:semiHidden="1" w:unhideWhenUsed="1"/>
+    <w:lsdException w:name="Smart Link" w:semiHidden="1" w:unhideWhenUsed="1"/>
   </w:latentStyles>
   <w:style w:type="paragraph" w:default="1" w:styleId="Normal">
     <w:name w:val="Normal"/>
     <w:qFormat/>
     <w:rsid w:val="00E5207D"/>
   </w:style>
-  <w:style w:type="paragraph" w:styleId="Heading1">
+  <w:style w:type="paragraph" w:styleId="Overskrift1">
     <w:name w:val="heading 1"/>
     <w:basedOn w:val="Normal"/>
     <w:next w:val="Normal"/>
-    <w:link w:val="Heading1Char"/>
+    <w:link w:val="Overskrift1Tegn"/>
     <w:uiPriority w:val="9"/>
     <w:qFormat/>
     <w:rsid w:val="00067304"/>
@@ -1726,11 +5890,11 @@
       <w:szCs w:val="36"/>
     </w:rPr>
   </w:style>
-  <w:style w:type="paragraph" w:styleId="Heading2">
+  <w:style w:type="paragraph" w:styleId="Overskrift2">
     <w:name w:val="heading 2"/>
     <w:basedOn w:val="Normal"/>
     <w:next w:val="Normal"/>
-    <w:link w:val="Heading2Char"/>
+    <w:link w:val="Overskrift2Tegn"/>
     <w:uiPriority w:val="9"/>
     <w:unhideWhenUsed/>
     <w:qFormat/>
@@ -1750,11 +5914,11 @@
       <w:szCs w:val="28"/>
     </w:rPr>
   </w:style>
-  <w:style w:type="paragraph" w:styleId="Heading3">
+  <w:style w:type="paragraph" w:styleId="Overskrift3">
     <w:name w:val="heading 3"/>
     <w:basedOn w:val="Normal"/>
     <w:next w:val="Normal"/>
-    <w:link w:val="Heading3Char"/>
+    <w:link w:val="Overskrift3Tegn"/>
     <w:uiPriority w:val="9"/>
     <w:unhideWhenUsed/>
     <w:qFormat/>
@@ -1770,13 +5934,13 @@
       <w:color w:val="1F3763" w:themeColor="accent1" w:themeShade="7F"/>
     </w:rPr>
   </w:style>
-  <w:style w:type="character" w:default="1" w:styleId="DefaultParagraphFont">
+  <w:style w:type="character" w:default="1" w:styleId="Standardskriftforavsnitt">
     <w:name w:val="Default Paragraph Font"/>
     <w:uiPriority w:val="1"/>
     <w:semiHidden/>
     <w:unhideWhenUsed/>
   </w:style>
-  <w:style w:type="table" w:default="1" w:styleId="TableNormal">
+  <w:style w:type="table" w:default="1" w:styleId="Vanligtabell">
     <w:name w:val="Normal Table"/>
     <w:uiPriority w:val="99"/>
     <w:semiHidden/>
@@ -1791,16 +5955,16 @@
       </w:tblCellMar>
     </w:tblPr>
   </w:style>
-  <w:style w:type="numbering" w:default="1" w:styleId="NoList">
+  <w:style w:type="numbering" w:default="1" w:styleId="Ingenliste">
     <w:name w:val="No List"/>
     <w:uiPriority w:val="99"/>
     <w:semiHidden/>
     <w:unhideWhenUsed/>
   </w:style>
-  <w:style w:type="paragraph" w:styleId="Header">
+  <w:style w:type="paragraph" w:styleId="Topptekst">
     <w:name w:val="header"/>
     <w:basedOn w:val="Normal"/>
-    <w:link w:val="HeaderChar"/>
+    <w:link w:val="TopptekstTegn"/>
     <w:uiPriority w:val="99"/>
     <w:unhideWhenUsed/>
     <w:rsid w:val="00114E60"/>
@@ -1811,17 +5975,17 @@
       </w:tabs>
     </w:pPr>
   </w:style>
-  <w:style w:type="character" w:customStyle="1" w:styleId="HeaderChar">
-    <w:name w:val="Header Char"/>
-    <w:basedOn w:val="DefaultParagraphFont"/>
-    <w:link w:val="Header"/>
+  <w:style w:type="character" w:customStyle="1" w:styleId="TopptekstTegn">
+    <w:name w:val="Topptekst Tegn"/>
+    <w:basedOn w:val="Standardskriftforavsnitt"/>
+    <w:link w:val="Topptekst"/>
     <w:uiPriority w:val="99"/>
     <w:rsid w:val="00114E60"/>
   </w:style>
-  <w:style w:type="paragraph" w:styleId="Footer">
+  <w:style w:type="paragraph" w:styleId="Bunntekst">
     <w:name w:val="footer"/>
     <w:basedOn w:val="Normal"/>
-    <w:link w:val="FooterChar"/>
+    <w:link w:val="BunntekstTegn"/>
     <w:uiPriority w:val="99"/>
     <w:unhideWhenUsed/>
     <w:rsid w:val="00114E60"/>
@@ -1832,17 +5996,17 @@
       </w:tabs>
     </w:pPr>
   </w:style>
-  <w:style w:type="character" w:customStyle="1" w:styleId="FooterChar">
-    <w:name w:val="Footer Char"/>
-    <w:basedOn w:val="DefaultParagraphFont"/>
-    <w:link w:val="Footer"/>
+  <w:style w:type="character" w:customStyle="1" w:styleId="BunntekstTegn">
+    <w:name w:val="Bunntekst Tegn"/>
+    <w:basedOn w:val="Standardskriftforavsnitt"/>
+    <w:link w:val="Bunntekst"/>
     <w:uiPriority w:val="99"/>
     <w:rsid w:val="00114E60"/>
   </w:style>
-  <w:style w:type="paragraph" w:styleId="BalloonText">
+  <w:style w:type="paragraph" w:styleId="Bobletekst">
     <w:name w:val="Balloon Text"/>
     <w:basedOn w:val="Normal"/>
-    <w:link w:val="BalloonTextChar"/>
+    <w:link w:val="BobletekstTegn"/>
     <w:uiPriority w:val="99"/>
     <w:semiHidden/>
     <w:unhideWhenUsed/>
@@ -1853,10 +6017,10 @@
       <w:szCs w:val="18"/>
     </w:rPr>
   </w:style>
-  <w:style w:type="character" w:customStyle="1" w:styleId="BalloonTextChar">
-    <w:name w:val="Balloon Text Char"/>
-    <w:basedOn w:val="DefaultParagraphFont"/>
-    <w:link w:val="BalloonText"/>
+  <w:style w:type="character" w:customStyle="1" w:styleId="BobletekstTegn">
+    <w:name w:val="Bobletekst Tegn"/>
+    <w:basedOn w:val="Standardskriftforavsnitt"/>
+    <w:link w:val="Bobletekst"/>
     <w:uiPriority w:val="99"/>
     <w:semiHidden/>
     <w:rsid w:val="00114E60"/>
@@ -1866,7 +6030,7 @@
       <w:szCs w:val="18"/>
     </w:rPr>
   </w:style>
-  <w:style w:type="paragraph" w:styleId="ListParagraph">
+  <w:style w:type="paragraph" w:styleId="Listeavsnitt">
     <w:name w:val="List Paragraph"/>
     <w:basedOn w:val="Normal"/>
     <w:uiPriority w:val="34"/>
@@ -1884,10 +6048,10 @@
       <w:lang w:val="nb-NO" w:eastAsia="nb-NO"/>
     </w:rPr>
   </w:style>
-  <w:style w:type="character" w:customStyle="1" w:styleId="Heading1Char">
-    <w:name w:val="Heading 1 Char"/>
-    <w:basedOn w:val="DefaultParagraphFont"/>
-    <w:link w:val="Heading1"/>
+  <w:style w:type="character" w:customStyle="1" w:styleId="Overskrift1Tegn">
+    <w:name w:val="Overskrift 1 Tegn"/>
+    <w:basedOn w:val="Standardskriftforavsnitt"/>
+    <w:link w:val="Overskrift1"/>
     <w:uiPriority w:val="9"/>
     <w:rsid w:val="00067304"/>
     <w:rPr>
@@ -1899,10 +6063,10 @@
       <w:szCs w:val="36"/>
     </w:rPr>
   </w:style>
-  <w:style w:type="character" w:customStyle="1" w:styleId="Heading2Char">
-    <w:name w:val="Heading 2 Char"/>
-    <w:basedOn w:val="DefaultParagraphFont"/>
-    <w:link w:val="Heading2"/>
+  <w:style w:type="character" w:customStyle="1" w:styleId="Overskrift2Tegn">
+    <w:name w:val="Overskrift 2 Tegn"/>
+    <w:basedOn w:val="Standardskriftforavsnitt"/>
+    <w:link w:val="Overskrift2"/>
     <w:uiPriority w:val="9"/>
     <w:rsid w:val="00067304"/>
     <w:rPr>
@@ -1914,15 +6078,15 @@
       <w:szCs w:val="28"/>
     </w:rPr>
   </w:style>
-  <w:style w:type="paragraph" w:styleId="NoSpacing">
+  <w:style w:type="paragraph" w:styleId="Ingenmellomrom">
     <w:name w:val="No Spacing"/>
     <w:uiPriority w:val="1"/>
     <w:qFormat/>
     <w:rsid w:val="00067304"/>
   </w:style>
-  <w:style w:type="paragraph" w:styleId="TOCHeading">
+  <w:style w:type="paragraph" w:styleId="Overskriftforinnholdsfortegnelse">
     <w:name w:val="TOC Heading"/>
-    <w:basedOn w:val="Heading1"/>
+    <w:basedOn w:val="Overskrift1"/>
     <w:next w:val="Normal"/>
     <w:uiPriority w:val="39"/>
     <w:semiHidden/>
@@ -1942,7 +6106,7 @@
       <w:lang w:val="en-US"/>
     </w:rPr>
   </w:style>
-  <w:style w:type="paragraph" w:styleId="TOC1">
+  <w:style w:type="paragraph" w:styleId="INNH1">
     <w:name w:val="toc 1"/>
     <w:basedOn w:val="Normal"/>
     <w:next w:val="Normal"/>
@@ -1954,7 +6118,7 @@
       <w:spacing w:after="100"/>
     </w:pPr>
   </w:style>
-  <w:style w:type="paragraph" w:styleId="TOC2">
+  <w:style w:type="paragraph" w:styleId="INNH2">
     <w:name w:val="toc 2"/>
     <w:basedOn w:val="Normal"/>
     <w:next w:val="Normal"/>
@@ -1967,9 +6131,9 @@
       <w:ind w:left="240"/>
     </w:pPr>
   </w:style>
-  <w:style w:type="character" w:styleId="Hyperlink">
+  <w:style w:type="character" w:styleId="Hyperkobling">
     <w:name w:val="Hyperlink"/>
-    <w:basedOn w:val="DefaultParagraphFont"/>
+    <w:basedOn w:val="Standardskriftforavsnitt"/>
     <w:uiPriority w:val="99"/>
     <w:unhideWhenUsed/>
     <w:rsid w:val="00B35039"/>
@@ -1978,16 +6142,33 @@
       <w:u w:val="single"/>
     </w:rPr>
   </w:style>
-  <w:style w:type="character" w:customStyle="1" w:styleId="Heading3Char">
-    <w:name w:val="Heading 3 Char"/>
-    <w:basedOn w:val="DefaultParagraphFont"/>
-    <w:link w:val="Heading3"/>
+  <w:style w:type="character" w:customStyle="1" w:styleId="Overskrift3Tegn">
+    <w:name w:val="Overskrift 3 Tegn"/>
+    <w:basedOn w:val="Standardskriftforavsnitt"/>
+    <w:link w:val="Overskrift3"/>
     <w:uiPriority w:val="9"/>
     <w:rsid w:val="00B86D7A"/>
     <w:rPr>
       <w:rFonts w:asciiTheme="majorHAnsi" w:eastAsiaTheme="majorEastAsia" w:hAnsiTheme="majorHAnsi" w:cstheme="majorBidi"/>
       <w:color w:val="1F3763" w:themeColor="accent1" w:themeShade="7F"/>
     </w:rPr>
+  </w:style>
+  <w:style w:type="character" w:styleId="Ulstomtale">
+    <w:name w:val="Unresolved Mention"/>
+    <w:basedOn w:val="Standardskriftforavsnitt"/>
+    <w:uiPriority w:val="99"/>
+    <w:semiHidden/>
+    <w:unhideWhenUsed/>
+    <w:rsid w:val="00F4342A"/>
+    <w:rPr>
+      <w:color w:val="605E5C"/>
+      <w:shd w:val="clear" w:color="auto" w:fill="E1DFDD"/>
+    </w:rPr>
+  </w:style>
+  <w:style w:type="character" w:customStyle="1" w:styleId="author">
+    <w:name w:val="author"/>
+    <w:basedOn w:val="Standardskriftforavsnitt"/>
+    <w:rsid w:val="00E179E8"/>
   </w:style>
 </w:styles>
 </file>

</xml_diff>